<commit_message>
[ji/update thursday pre final]
</commit_message>
<xml_diff>
--- a/streamlit/Readme.docx
+++ b/streamlit/Readme.docx
@@ -1478,6 +1478,13 @@
     <w:p>
       <w:pPr>
         <w:rPr>
+          <w:lang w:val="es-MX"/>
+        </w:rPr>
+      </w:pPr>
+    </w:p>
+    <w:p>
+      <w:pPr>
+        <w:rPr>
           <w:b/>
           <w:u w:val="single"/>
           <w:lang w:val="es-MX"/>
@@ -1837,6 +1844,253 @@
           <w:u w:val="single"/>
           <w:lang w:val="es-MX"/>
         </w:rPr>
+        <w:t xml:space="preserve">REFRESH PAGE: </w:t>
+      </w:r>
+      <w:r>
+        <w:rPr>
+          <w:b/>
+          <w:u w:val="single"/>
+          <w:lang w:val="es-MX"/>
+        </w:rPr>
+        <w:t>VOLVER A CORRER TODO EL CODIGO DEL SCRIPT</w:t>
+      </w:r>
+    </w:p>
+    <w:p>
+      <w:pPr>
+        <w:rPr>
+          <w:lang w:val="es-MX"/>
+        </w:rPr>
+      </w:pPr>
+      <w:proofErr w:type="spellStart"/>
+      <w:r>
+        <w:rPr>
+          <w:lang w:val="es-MX"/>
+        </w:rPr>
+        <w:t>Rerun</w:t>
+      </w:r>
+      <w:proofErr w:type="spellEnd"/>
+      <w:r>
+        <w:rPr>
+          <w:lang w:val="es-MX"/>
+        </w:rPr>
+        <w:t xml:space="preserve"> </w:t>
+      </w:r>
+      <w:proofErr w:type="spellStart"/>
+      <w:r>
+        <w:rPr>
+          <w:lang w:val="es-MX"/>
+        </w:rPr>
+        <w:t>streamlit</w:t>
+      </w:r>
+      <w:proofErr w:type="spellEnd"/>
+      <w:r>
+        <w:rPr>
+          <w:lang w:val="es-MX"/>
+        </w:rPr>
+        <w:t xml:space="preserve">: </w:t>
+      </w:r>
+    </w:p>
+    <w:p>
+      <w:pPr>
+        <w:rPr>
+          <w:lang w:val="es-MX"/>
+        </w:rPr>
+      </w:pPr>
+      <w:hyperlink r:id="rId14" w:history="1">
+        <w:r>
+          <w:rPr>
+            <w:rStyle w:val="Hipervnculo"/>
+            <w:lang w:val="es-MX"/>
+          </w:rPr>
+          <w:t>https://docs.streamlit.io/library/api-reference/control-flow/st.rerun</w:t>
+        </w:r>
+      </w:hyperlink>
+    </w:p>
+    <w:p>
+      <w:pPr>
+        <w:rPr>
+          <w:lang w:val="es-MX"/>
+        </w:rPr>
+      </w:pPr>
+      <w:proofErr w:type="gramStart"/>
+      <w:r>
+        <w:rPr>
+          <w:lang w:val="es-MX"/>
+        </w:rPr>
+        <w:t>es</w:t>
+      </w:r>
+      <w:proofErr w:type="gramEnd"/>
+      <w:r>
+        <w:rPr>
+          <w:lang w:val="es-MX"/>
+        </w:rPr>
+        <w:t xml:space="preserve"> un comando que se debe correr</w:t>
+      </w:r>
+      <w:r>
+        <w:rPr>
+          <w:lang w:val="es-MX"/>
+        </w:rPr>
+        <w:t xml:space="preserve"> porque lo que permite volver a correr el script pero necesita un </w:t>
+      </w:r>
+      <w:proofErr w:type="spellStart"/>
+      <w:r>
+        <w:rPr>
+          <w:lang w:val="es-MX"/>
+        </w:rPr>
+        <w:t>trigger</w:t>
+      </w:r>
+      <w:proofErr w:type="spellEnd"/>
+      <w:r>
+        <w:rPr>
+          <w:lang w:val="es-MX"/>
+        </w:rPr>
+        <w:t xml:space="preserve"> manual</w:t>
+      </w:r>
+    </w:p>
+    <w:p>
+      <w:pPr>
+        <w:rPr>
+          <w:lang w:val="es-MX"/>
+        </w:rPr>
+      </w:pPr>
+    </w:p>
+    <w:p>
+      <w:pPr>
+        <w:rPr>
+          <w:lang w:val="es-MX"/>
+        </w:rPr>
+      </w:pPr>
+      <w:r>
+        <w:rPr>
+          <w:lang w:val="es-MX"/>
+        </w:rPr>
+        <w:t xml:space="preserve">Por otro lado, existe esa librería para </w:t>
+      </w:r>
+      <w:proofErr w:type="spellStart"/>
+      <w:r>
+        <w:rPr>
+          <w:lang w:val="es-MX"/>
+        </w:rPr>
+        <w:t>autorefresh</w:t>
+      </w:r>
+      <w:proofErr w:type="spellEnd"/>
+      <w:r>
+        <w:rPr>
+          <w:lang w:val="es-MX"/>
+        </w:rPr>
+        <w:t xml:space="preserve"> comentada en todos los foros de </w:t>
+      </w:r>
+      <w:proofErr w:type="spellStart"/>
+      <w:r>
+        <w:rPr>
+          <w:lang w:val="es-MX"/>
+        </w:rPr>
+        <w:t>streamlit</w:t>
+      </w:r>
+      <w:proofErr w:type="spellEnd"/>
+      <w:r>
+        <w:rPr>
+          <w:lang w:val="es-MX"/>
+        </w:rPr>
+        <w:t xml:space="preserve"> como la solución:</w:t>
+      </w:r>
+    </w:p>
+    <w:p>
+      <w:pPr>
+        <w:rPr>
+          <w:lang w:val="es-MX"/>
+        </w:rPr>
+      </w:pPr>
+      <w:r>
+        <w:rPr>
+          <w:lang w:val="es-MX"/>
+        </w:rPr>
+        <w:t xml:space="preserve">Foro con ejemplos: </w:t>
+      </w:r>
+      <w:hyperlink r:id="rId15" w:history="1">
+        <w:r>
+          <w:rPr>
+            <w:rStyle w:val="Hipervnculo"/>
+            <w:lang w:val="es-MX"/>
+          </w:rPr>
+          <w:t>https://discuss.streamlit.io/t/streamlit-autorefresh/14519</w:t>
+        </w:r>
+      </w:hyperlink>
+    </w:p>
+    <w:p>
+      <w:pPr>
+        <w:rPr>
+          <w:lang w:val="es-MX"/>
+        </w:rPr>
+      </w:pPr>
+      <w:proofErr w:type="spellStart"/>
+      <w:r>
+        <w:rPr>
+          <w:lang w:val="es-MX"/>
+        </w:rPr>
+        <w:t>Package</w:t>
+      </w:r>
+      <w:proofErr w:type="spellEnd"/>
+      <w:r>
+        <w:rPr>
+          <w:lang w:val="es-MX"/>
+        </w:rPr>
+        <w:t xml:space="preserve">: </w:t>
+      </w:r>
+      <w:hyperlink r:id="rId16" w:history="1">
+        <w:r>
+          <w:rPr>
+            <w:rStyle w:val="Hipervnculo"/>
+            <w:lang w:val="es-MX"/>
+          </w:rPr>
+          <w:t>https://github.com/kmcgrady/streamlit-autorefresh</w:t>
+        </w:r>
+      </w:hyperlink>
+    </w:p>
+    <w:p>
+      <w:pPr>
+        <w:rPr>
+          <w:lang w:val="es-MX"/>
+        </w:rPr>
+      </w:pPr>
+      <w:bookmarkStart w:id="0" w:name="_GoBack"/>
+      <w:bookmarkEnd w:id="0"/>
+    </w:p>
+    <w:p>
+      <w:pPr>
+        <w:rPr>
+          <w:lang w:val="es-MX"/>
+        </w:rPr>
+      </w:pPr>
+    </w:p>
+    <w:p>
+      <w:pPr>
+        <w:rPr>
+          <w:lang w:val="es-MX"/>
+        </w:rPr>
+      </w:pPr>
+    </w:p>
+    <w:p>
+      <w:pPr>
+        <w:rPr>
+          <w:lang w:val="es-MX"/>
+        </w:rPr>
+      </w:pPr>
+    </w:p>
+    <w:p>
+      <w:pPr>
+        <w:rPr>
+          <w:b/>
+          <w:u w:val="single"/>
+          <w:lang w:val="es-MX"/>
+        </w:rPr>
+      </w:pPr>
+      <w:r>
+        <w:rPr>
+          <w:b/>
+          <w:u w:val="single"/>
+          <w:lang w:val="es-MX"/>
+        </w:rPr>
         <w:t>ORDEN CARPETAS:</w:t>
       </w:r>
     </w:p>
@@ -1994,6 +2248,7 @@
         <w:rPr>
           <w:lang w:val="es-MX"/>
         </w:rPr>
+        <w:lastRenderedPageBreak/>
         <w:t xml:space="preserve">3_hello_world_gcp: contiene códigos para conectarse con servicios de GCP utilizados para el desarrollo de app de data </w:t>
       </w:r>
       <w:proofErr w:type="spellStart"/>
@@ -2280,265 +2535,265 @@
         <w:rPr>
           <w:lang w:val="es-MX"/>
         </w:rPr>
+        <w:t xml:space="preserve">- Por lo tanto al desarrollar solo se necesita tener el script de </w:t>
+      </w:r>
+      <w:proofErr w:type="spellStart"/>
+      <w:r>
+        <w:rPr>
+          <w:lang w:val="es-MX"/>
+        </w:rPr>
+        <w:t>python</w:t>
+      </w:r>
+      <w:proofErr w:type="spellEnd"/>
+      <w:r>
+        <w:rPr>
+          <w:lang w:val="es-MX"/>
+        </w:rPr>
+        <w:t xml:space="preserve"> app.py que funciona como </w:t>
+      </w:r>
+      <w:proofErr w:type="spellStart"/>
+      <w:r>
+        <w:rPr>
+          <w:lang w:val="es-MX"/>
+        </w:rPr>
+        <w:t>root</w:t>
+      </w:r>
+      <w:proofErr w:type="spellEnd"/>
+      <w:r>
+        <w:rPr>
+          <w:lang w:val="es-MX"/>
+        </w:rPr>
+        <w:t xml:space="preserve"> de la app</w:t>
+      </w:r>
+      <w:r>
+        <w:rPr>
+          <w:lang w:val="es-MX"/>
+        </w:rPr>
+        <w:t xml:space="preserve"> y el archivo requirements.txt con las versiones de los </w:t>
+      </w:r>
+      <w:proofErr w:type="spellStart"/>
+      <w:r>
+        <w:rPr>
+          <w:lang w:val="es-MX"/>
+        </w:rPr>
+        <w:t>packages</w:t>
+      </w:r>
+      <w:proofErr w:type="spellEnd"/>
+      <w:r>
+        <w:rPr>
+          <w:lang w:val="es-MX"/>
+        </w:rPr>
+        <w:t xml:space="preserve"> que necesita la app</w:t>
+      </w:r>
+    </w:p>
+    <w:p>
+      <w:pPr>
+        <w:rPr>
+          <w:lang w:val="es-MX"/>
+        </w:rPr>
+      </w:pPr>
+    </w:p>
+    <w:p>
+      <w:pPr>
+        <w:rPr>
+          <w:b/>
+          <w:u w:val="single"/>
+          <w:lang w:val="es-MX"/>
+        </w:rPr>
+      </w:pPr>
+      <w:r>
+        <w:rPr>
+          <w:b/>
+          <w:u w:val="single"/>
+          <w:lang w:val="es-MX"/>
+        </w:rPr>
+        <w:t>FALTA VER:</w:t>
+      </w:r>
+    </w:p>
+    <w:p>
+      <w:pPr>
+        <w:rPr>
+          <w:lang w:val="es-MX"/>
+        </w:rPr>
+      </w:pPr>
+      <w:r>
+        <w:rPr>
+          <w:lang w:val="es-MX"/>
+        </w:rPr>
+        <w:t>- CONEXIÓN A CLOUD</w:t>
+      </w:r>
+    </w:p>
+    <w:p>
+      <w:pPr>
+        <w:rPr>
+          <w:lang w:val="es-MX"/>
+        </w:rPr>
+      </w:pPr>
+      <w:r>
+        <w:rPr>
+          <w:lang w:val="es-MX"/>
+        </w:rPr>
+        <w:t>- REFRESH AUTOMÁTICO DE LA PANTALLA</w:t>
+      </w:r>
+    </w:p>
+    <w:p>
+      <w:pPr>
+        <w:rPr>
+          <w:lang w:val="es-MX"/>
+        </w:rPr>
+      </w:pPr>
+      <w:r>
+        <w:rPr>
+          <w:lang w:val="es-MX"/>
+        </w:rPr>
+        <w:t>- REFRESH AUTOMÁTICO DE LA PANTALLA CON UN OBSERVER DESDE BIGQUERY</w:t>
+      </w:r>
+    </w:p>
+    <w:p>
+      <w:pPr>
+        <w:rPr>
+          <w:lang w:val="es-MX"/>
+        </w:rPr>
+      </w:pPr>
+      <w:r>
+        <w:rPr>
+          <w:lang w:val="es-MX"/>
+        </w:rPr>
+        <w:t xml:space="preserve">- </w:t>
+      </w:r>
+      <w:r>
+        <w:rPr>
+          <w:lang w:val="es-MX"/>
+        </w:rPr>
+        <w:t>CUANTO DURA LA APP SIN CAERSE DESDE</w:t>
+      </w:r>
+      <w:r>
+        <w:rPr>
+          <w:lang w:val="es-MX"/>
+        </w:rPr>
+        <w:t>:</w:t>
+      </w:r>
+    </w:p>
+    <w:p>
+      <w:pPr>
+        <w:ind w:firstLine="708"/>
+        <w:rPr>
+          <w:lang w:val="es-MX"/>
+        </w:rPr>
+      </w:pPr>
+      <w:r>
+        <w:rPr>
+          <w:lang w:val="es-MX"/>
+        </w:rPr>
+        <w:t>-</w:t>
+      </w:r>
+      <w:r>
+        <w:rPr>
+          <w:lang w:val="es-MX"/>
+        </w:rPr>
+        <w:t xml:space="preserve"> CLOUD RUN (ME IMAGINO QUE </w:t>
+      </w:r>
+      <w:proofErr w:type="gramStart"/>
+      <w:r>
+        <w:rPr>
+          <w:lang w:val="es-MX"/>
+        </w:rPr>
+        <w:t>POCO :/</w:t>
+      </w:r>
+      <w:proofErr w:type="gramEnd"/>
+      <w:r>
+        <w:rPr>
+          <w:lang w:val="es-MX"/>
+        </w:rPr>
+        <w:t xml:space="preserve"> )</w:t>
+      </w:r>
+    </w:p>
+    <w:p>
+      <w:pPr>
+        <w:ind w:firstLine="708"/>
+        <w:rPr>
+          <w:lang w:val="es-MX"/>
+        </w:rPr>
+      </w:pPr>
+      <w:r>
+        <w:rPr>
+          <w:lang w:val="es-MX"/>
+        </w:rPr>
+        <w:t>- CORRIENDO EN EL LOCAL</w:t>
+      </w:r>
+      <w:r>
+        <w:rPr>
+          <w:lang w:val="es-MX"/>
+        </w:rPr>
+        <w:t>HOST</w:t>
+      </w:r>
+    </w:p>
+    <w:p>
+      <w:pPr>
+        <w:ind w:firstLine="708"/>
+        <w:rPr>
+          <w:lang w:val="es-MX"/>
+        </w:rPr>
+      </w:pPr>
+      <w:r>
+        <w:rPr>
+          <w:lang w:val="es-MX"/>
+        </w:rPr>
+        <w:t xml:space="preserve">- CORRIENDO EN EL LOCAL EN ALGUNA MAQUINA VIRTUAL O </w:t>
+      </w:r>
+      <w:proofErr w:type="gramStart"/>
+      <w:r>
+        <w:rPr>
+          <w:lang w:val="es-MX"/>
+        </w:rPr>
+        <w:t>ALGO .</w:t>
+      </w:r>
+      <w:proofErr w:type="gramEnd"/>
+      <w:r>
+        <w:rPr>
+          <w:lang w:val="es-MX"/>
+        </w:rPr>
+        <w:t xml:space="preserve"> APACHE/HAMACHI/O ALGO QUE SE UTILIZÓ EN EL RAMO DE TI</w:t>
+      </w:r>
+    </w:p>
+    <w:p>
+      <w:pPr>
+        <w:rPr>
+          <w:lang w:val="es-MX"/>
+        </w:rPr>
+      </w:pPr>
+    </w:p>
+    <w:p>
+      <w:pPr>
+        <w:rPr>
+          <w:lang w:val="es-MX"/>
+        </w:rPr>
+      </w:pPr>
+      <w:r>
+        <w:rPr>
+          <w:lang w:val="es-MX"/>
+        </w:rPr>
+        <w:t>- VER LOS COSTOS DE TENER LA APP EN UN COMPUTE ENGINE U OTRA FORMA DE DESPLIEGUE QUE HAGA QUE NO SE CAIGA LA APP</w:t>
+      </w:r>
+    </w:p>
+    <w:p>
+      <w:pPr>
+        <w:rPr>
+          <w:lang w:val="es-MX"/>
+        </w:rPr>
+      </w:pPr>
+    </w:p>
+    <w:p>
+      <w:pPr>
+        <w:rPr>
+          <w:lang w:val="es-MX"/>
+        </w:rPr>
+      </w:pPr>
+      <w:r>
+        <w:rPr>
+          <w:lang w:val="es-MX"/>
+        </w:rPr>
         <w:lastRenderedPageBreak/>
-        <w:t xml:space="preserve">- Por lo tanto al desarrollar solo se necesita tener el script de </w:t>
-      </w:r>
-      <w:proofErr w:type="spellStart"/>
-      <w:r>
-        <w:rPr>
-          <w:lang w:val="es-MX"/>
-        </w:rPr>
-        <w:t>python</w:t>
-      </w:r>
-      <w:proofErr w:type="spellEnd"/>
-      <w:r>
-        <w:rPr>
-          <w:lang w:val="es-MX"/>
-        </w:rPr>
-        <w:t xml:space="preserve"> app.py que funciona como </w:t>
-      </w:r>
-      <w:proofErr w:type="spellStart"/>
-      <w:r>
-        <w:rPr>
-          <w:lang w:val="es-MX"/>
-        </w:rPr>
-        <w:t>root</w:t>
-      </w:r>
-      <w:proofErr w:type="spellEnd"/>
-      <w:r>
-        <w:rPr>
-          <w:lang w:val="es-MX"/>
-        </w:rPr>
-        <w:t xml:space="preserve"> de la app</w:t>
-      </w:r>
-      <w:r>
-        <w:rPr>
-          <w:lang w:val="es-MX"/>
-        </w:rPr>
-        <w:t xml:space="preserve"> y el archivo requirements.txt con las versiones de los </w:t>
-      </w:r>
-      <w:proofErr w:type="spellStart"/>
-      <w:r>
-        <w:rPr>
-          <w:lang w:val="es-MX"/>
-        </w:rPr>
-        <w:t>packages</w:t>
-      </w:r>
-      <w:proofErr w:type="spellEnd"/>
-      <w:r>
-        <w:rPr>
-          <w:lang w:val="es-MX"/>
-        </w:rPr>
-        <w:t xml:space="preserve"> que necesita la app</w:t>
-      </w:r>
-    </w:p>
-    <w:p>
-      <w:pPr>
-        <w:rPr>
-          <w:lang w:val="es-MX"/>
-        </w:rPr>
-      </w:pPr>
-    </w:p>
-    <w:p>
-      <w:pPr>
-        <w:rPr>
-          <w:b/>
-          <w:u w:val="single"/>
-          <w:lang w:val="es-MX"/>
-        </w:rPr>
-      </w:pPr>
-      <w:r>
-        <w:rPr>
-          <w:b/>
-          <w:u w:val="single"/>
-          <w:lang w:val="es-MX"/>
-        </w:rPr>
-        <w:t>FALTA VER:</w:t>
-      </w:r>
-    </w:p>
-    <w:p>
-      <w:pPr>
-        <w:rPr>
-          <w:lang w:val="es-MX"/>
-        </w:rPr>
-      </w:pPr>
-      <w:r>
-        <w:rPr>
-          <w:lang w:val="es-MX"/>
-        </w:rPr>
-        <w:t>- CONEXIÓN A CLOUD</w:t>
-      </w:r>
-    </w:p>
-    <w:p>
-      <w:pPr>
-        <w:rPr>
-          <w:lang w:val="es-MX"/>
-        </w:rPr>
-      </w:pPr>
-      <w:r>
-        <w:rPr>
-          <w:lang w:val="es-MX"/>
-        </w:rPr>
-        <w:t>- REFRESH AUTOMÁTICO DE LA PANTALLA</w:t>
-      </w:r>
-    </w:p>
-    <w:p>
-      <w:pPr>
-        <w:rPr>
-          <w:lang w:val="es-MX"/>
-        </w:rPr>
-      </w:pPr>
-      <w:r>
-        <w:rPr>
-          <w:lang w:val="es-MX"/>
-        </w:rPr>
-        <w:t>- REFRESH AUTOMÁTICO DE LA PANTALLA CON UN OBSERVER DESDE BIGQUERY</w:t>
-      </w:r>
-    </w:p>
-    <w:p>
-      <w:pPr>
-        <w:rPr>
-          <w:lang w:val="es-MX"/>
-        </w:rPr>
-      </w:pPr>
-      <w:r>
-        <w:rPr>
-          <w:lang w:val="es-MX"/>
-        </w:rPr>
-        <w:t xml:space="preserve">- </w:t>
-      </w:r>
-      <w:r>
-        <w:rPr>
-          <w:lang w:val="es-MX"/>
-        </w:rPr>
-        <w:t>CUANTO DURA LA APP SIN CAERSE DESDE</w:t>
-      </w:r>
-      <w:r>
-        <w:rPr>
-          <w:lang w:val="es-MX"/>
-        </w:rPr>
-        <w:t>:</w:t>
-      </w:r>
-    </w:p>
-    <w:p>
-      <w:pPr>
-        <w:ind w:firstLine="708"/>
-        <w:rPr>
-          <w:lang w:val="es-MX"/>
-        </w:rPr>
-      </w:pPr>
-      <w:r>
-        <w:rPr>
-          <w:lang w:val="es-MX"/>
-        </w:rPr>
-        <w:t>-</w:t>
-      </w:r>
-      <w:r>
-        <w:rPr>
-          <w:lang w:val="es-MX"/>
-        </w:rPr>
-        <w:t xml:space="preserve"> CLOUD RUN (ME IMAGINO QUE </w:t>
-      </w:r>
-      <w:proofErr w:type="gramStart"/>
-      <w:r>
-        <w:rPr>
-          <w:lang w:val="es-MX"/>
-        </w:rPr>
-        <w:t>POCO :/</w:t>
-      </w:r>
-      <w:proofErr w:type="gramEnd"/>
-      <w:r>
-        <w:rPr>
-          <w:lang w:val="es-MX"/>
-        </w:rPr>
-        <w:t xml:space="preserve"> )</w:t>
-      </w:r>
-    </w:p>
-    <w:p>
-      <w:pPr>
-        <w:ind w:firstLine="708"/>
-        <w:rPr>
-          <w:lang w:val="es-MX"/>
-        </w:rPr>
-      </w:pPr>
-      <w:r>
-        <w:rPr>
-          <w:lang w:val="es-MX"/>
-        </w:rPr>
-        <w:t>- CORRIENDO EN EL LOCAL</w:t>
-      </w:r>
-      <w:r>
-        <w:rPr>
-          <w:lang w:val="es-MX"/>
-        </w:rPr>
-        <w:t>HOST</w:t>
-      </w:r>
-    </w:p>
-    <w:p>
-      <w:pPr>
-        <w:ind w:firstLine="708"/>
-        <w:rPr>
-          <w:lang w:val="es-MX"/>
-        </w:rPr>
-      </w:pPr>
-      <w:r>
-        <w:rPr>
-          <w:lang w:val="es-MX"/>
-        </w:rPr>
-        <w:t xml:space="preserve">- CORRIENDO EN EL LOCAL EN ALGUNA MAQUINA VIRTUAL O </w:t>
-      </w:r>
-      <w:proofErr w:type="gramStart"/>
-      <w:r>
-        <w:rPr>
-          <w:lang w:val="es-MX"/>
-        </w:rPr>
-        <w:t>ALGO .</w:t>
-      </w:r>
-      <w:proofErr w:type="gramEnd"/>
-      <w:r>
-        <w:rPr>
-          <w:lang w:val="es-MX"/>
-        </w:rPr>
-        <w:t xml:space="preserve"> APACHE/HAMACHI/O ALGO QUE SE UTILIZÓ EN EL RAMO DE TI</w:t>
-      </w:r>
-    </w:p>
-    <w:p>
-      <w:pPr>
-        <w:rPr>
-          <w:lang w:val="es-MX"/>
-        </w:rPr>
-      </w:pPr>
-    </w:p>
-    <w:p>
-      <w:pPr>
-        <w:rPr>
-          <w:lang w:val="es-MX"/>
-        </w:rPr>
-      </w:pPr>
-      <w:r>
-        <w:rPr>
-          <w:lang w:val="es-MX"/>
-        </w:rPr>
-        <w:t>- VER LOS COSTOS DE TENER LA APP EN UN COMPUTE ENGINE U OTRA FORMA DE DESPLIEGUE QUE HAGA QUE NO SE CAIGA LA APP</w:t>
-      </w:r>
-    </w:p>
-    <w:p>
-      <w:pPr>
-        <w:rPr>
-          <w:lang w:val="es-MX"/>
-        </w:rPr>
-      </w:pPr>
-    </w:p>
-    <w:p>
-      <w:pPr>
-        <w:rPr>
-          <w:lang w:val="es-MX"/>
-        </w:rPr>
-      </w:pPr>
-      <w:r>
-        <w:rPr>
-          <w:lang w:val="es-MX"/>
-        </w:rPr>
         <w:t>- SESSION STATE</w:t>
       </w:r>
     </w:p>
@@ -2660,8 +2915,35 @@
           <w:lang w:val="es-MX"/>
         </w:rPr>
       </w:pPr>
-      <w:r>
-        <w:rPr>
+    </w:p>
+    <w:p>
+      <w:pPr>
+        <w:rPr>
+          <w:lang w:val="es-MX"/>
+        </w:rPr>
+      </w:pPr>
+    </w:p>
+    <w:p>
+      <w:pPr>
+        <w:rPr>
+          <w:lang w:val="es-MX"/>
+        </w:rPr>
+      </w:pPr>
+    </w:p>
+    <w:p>
+      <w:pPr>
+        <w:rPr>
+          <w:b/>
+          <w:sz w:val="36"/>
+          <w:u w:val="single"/>
+          <w:lang w:val="es-MX"/>
+        </w:rPr>
+      </w:pPr>
+      <w:r>
+        <w:rPr>
+          <w:b/>
+          <w:sz w:val="36"/>
+          <w:u w:val="single"/>
           <w:lang w:val="es-MX"/>
         </w:rPr>
         <w:t>LINKS</w:t>
@@ -2684,6 +2966,34 @@
         <w:rPr>
           <w:lang w:val="es-MX"/>
         </w:rPr>
+        <w:t>cheat</w:t>
+      </w:r>
+      <w:proofErr w:type="spellEnd"/>
+      <w:r>
+        <w:rPr>
+          <w:lang w:val="es-MX"/>
+        </w:rPr>
+        <w:t xml:space="preserve"> </w:t>
+      </w:r>
+      <w:proofErr w:type="spellStart"/>
+      <w:r>
+        <w:rPr>
+          <w:lang w:val="es-MX"/>
+        </w:rPr>
+        <w:t>sheet</w:t>
+      </w:r>
+      <w:proofErr w:type="spellEnd"/>
+      <w:r>
+        <w:rPr>
+          <w:lang w:val="es-MX"/>
+        </w:rPr>
+        <w:t xml:space="preserve"> </w:t>
+      </w:r>
+      <w:proofErr w:type="spellStart"/>
+      <w:r>
+        <w:rPr>
+          <w:lang w:val="es-MX"/>
+        </w:rPr>
         <w:t>streamlit</w:t>
       </w:r>
       <w:proofErr w:type="spellEnd"/>
@@ -2691,6 +3001,63 @@
         <w:rPr>
           <w:lang w:val="es-MX"/>
         </w:rPr>
+        <w:t xml:space="preserve">: </w:t>
+      </w:r>
+      <w:hyperlink r:id="rId17" w:history="1">
+        <w:r>
+          <w:rPr>
+            <w:rStyle w:val="Hipervnculo"/>
+            <w:lang w:val="es-MX"/>
+          </w:rPr>
+          <w:t>https://cheat-she</w:t>
+        </w:r>
+        <w:r>
+          <w:rPr>
+            <w:rStyle w:val="Hipervnculo"/>
+            <w:lang w:val="es-MX"/>
+          </w:rPr>
+          <w:t>e</w:t>
+        </w:r>
+        <w:r>
+          <w:rPr>
+            <w:rStyle w:val="Hipervnculo"/>
+            <w:lang w:val="es-MX"/>
+          </w:rPr>
+          <w:t>t.streamlit.app/</w:t>
+        </w:r>
+      </w:hyperlink>
+    </w:p>
+    <w:p>
+      <w:pPr>
+        <w:rPr>
+          <w:lang w:val="es-MX"/>
+        </w:rPr>
+      </w:pPr>
+    </w:p>
+    <w:p>
+      <w:pPr>
+        <w:rPr>
+          <w:lang w:val="es-MX"/>
+        </w:rPr>
+      </w:pPr>
+      <w:r>
+        <w:rPr>
+          <w:lang w:val="es-MX"/>
+        </w:rPr>
+        <w:t xml:space="preserve">- </w:t>
+      </w:r>
+      <w:proofErr w:type="spellStart"/>
+      <w:r>
+        <w:rPr>
+          <w:lang w:val="es-MX"/>
+        </w:rPr>
+        <w:t>streamlit</w:t>
+      </w:r>
+      <w:proofErr w:type="spellEnd"/>
+      <w:r>
+        <w:rPr>
+          <w:lang w:val="es-MX"/>
+        </w:rPr>
         <w:t xml:space="preserve"> </w:t>
       </w:r>
       <w:proofErr w:type="spellStart"/>
@@ -2707,7 +3074,7 @@
         </w:rPr>
         <w:t xml:space="preserve">: </w:t>
       </w:r>
-      <w:hyperlink r:id="rId14" w:history="1">
+      <w:hyperlink r:id="rId18" w:history="1">
         <w:r>
           <w:rPr>
             <w:rStyle w:val="Hipervnculo"/>
@@ -2723,41 +3090,18 @@
           <w:lang w:val="es-MX"/>
         </w:rPr>
       </w:pPr>
-    </w:p>
-    <w:p>
-      <w:pPr>
-        <w:rPr>
-          <w:lang w:val="es-MX"/>
-        </w:rPr>
-      </w:pPr>
-    </w:p>
-    <w:p>
-      <w:pPr>
-        <w:rPr>
-          <w:lang w:val="es-MX"/>
-        </w:rPr>
-      </w:pPr>
-    </w:p>
-    <w:p>
-      <w:pPr>
-        <w:rPr>
-          <w:lang w:val="es-MX"/>
-        </w:rPr>
-      </w:pPr>
-    </w:p>
-    <w:p>
-      <w:pPr>
-        <w:rPr>
-          <w:lang w:val="es-MX"/>
-        </w:rPr>
-      </w:pPr>
-      <w:proofErr w:type="spellStart"/>
-      <w:r>
-        <w:rPr>
-          <w:lang w:val="es-MX"/>
-        </w:rPr>
-        <w:lastRenderedPageBreak/>
-        <w:t>Example</w:t>
+      <w:r>
+        <w:rPr>
+          <w:lang w:val="es-MX"/>
+        </w:rPr>
+        <w:t xml:space="preserve">- </w:t>
+      </w:r>
+      <w:proofErr w:type="spellStart"/>
+      <w:r>
+        <w:rPr>
+          <w:lang w:val="es-MX"/>
+        </w:rPr>
+        <w:t>stremlit</w:t>
       </w:r>
       <w:proofErr w:type="spellEnd"/>
       <w:r>
@@ -2771,7 +3115,43 @@
         <w:rPr>
           <w:lang w:val="es-MX"/>
         </w:rPr>
-        <w:t>multipage</w:t>
+        <w:t>multiple</w:t>
+      </w:r>
+      <w:proofErr w:type="spellEnd"/>
+      <w:r>
+        <w:rPr>
+          <w:lang w:val="es-MX"/>
+        </w:rPr>
+        <w:t xml:space="preserve">: </w:t>
+      </w:r>
+      <w:hyperlink r:id="rId19" w:history="1">
+        <w:r>
+          <w:rPr>
+            <w:rStyle w:val="Hipervnculo"/>
+            <w:lang w:val="es-MX"/>
+          </w:rPr>
+          <w:t>https://docs.streamlit.io/library/advanced-features/multipage-apps</w:t>
+        </w:r>
+      </w:hyperlink>
+    </w:p>
+    <w:p>
+      <w:pPr>
+        <w:rPr>
+          <w:lang w:val="es-MX"/>
+        </w:rPr>
+      </w:pPr>
+      <w:r>
+        <w:rPr>
+          <w:lang w:val="es-MX"/>
+        </w:rPr>
+        <w:t xml:space="preserve">- </w:t>
+      </w:r>
+      <w:proofErr w:type="spellStart"/>
+      <w:r>
+        <w:rPr>
+          <w:lang w:val="es-MX"/>
+        </w:rPr>
+        <w:t>streamlit</w:t>
       </w:r>
       <w:proofErr w:type="spellEnd"/>
       <w:r>
@@ -2785,29 +3165,275 @@
         <w:rPr>
           <w:lang w:val="es-MX"/>
         </w:rPr>
-        <w:t>feature</w:t>
-      </w:r>
-      <w:proofErr w:type="spellEnd"/>
-      <w:r>
-        <w:rPr>
-          <w:lang w:val="es-MX"/>
-        </w:rPr>
-        <w:t xml:space="preserve"> improve</w:t>
-      </w:r>
-      <w:bookmarkStart w:id="0" w:name="_GoBack"/>
-      <w:bookmarkEnd w:id="0"/>
-    </w:p>
-    <w:p>
-      <w:pPr>
-        <w:rPr>
-          <w:lang w:val="es-MX"/>
-        </w:rPr>
-      </w:pPr>
+        <w:t>gallery</w:t>
+      </w:r>
+      <w:proofErr w:type="spellEnd"/>
+      <w:r>
+        <w:rPr>
+          <w:lang w:val="es-MX"/>
+        </w:rPr>
+        <w:t xml:space="preserve"> app to </w:t>
+      </w:r>
+      <w:proofErr w:type="spellStart"/>
+      <w:r>
+        <w:rPr>
+          <w:lang w:val="es-MX"/>
+        </w:rPr>
+        <w:t>get</w:t>
+      </w:r>
+      <w:proofErr w:type="spellEnd"/>
+      <w:r>
+        <w:rPr>
+          <w:lang w:val="es-MX"/>
+        </w:rPr>
+        <w:t xml:space="preserve"> ideas: </w:t>
+      </w:r>
+      <w:hyperlink r:id="rId20" w:history="1">
+        <w:r>
+          <w:rPr>
+            <w:rStyle w:val="Hipervnculo"/>
+            <w:lang w:val="es-MX"/>
+          </w:rPr>
+          <w:t>https://streamlit.io/gallery</w:t>
+        </w:r>
+      </w:hyperlink>
+    </w:p>
+    <w:p>
+      <w:pPr>
+        <w:rPr>
+          <w:lang w:val="es-MX"/>
+        </w:rPr>
+      </w:pPr>
+      <w:r>
+        <w:rPr>
+          <w:lang w:val="es-MX"/>
+        </w:rPr>
+        <w:t xml:space="preserve">- </w:t>
+      </w:r>
+      <w:proofErr w:type="spellStart"/>
+      <w:r>
+        <w:rPr>
+          <w:lang w:val="es-MX"/>
+        </w:rPr>
+        <w:t>streamlit</w:t>
+      </w:r>
+      <w:proofErr w:type="spellEnd"/>
+      <w:r>
+        <w:rPr>
+          <w:lang w:val="es-MX"/>
+        </w:rPr>
+        <w:t xml:space="preserve"> </w:t>
+      </w:r>
+      <w:proofErr w:type="spellStart"/>
+      <w:r>
+        <w:rPr>
+          <w:lang w:val="es-MX"/>
+        </w:rPr>
+        <w:t>beatiful</w:t>
+      </w:r>
+      <w:proofErr w:type="spellEnd"/>
+      <w:r>
+        <w:rPr>
+          <w:lang w:val="es-MX"/>
+        </w:rPr>
+        <w:t xml:space="preserve"> </w:t>
+      </w:r>
+      <w:proofErr w:type="spellStart"/>
+      <w:r>
+        <w:rPr>
+          <w:lang w:val="es-MX"/>
+        </w:rPr>
+        <w:t>example</w:t>
+      </w:r>
+      <w:proofErr w:type="spellEnd"/>
+      <w:r>
+        <w:rPr>
+          <w:lang w:val="es-MX"/>
+        </w:rPr>
+        <w:t xml:space="preserve">: </w:t>
+      </w:r>
       <w:r>
         <w:rPr>
           <w:noProof/>
           <w:lang w:eastAsia="es-CL"/>
         </w:rPr>
+        <w:drawing>
+          <wp:inline distT="0" distB="0" distL="0" distR="0" wp14:anchorId="442F2024" wp14:editId="7299ABBC">
+            <wp:extent cx="5612130" cy="1873250"/>
+            <wp:effectExtent l="0" t="0" r="7620" b="0"/>
+            <wp:docPr id="7" name="Imagen 7"/>
+            <wp:cNvGraphicFramePr>
+              <a:graphicFrameLocks xmlns:a="http://schemas.openxmlformats.org/drawingml/2006/main" noChangeAspect="1"/>
+            </wp:cNvGraphicFramePr>
+            <a:graphic xmlns:a="http://schemas.openxmlformats.org/drawingml/2006/main">
+              <a:graphicData uri="http://schemas.openxmlformats.org/drawingml/2006/picture">
+                <pic:pic xmlns:pic="http://schemas.openxmlformats.org/drawingml/2006/picture">
+                  <pic:nvPicPr>
+                    <pic:cNvPr id="1" name=""/>
+                    <pic:cNvPicPr/>
+                  </pic:nvPicPr>
+                  <pic:blipFill>
+                    <a:blip r:embed="rId21"/>
+                    <a:stretch>
+                      <a:fillRect/>
+                    </a:stretch>
+                  </pic:blipFill>
+                  <pic:spPr>
+                    <a:xfrm>
+                      <a:off x="0" y="0"/>
+                      <a:ext cx="5612130" cy="1873250"/>
+                    </a:xfrm>
+                    <a:prstGeom prst="rect">
+                      <a:avLst/>
+                    </a:prstGeom>
+                  </pic:spPr>
+                </pic:pic>
+              </a:graphicData>
+            </a:graphic>
+          </wp:inline>
+        </w:drawing>
+      </w:r>
+    </w:p>
+    <w:p>
+      <w:pPr>
+        <w:rPr>
+          <w:u w:val="single"/>
+          <w:lang w:val="es-MX"/>
+        </w:rPr>
+      </w:pPr>
+      <w:r>
+        <w:rPr>
+          <w:noProof/>
+          <w:lang w:eastAsia="es-CL"/>
+        </w:rPr>
+        <w:lastRenderedPageBreak/>
+        <w:drawing>
+          <wp:inline distT="0" distB="0" distL="0" distR="0" wp14:anchorId="53FD3DC6" wp14:editId="6FAF9185">
+            <wp:extent cx="5612130" cy="6675755"/>
+            <wp:effectExtent l="0" t="0" r="7620" b="0"/>
+            <wp:docPr id="8" name="Imagen 8"/>
+            <wp:cNvGraphicFramePr>
+              <a:graphicFrameLocks xmlns:a="http://schemas.openxmlformats.org/drawingml/2006/main" noChangeAspect="1"/>
+            </wp:cNvGraphicFramePr>
+            <a:graphic xmlns:a="http://schemas.openxmlformats.org/drawingml/2006/main">
+              <a:graphicData uri="http://schemas.openxmlformats.org/drawingml/2006/picture">
+                <pic:pic xmlns:pic="http://schemas.openxmlformats.org/drawingml/2006/picture">
+                  <pic:nvPicPr>
+                    <pic:cNvPr id="1" name=""/>
+                    <pic:cNvPicPr/>
+                  </pic:nvPicPr>
+                  <pic:blipFill>
+                    <a:blip r:embed="rId22"/>
+                    <a:stretch>
+                      <a:fillRect/>
+                    </a:stretch>
+                  </pic:blipFill>
+                  <pic:spPr>
+                    <a:xfrm>
+                      <a:off x="0" y="0"/>
+                      <a:ext cx="5612130" cy="6675755"/>
+                    </a:xfrm>
+                    <a:prstGeom prst="rect">
+                      <a:avLst/>
+                    </a:prstGeom>
+                  </pic:spPr>
+                </pic:pic>
+              </a:graphicData>
+            </a:graphic>
+          </wp:inline>
+        </w:drawing>
+      </w:r>
+    </w:p>
+    <w:p>
+      <w:pPr>
+        <w:rPr>
+          <w:lang w:val="es-MX"/>
+        </w:rPr>
+      </w:pPr>
+    </w:p>
+    <w:p>
+      <w:pPr>
+        <w:rPr>
+          <w:lang w:val="es-MX"/>
+        </w:rPr>
+      </w:pPr>
+    </w:p>
+    <w:p>
+      <w:pPr>
+        <w:rPr>
+          <w:lang w:val="es-MX"/>
+        </w:rPr>
+      </w:pPr>
+    </w:p>
+    <w:p>
+      <w:pPr>
+        <w:rPr>
+          <w:lang w:val="es-MX"/>
+        </w:rPr>
+      </w:pPr>
+      <w:proofErr w:type="spellStart"/>
+      <w:r>
+        <w:rPr>
+          <w:lang w:val="es-MX"/>
+        </w:rPr>
+        <w:t>Example</w:t>
+      </w:r>
+      <w:proofErr w:type="spellEnd"/>
+      <w:r>
+        <w:rPr>
+          <w:lang w:val="es-MX"/>
+        </w:rPr>
+        <w:t xml:space="preserve"> </w:t>
+      </w:r>
+      <w:proofErr w:type="spellStart"/>
+      <w:r>
+        <w:rPr>
+          <w:lang w:val="es-MX"/>
+        </w:rPr>
+        <w:t>multipage</w:t>
+      </w:r>
+      <w:proofErr w:type="spellEnd"/>
+      <w:r>
+        <w:rPr>
+          <w:lang w:val="es-MX"/>
+        </w:rPr>
+        <w:t xml:space="preserve"> </w:t>
+      </w:r>
+      <w:proofErr w:type="spellStart"/>
+      <w:r>
+        <w:rPr>
+          <w:lang w:val="es-MX"/>
+        </w:rPr>
+        <w:t>feature</w:t>
+      </w:r>
+      <w:proofErr w:type="spellEnd"/>
+      <w:r>
+        <w:rPr>
+          <w:lang w:val="es-MX"/>
+        </w:rPr>
+        <w:t xml:space="preserve"> </w:t>
+      </w:r>
+      <w:proofErr w:type="spellStart"/>
+      <w:r>
+        <w:rPr>
+          <w:lang w:val="es-MX"/>
+        </w:rPr>
+        <w:t>improve</w:t>
+      </w:r>
+      <w:proofErr w:type="spellEnd"/>
+    </w:p>
+    <w:p>
+      <w:pPr>
+        <w:rPr>
+          <w:lang w:val="es-MX"/>
+        </w:rPr>
+      </w:pPr>
+      <w:r>
+        <w:rPr>
+          <w:noProof/>
+          <w:lang w:eastAsia="es-CL"/>
+        </w:rPr>
+        <w:lastRenderedPageBreak/>
         <w:drawing>
           <wp:inline distT="0" distB="0" distL="0" distR="0" wp14:anchorId="592C8335" wp14:editId="27368CF7">
             <wp:extent cx="5612130" cy="1088390"/>
@@ -2824,7 +3450,7 @@
                     <pic:cNvPicPr/>
                   </pic:nvPicPr>
                   <pic:blipFill>
-                    <a:blip r:embed="rId15"/>
+                    <a:blip r:embed="rId23"/>
                     <a:stretch>
                       <a:fillRect/>
                     </a:stretch>
@@ -3484,6 +4110,18 @@
       <w:szCs w:val="20"/>
     </w:rPr>
   </w:style>
+  <w:style w:type="character" w:styleId="Hipervnculovisitado">
+    <w:name w:val="FollowedHyperlink"/>
+    <w:basedOn w:val="Fuentedeprrafopredeter"/>
+    <w:uiPriority w:val="99"/>
+    <w:semiHidden/>
+    <w:unhideWhenUsed/>
+    <w:rsid w:val="002A57BA"/>
+    <w:rPr>
+      <w:color w:val="954F72" w:themeColor="followedHyperlink"/>
+      <w:u w:val="single"/>
+    </w:rPr>
+  </w:style>
 </w:styles>
 </file>
 

</xml_diff>

<commit_message>
ji/update pre final examples
</commit_message>
<xml_diff>
--- a/streamlit/Readme.docx
+++ b/streamlit/Readme.docx
@@ -2053,6 +2053,1652 @@
           <w:lang w:val="es-MX"/>
         </w:rPr>
       </w:pPr>
+    </w:p>
+    <w:p>
+      <w:pPr>
+        <w:rPr>
+          <w:lang w:val="es-MX"/>
+        </w:rPr>
+      </w:pPr>
+    </w:p>
+    <w:p>
+      <w:pPr>
+        <w:rPr>
+          <w:b/>
+          <w:u w:val="single"/>
+          <w:lang w:val="es-MX"/>
+        </w:rPr>
+      </w:pPr>
+      <w:r>
+        <w:rPr>
+          <w:b/>
+          <w:u w:val="single"/>
+          <w:lang w:val="es-MX"/>
+        </w:rPr>
+        <w:t>MULTIPAGE Y SESION STATE</w:t>
+      </w:r>
+    </w:p>
+    <w:p>
+      <w:pPr>
+        <w:rPr>
+          <w:lang w:val="es-MX"/>
+        </w:rPr>
+      </w:pPr>
+      <w:r>
+        <w:rPr>
+          <w:lang w:val="es-MX"/>
+        </w:rPr>
+        <w:t xml:space="preserve">- </w:t>
+      </w:r>
+      <w:proofErr w:type="spellStart"/>
+      <w:r>
+        <w:rPr>
+          <w:lang w:val="es-MX"/>
+        </w:rPr>
+        <w:t>Pages</w:t>
+      </w:r>
+      <w:proofErr w:type="spellEnd"/>
+      <w:r>
+        <w:rPr>
+          <w:lang w:val="es-MX"/>
+        </w:rPr>
+        <w:t xml:space="preserve"> are </w:t>
+      </w:r>
+      <w:proofErr w:type="spellStart"/>
+      <w:r>
+        <w:rPr>
+          <w:lang w:val="es-MX"/>
+        </w:rPr>
+        <w:t>defined</w:t>
+      </w:r>
+      <w:proofErr w:type="spellEnd"/>
+      <w:r>
+        <w:rPr>
+          <w:lang w:val="es-MX"/>
+        </w:rPr>
+        <w:t xml:space="preserve"> as .</w:t>
+      </w:r>
+      <w:proofErr w:type="spellStart"/>
+      <w:r>
+        <w:rPr>
+          <w:lang w:val="es-MX"/>
+        </w:rPr>
+        <w:t>py</w:t>
+      </w:r>
+      <w:proofErr w:type="spellEnd"/>
+      <w:r>
+        <w:rPr>
+          <w:lang w:val="es-MX"/>
+        </w:rPr>
+        <w:t xml:space="preserve"> files in a </w:t>
+      </w:r>
+      <w:proofErr w:type="spellStart"/>
+      <w:r>
+        <w:rPr>
+          <w:lang w:val="es-MX"/>
+        </w:rPr>
+        <w:t>pages</w:t>
+      </w:r>
+      <w:proofErr w:type="spellEnd"/>
+      <w:r>
+        <w:rPr>
+          <w:lang w:val="es-MX"/>
+        </w:rPr>
+        <w:t xml:space="preserve">/ </w:t>
+      </w:r>
+      <w:proofErr w:type="spellStart"/>
+      <w:r>
+        <w:rPr>
+          <w:lang w:val="es-MX"/>
+        </w:rPr>
+        <w:t>directory</w:t>
+      </w:r>
+      <w:proofErr w:type="spellEnd"/>
+      <w:r>
+        <w:rPr>
+          <w:lang w:val="es-MX"/>
+        </w:rPr>
+        <w:t>.</w:t>
+      </w:r>
+      <w:r>
+        <w:rPr>
+          <w:lang w:val="es-MX"/>
+        </w:rPr>
+        <w:t xml:space="preserve"> </w:t>
+      </w:r>
+      <w:r>
+        <w:rPr>
+          <w:b/>
+          <w:lang w:val="es-MX"/>
+        </w:rPr>
+        <w:t xml:space="preserve">Cuando se crean los scripts en el folder page, automáticamente se crea un </w:t>
+      </w:r>
+      <w:proofErr w:type="spellStart"/>
+      <w:r>
+        <w:rPr>
+          <w:b/>
+          <w:lang w:val="es-MX"/>
+        </w:rPr>
+        <w:t>sidebar</w:t>
+      </w:r>
+      <w:proofErr w:type="spellEnd"/>
+      <w:r>
+        <w:rPr>
+          <w:b/>
+          <w:lang w:val="es-MX"/>
+        </w:rPr>
+        <w:t xml:space="preserve"> con los nombres de las páginas</w:t>
+      </w:r>
+    </w:p>
+    <w:p>
+      <w:pPr>
+        <w:rPr>
+          <w:lang w:val="es-MX"/>
+        </w:rPr>
+      </w:pPr>
+    </w:p>
+    <w:p>
+      <w:pPr>
+        <w:rPr>
+          <w:lang w:val="es-MX"/>
+        </w:rPr>
+      </w:pPr>
+      <w:r>
+        <w:rPr>
+          <w:lang w:val="es-MX"/>
+        </w:rPr>
+        <w:t xml:space="preserve">- </w:t>
+      </w:r>
+      <w:proofErr w:type="spellStart"/>
+      <w:r>
+        <w:rPr>
+          <w:lang w:val="es-MX"/>
+        </w:rPr>
+        <w:t>Filenames</w:t>
+      </w:r>
+      <w:proofErr w:type="spellEnd"/>
+      <w:r>
+        <w:rPr>
+          <w:lang w:val="es-MX"/>
+        </w:rPr>
+        <w:t xml:space="preserve"> are </w:t>
+      </w:r>
+      <w:proofErr w:type="spellStart"/>
+      <w:r>
+        <w:rPr>
+          <w:lang w:val="es-MX"/>
+        </w:rPr>
+        <w:t>co</w:t>
+      </w:r>
+      <w:r>
+        <w:rPr>
+          <w:lang w:val="es-MX"/>
+        </w:rPr>
+        <w:t>mposed</w:t>
+      </w:r>
+      <w:proofErr w:type="spellEnd"/>
+      <w:r>
+        <w:rPr>
+          <w:lang w:val="es-MX"/>
+        </w:rPr>
+        <w:t xml:space="preserve"> of </w:t>
+      </w:r>
+      <w:proofErr w:type="spellStart"/>
+      <w:r>
+        <w:rPr>
+          <w:lang w:val="es-MX"/>
+        </w:rPr>
+        <w:t>four</w:t>
+      </w:r>
+      <w:proofErr w:type="spellEnd"/>
+      <w:r>
+        <w:rPr>
+          <w:lang w:val="es-MX"/>
+        </w:rPr>
+        <w:t xml:space="preserve"> </w:t>
+      </w:r>
+      <w:proofErr w:type="spellStart"/>
+      <w:r>
+        <w:rPr>
+          <w:lang w:val="es-MX"/>
+        </w:rPr>
+        <w:t>different</w:t>
+      </w:r>
+      <w:proofErr w:type="spellEnd"/>
+      <w:r>
+        <w:rPr>
+          <w:lang w:val="es-MX"/>
+        </w:rPr>
+        <w:t xml:space="preserve"> </w:t>
+      </w:r>
+      <w:proofErr w:type="spellStart"/>
+      <w:r>
+        <w:rPr>
+          <w:lang w:val="es-MX"/>
+        </w:rPr>
+        <w:t>parts</w:t>
+      </w:r>
+      <w:proofErr w:type="spellEnd"/>
+      <w:r>
+        <w:rPr>
+          <w:lang w:val="es-MX"/>
+        </w:rPr>
+        <w:t>:</w:t>
+      </w:r>
+    </w:p>
+    <w:p>
+      <w:pPr>
+        <w:ind w:firstLine="708"/>
+        <w:rPr>
+          <w:lang w:val="es-MX"/>
+        </w:rPr>
+      </w:pPr>
+      <w:r>
+        <w:rPr>
+          <w:lang w:val="es-MX"/>
+        </w:rPr>
+        <w:t xml:space="preserve">- </w:t>
+      </w:r>
+      <w:r>
+        <w:rPr>
+          <w:lang w:val="es-MX"/>
+        </w:rPr>
+        <w:t xml:space="preserve">A </w:t>
+      </w:r>
+      <w:proofErr w:type="spellStart"/>
+      <w:r>
+        <w:rPr>
+          <w:lang w:val="es-MX"/>
+        </w:rPr>
+        <w:t>number</w:t>
+      </w:r>
+      <w:proofErr w:type="spellEnd"/>
+      <w:r>
+        <w:rPr>
+          <w:lang w:val="es-MX"/>
+        </w:rPr>
+        <w:t xml:space="preserve"> — </w:t>
+      </w:r>
+      <w:proofErr w:type="spellStart"/>
+      <w:r>
+        <w:rPr>
+          <w:lang w:val="es-MX"/>
+        </w:rPr>
+        <w:t>if</w:t>
+      </w:r>
+      <w:proofErr w:type="spellEnd"/>
+      <w:r>
+        <w:rPr>
+          <w:lang w:val="es-MX"/>
+        </w:rPr>
+        <w:t xml:space="preserve"> </w:t>
+      </w:r>
+      <w:proofErr w:type="spellStart"/>
+      <w:r>
+        <w:rPr>
+          <w:lang w:val="es-MX"/>
+        </w:rPr>
+        <w:t>the</w:t>
+      </w:r>
+      <w:proofErr w:type="spellEnd"/>
+      <w:r>
+        <w:rPr>
+          <w:lang w:val="es-MX"/>
+        </w:rPr>
+        <w:t xml:space="preserve"> file </w:t>
+      </w:r>
+      <w:proofErr w:type="spellStart"/>
+      <w:r>
+        <w:rPr>
+          <w:lang w:val="es-MX"/>
+        </w:rPr>
+        <w:t>is</w:t>
+      </w:r>
+      <w:proofErr w:type="spellEnd"/>
+      <w:r>
+        <w:rPr>
+          <w:lang w:val="es-MX"/>
+        </w:rPr>
+        <w:t xml:space="preserve"> </w:t>
+      </w:r>
+      <w:proofErr w:type="spellStart"/>
+      <w:r>
+        <w:rPr>
+          <w:lang w:val="es-MX"/>
+        </w:rPr>
+        <w:t>prefixed</w:t>
+      </w:r>
+      <w:proofErr w:type="spellEnd"/>
+      <w:r>
+        <w:rPr>
+          <w:lang w:val="es-MX"/>
+        </w:rPr>
+        <w:t xml:space="preserve"> </w:t>
+      </w:r>
+      <w:proofErr w:type="spellStart"/>
+      <w:r>
+        <w:rPr>
+          <w:lang w:val="es-MX"/>
+        </w:rPr>
+        <w:t>with</w:t>
+      </w:r>
+      <w:proofErr w:type="spellEnd"/>
+      <w:r>
+        <w:rPr>
+          <w:lang w:val="es-MX"/>
+        </w:rPr>
+        <w:t xml:space="preserve"> a </w:t>
+      </w:r>
+      <w:proofErr w:type="spellStart"/>
+      <w:r>
+        <w:rPr>
+          <w:lang w:val="es-MX"/>
+        </w:rPr>
+        <w:t>number</w:t>
+      </w:r>
+      <w:proofErr w:type="spellEnd"/>
+      <w:r>
+        <w:rPr>
+          <w:lang w:val="es-MX"/>
+        </w:rPr>
+        <w:t>.</w:t>
+      </w:r>
+    </w:p>
+    <w:p>
+      <w:pPr>
+        <w:ind w:firstLine="708"/>
+        <w:rPr>
+          <w:lang w:val="es-MX"/>
+        </w:rPr>
+      </w:pPr>
+      <w:r>
+        <w:rPr>
+          <w:lang w:val="es-MX"/>
+        </w:rPr>
+        <w:t xml:space="preserve">- </w:t>
+      </w:r>
+      <w:r>
+        <w:rPr>
+          <w:lang w:val="es-MX"/>
+        </w:rPr>
+        <w:t xml:space="preserve">A </w:t>
+      </w:r>
+      <w:proofErr w:type="spellStart"/>
+      <w:r>
+        <w:rPr>
+          <w:lang w:val="es-MX"/>
+        </w:rPr>
+        <w:t>separator</w:t>
+      </w:r>
+      <w:proofErr w:type="spellEnd"/>
+      <w:r>
+        <w:rPr>
+          <w:lang w:val="es-MX"/>
+        </w:rPr>
+        <w:t xml:space="preserve"> — </w:t>
+      </w:r>
+      <w:proofErr w:type="spellStart"/>
+      <w:r>
+        <w:rPr>
+          <w:lang w:val="es-MX"/>
+        </w:rPr>
+        <w:t>could</w:t>
+      </w:r>
+      <w:proofErr w:type="spellEnd"/>
+      <w:r>
+        <w:rPr>
+          <w:lang w:val="es-MX"/>
+        </w:rPr>
+        <w:t xml:space="preserve"> be _, -, </w:t>
+      </w:r>
+      <w:proofErr w:type="spellStart"/>
+      <w:r>
+        <w:rPr>
+          <w:lang w:val="es-MX"/>
+        </w:rPr>
+        <w:t>space</w:t>
+      </w:r>
+      <w:proofErr w:type="spellEnd"/>
+      <w:r>
+        <w:rPr>
+          <w:lang w:val="es-MX"/>
+        </w:rPr>
+        <w:t xml:space="preserve">, </w:t>
+      </w:r>
+      <w:proofErr w:type="spellStart"/>
+      <w:r>
+        <w:rPr>
+          <w:lang w:val="es-MX"/>
+        </w:rPr>
+        <w:t>or</w:t>
+      </w:r>
+      <w:proofErr w:type="spellEnd"/>
+      <w:r>
+        <w:rPr>
+          <w:lang w:val="es-MX"/>
+        </w:rPr>
+        <w:t xml:space="preserve"> </w:t>
+      </w:r>
+      <w:proofErr w:type="spellStart"/>
+      <w:r>
+        <w:rPr>
+          <w:lang w:val="es-MX"/>
+        </w:rPr>
+        <w:t>any</w:t>
+      </w:r>
+      <w:proofErr w:type="spellEnd"/>
+      <w:r>
+        <w:rPr>
+          <w:lang w:val="es-MX"/>
+        </w:rPr>
+        <w:t xml:space="preserve"> </w:t>
+      </w:r>
+      <w:proofErr w:type="spellStart"/>
+      <w:r>
+        <w:rPr>
+          <w:lang w:val="es-MX"/>
+        </w:rPr>
+        <w:t>combination</w:t>
+      </w:r>
+      <w:proofErr w:type="spellEnd"/>
+      <w:r>
+        <w:rPr>
+          <w:lang w:val="es-MX"/>
+        </w:rPr>
+        <w:t xml:space="preserve"> </w:t>
+      </w:r>
+      <w:proofErr w:type="spellStart"/>
+      <w:r>
+        <w:rPr>
+          <w:lang w:val="es-MX"/>
+        </w:rPr>
+        <w:t>thereof</w:t>
+      </w:r>
+      <w:proofErr w:type="spellEnd"/>
+      <w:r>
+        <w:rPr>
+          <w:lang w:val="es-MX"/>
+        </w:rPr>
+        <w:t>.</w:t>
+      </w:r>
+    </w:p>
+    <w:p>
+      <w:pPr>
+        <w:ind w:firstLine="708"/>
+        <w:rPr>
+          <w:lang w:val="es-MX"/>
+        </w:rPr>
+      </w:pPr>
+      <w:r>
+        <w:rPr>
+          <w:lang w:val="es-MX"/>
+        </w:rPr>
+        <w:lastRenderedPageBreak/>
+        <w:t xml:space="preserve">- </w:t>
+      </w:r>
+      <w:r>
+        <w:rPr>
+          <w:lang w:val="es-MX"/>
+        </w:rPr>
+        <w:t xml:space="preserve">A </w:t>
+      </w:r>
+      <w:proofErr w:type="spellStart"/>
+      <w:r>
+        <w:rPr>
+          <w:lang w:val="es-MX"/>
+        </w:rPr>
+        <w:t>label</w:t>
+      </w:r>
+      <w:proofErr w:type="spellEnd"/>
+      <w:r>
+        <w:rPr>
+          <w:lang w:val="es-MX"/>
+        </w:rPr>
+        <w:t xml:space="preserve"> — </w:t>
+      </w:r>
+      <w:proofErr w:type="spellStart"/>
+      <w:r>
+        <w:rPr>
+          <w:lang w:val="es-MX"/>
+        </w:rPr>
+        <w:t>which</w:t>
+      </w:r>
+      <w:proofErr w:type="spellEnd"/>
+      <w:r>
+        <w:rPr>
+          <w:lang w:val="es-MX"/>
+        </w:rPr>
+        <w:t xml:space="preserve"> </w:t>
+      </w:r>
+      <w:proofErr w:type="spellStart"/>
+      <w:r>
+        <w:rPr>
+          <w:lang w:val="es-MX"/>
+        </w:rPr>
+        <w:t>is</w:t>
+      </w:r>
+      <w:proofErr w:type="spellEnd"/>
+      <w:r>
+        <w:rPr>
+          <w:lang w:val="es-MX"/>
+        </w:rPr>
+        <w:t xml:space="preserve"> </w:t>
+      </w:r>
+      <w:proofErr w:type="spellStart"/>
+      <w:r>
+        <w:rPr>
+          <w:lang w:val="es-MX"/>
+        </w:rPr>
+        <w:t>everything</w:t>
+      </w:r>
+      <w:proofErr w:type="spellEnd"/>
+      <w:r>
+        <w:rPr>
+          <w:lang w:val="es-MX"/>
+        </w:rPr>
+        <w:t xml:space="preserve"> up to, </w:t>
+      </w:r>
+      <w:proofErr w:type="spellStart"/>
+      <w:r>
+        <w:rPr>
+          <w:lang w:val="es-MX"/>
+        </w:rPr>
+        <w:t>but</w:t>
+      </w:r>
+      <w:proofErr w:type="spellEnd"/>
+      <w:r>
+        <w:rPr>
+          <w:lang w:val="es-MX"/>
+        </w:rPr>
+        <w:t xml:space="preserve"> </w:t>
+      </w:r>
+      <w:proofErr w:type="spellStart"/>
+      <w:r>
+        <w:rPr>
+          <w:lang w:val="es-MX"/>
+        </w:rPr>
+        <w:t>not</w:t>
+      </w:r>
+      <w:proofErr w:type="spellEnd"/>
+      <w:r>
+        <w:rPr>
+          <w:lang w:val="es-MX"/>
+        </w:rPr>
+        <w:t xml:space="preserve"> </w:t>
+      </w:r>
+      <w:proofErr w:type="spellStart"/>
+      <w:r>
+        <w:rPr>
+          <w:lang w:val="es-MX"/>
+        </w:rPr>
+        <w:t>including</w:t>
+      </w:r>
+      <w:proofErr w:type="spellEnd"/>
+      <w:r>
+        <w:rPr>
+          <w:lang w:val="es-MX"/>
+        </w:rPr>
+        <w:t>, .</w:t>
+      </w:r>
+      <w:proofErr w:type="spellStart"/>
+      <w:r>
+        <w:rPr>
+          <w:lang w:val="es-MX"/>
+        </w:rPr>
+        <w:t>py</w:t>
+      </w:r>
+      <w:proofErr w:type="spellEnd"/>
+      <w:r>
+        <w:rPr>
+          <w:lang w:val="es-MX"/>
+        </w:rPr>
+        <w:t>.</w:t>
+      </w:r>
+    </w:p>
+    <w:p>
+      <w:pPr>
+        <w:ind w:firstLine="708"/>
+        <w:rPr>
+          <w:lang w:val="es-MX"/>
+        </w:rPr>
+      </w:pPr>
+      <w:r>
+        <w:rPr>
+          <w:lang w:val="es-MX"/>
+        </w:rPr>
+        <w:t xml:space="preserve">- </w:t>
+      </w:r>
+      <w:proofErr w:type="spellStart"/>
+      <w:r>
+        <w:rPr>
+          <w:lang w:val="es-MX"/>
+        </w:rPr>
+        <w:t>The</w:t>
+      </w:r>
+      <w:proofErr w:type="spellEnd"/>
+      <w:r>
+        <w:rPr>
+          <w:lang w:val="es-MX"/>
+        </w:rPr>
+        <w:t xml:space="preserve"> </w:t>
+      </w:r>
+      <w:proofErr w:type="spellStart"/>
+      <w:r>
+        <w:rPr>
+          <w:lang w:val="es-MX"/>
+        </w:rPr>
+        <w:t>extension</w:t>
+      </w:r>
+      <w:proofErr w:type="spellEnd"/>
+      <w:r>
+        <w:rPr>
+          <w:lang w:val="es-MX"/>
+        </w:rPr>
+        <w:t xml:space="preserve"> — </w:t>
+      </w:r>
+      <w:proofErr w:type="spellStart"/>
+      <w:r>
+        <w:rPr>
+          <w:lang w:val="es-MX"/>
+        </w:rPr>
+        <w:t>which</w:t>
+      </w:r>
+      <w:proofErr w:type="spellEnd"/>
+      <w:r>
+        <w:rPr>
+          <w:lang w:val="es-MX"/>
+        </w:rPr>
+        <w:t xml:space="preserve"> </w:t>
+      </w:r>
+      <w:proofErr w:type="spellStart"/>
+      <w:r>
+        <w:rPr>
+          <w:lang w:val="es-MX"/>
+        </w:rPr>
+        <w:t>is</w:t>
+      </w:r>
+      <w:proofErr w:type="spellEnd"/>
+      <w:r>
+        <w:rPr>
+          <w:lang w:val="es-MX"/>
+        </w:rPr>
+        <w:t xml:space="preserve"> </w:t>
+      </w:r>
+      <w:proofErr w:type="spellStart"/>
+      <w:r>
+        <w:rPr>
+          <w:lang w:val="es-MX"/>
+        </w:rPr>
+        <w:t>always</w:t>
+      </w:r>
+      <w:proofErr w:type="spellEnd"/>
+      <w:r>
+        <w:rPr>
+          <w:lang w:val="es-MX"/>
+        </w:rPr>
+        <w:t xml:space="preserve"> .</w:t>
+      </w:r>
+      <w:proofErr w:type="spellStart"/>
+      <w:r>
+        <w:rPr>
+          <w:lang w:val="es-MX"/>
+        </w:rPr>
+        <w:t>py</w:t>
+      </w:r>
+      <w:proofErr w:type="spellEnd"/>
+      <w:r>
+        <w:rPr>
+          <w:lang w:val="es-MX"/>
+        </w:rPr>
+        <w:t>.</w:t>
+      </w:r>
+    </w:p>
+    <w:p>
+      <w:pPr>
+        <w:rPr>
+          <w:lang w:val="es-MX"/>
+        </w:rPr>
+      </w:pPr>
+      <w:r>
+        <w:rPr>
+          <w:lang w:val="es-MX"/>
+        </w:rPr>
+        <w:t xml:space="preserve">- </w:t>
+      </w:r>
+      <w:proofErr w:type="spellStart"/>
+      <w:r>
+        <w:rPr>
+          <w:lang w:val="es-MX"/>
+        </w:rPr>
+        <w:t>st.set_page_config</w:t>
+      </w:r>
+      <w:proofErr w:type="spellEnd"/>
+      <w:r>
+        <w:rPr>
+          <w:lang w:val="es-MX"/>
+        </w:rPr>
+        <w:t xml:space="preserve"> </w:t>
+      </w:r>
+      <w:proofErr w:type="spellStart"/>
+      <w:r>
+        <w:rPr>
+          <w:lang w:val="es-MX"/>
+        </w:rPr>
+        <w:t>works</w:t>
+      </w:r>
+      <w:proofErr w:type="spellEnd"/>
+      <w:r>
+        <w:rPr>
+          <w:lang w:val="es-MX"/>
+        </w:rPr>
+        <w:t xml:space="preserve"> at </w:t>
+      </w:r>
+      <w:proofErr w:type="spellStart"/>
+      <w:r>
+        <w:rPr>
+          <w:lang w:val="es-MX"/>
+        </w:rPr>
+        <w:t>the</w:t>
+      </w:r>
+      <w:proofErr w:type="spellEnd"/>
+      <w:r>
+        <w:rPr>
+          <w:lang w:val="es-MX"/>
+        </w:rPr>
+        <w:t xml:space="preserve"> page </w:t>
+      </w:r>
+      <w:proofErr w:type="spellStart"/>
+      <w:r>
+        <w:rPr>
+          <w:lang w:val="es-MX"/>
+        </w:rPr>
+        <w:t>level</w:t>
+      </w:r>
+      <w:proofErr w:type="spellEnd"/>
+      <w:r>
+        <w:rPr>
+          <w:lang w:val="es-MX"/>
+        </w:rPr>
+        <w:t xml:space="preserve">. </w:t>
+      </w:r>
+      <w:proofErr w:type="spellStart"/>
+      <w:r>
+        <w:rPr>
+          <w:lang w:val="es-MX"/>
+        </w:rPr>
+        <w:t>When</w:t>
+      </w:r>
+      <w:proofErr w:type="spellEnd"/>
+      <w:r>
+        <w:rPr>
+          <w:lang w:val="es-MX"/>
+        </w:rPr>
+        <w:t xml:space="preserve"> </w:t>
+      </w:r>
+      <w:proofErr w:type="spellStart"/>
+      <w:r>
+        <w:rPr>
+          <w:lang w:val="es-MX"/>
+        </w:rPr>
+        <w:t>you</w:t>
+      </w:r>
+      <w:proofErr w:type="spellEnd"/>
+      <w:r>
+        <w:rPr>
+          <w:lang w:val="es-MX"/>
+        </w:rPr>
+        <w:t xml:space="preserve"> set a </w:t>
+      </w:r>
+      <w:proofErr w:type="spellStart"/>
+      <w:r>
+        <w:rPr>
+          <w:lang w:val="es-MX"/>
+        </w:rPr>
+        <w:t>title</w:t>
+      </w:r>
+      <w:proofErr w:type="spellEnd"/>
+      <w:r>
+        <w:rPr>
+          <w:lang w:val="es-MX"/>
+        </w:rPr>
+        <w:t xml:space="preserve"> </w:t>
+      </w:r>
+      <w:proofErr w:type="spellStart"/>
+      <w:r>
+        <w:rPr>
+          <w:lang w:val="es-MX"/>
+        </w:rPr>
+        <w:t>or</w:t>
+      </w:r>
+      <w:proofErr w:type="spellEnd"/>
+      <w:r>
+        <w:rPr>
+          <w:lang w:val="es-MX"/>
+        </w:rPr>
+        <w:t xml:space="preserve"> </w:t>
+      </w:r>
+      <w:proofErr w:type="spellStart"/>
+      <w:r>
+        <w:rPr>
+          <w:lang w:val="es-MX"/>
+        </w:rPr>
+        <w:t>favicon</w:t>
+      </w:r>
+      <w:proofErr w:type="spellEnd"/>
+      <w:r>
+        <w:rPr>
+          <w:lang w:val="es-MX"/>
+        </w:rPr>
+        <w:t xml:space="preserve"> </w:t>
+      </w:r>
+      <w:proofErr w:type="spellStart"/>
+      <w:r>
+        <w:rPr>
+          <w:lang w:val="es-MX"/>
+        </w:rPr>
+        <w:t>using</w:t>
+      </w:r>
+      <w:proofErr w:type="spellEnd"/>
+      <w:r>
+        <w:rPr>
+          <w:lang w:val="es-MX"/>
+        </w:rPr>
+        <w:t xml:space="preserve"> </w:t>
+      </w:r>
+      <w:proofErr w:type="spellStart"/>
+      <w:r>
+        <w:rPr>
+          <w:lang w:val="es-MX"/>
+        </w:rPr>
+        <w:t>st.set_page_config</w:t>
+      </w:r>
+      <w:proofErr w:type="spellEnd"/>
+      <w:r>
+        <w:rPr>
+          <w:lang w:val="es-MX"/>
+        </w:rPr>
+        <w:t xml:space="preserve">, </w:t>
+      </w:r>
+      <w:proofErr w:type="spellStart"/>
+      <w:r>
+        <w:rPr>
+          <w:lang w:val="es-MX"/>
+        </w:rPr>
+        <w:t>this</w:t>
+      </w:r>
+      <w:proofErr w:type="spellEnd"/>
+      <w:r>
+        <w:rPr>
+          <w:lang w:val="es-MX"/>
+        </w:rPr>
+        <w:t xml:space="preserve"> </w:t>
+      </w:r>
+      <w:proofErr w:type="spellStart"/>
+      <w:r>
+        <w:rPr>
+          <w:lang w:val="es-MX"/>
+        </w:rPr>
+        <w:t>applies</w:t>
+      </w:r>
+      <w:proofErr w:type="spellEnd"/>
+      <w:r>
+        <w:rPr>
+          <w:lang w:val="es-MX"/>
+        </w:rPr>
+        <w:t xml:space="preserve"> to </w:t>
+      </w:r>
+      <w:proofErr w:type="spellStart"/>
+      <w:r>
+        <w:rPr>
+          <w:lang w:val="es-MX"/>
+        </w:rPr>
+        <w:t>the</w:t>
+      </w:r>
+      <w:proofErr w:type="spellEnd"/>
+      <w:r>
+        <w:rPr>
+          <w:lang w:val="es-MX"/>
+        </w:rPr>
+        <w:t xml:space="preserve"> </w:t>
+      </w:r>
+      <w:proofErr w:type="spellStart"/>
+      <w:r>
+        <w:rPr>
+          <w:lang w:val="es-MX"/>
+        </w:rPr>
+        <w:t>current</w:t>
+      </w:r>
+      <w:proofErr w:type="spellEnd"/>
+      <w:r>
+        <w:rPr>
+          <w:lang w:val="es-MX"/>
+        </w:rPr>
+        <w:t xml:space="preserve"> page </w:t>
+      </w:r>
+      <w:proofErr w:type="spellStart"/>
+      <w:r>
+        <w:rPr>
+          <w:lang w:val="es-MX"/>
+        </w:rPr>
+        <w:t>only</w:t>
+      </w:r>
+      <w:proofErr w:type="spellEnd"/>
+      <w:r>
+        <w:rPr>
+          <w:lang w:val="es-MX"/>
+        </w:rPr>
+        <w:t>.</w:t>
+      </w:r>
+    </w:p>
+    <w:p>
+      <w:pPr>
+        <w:rPr>
+          <w:b/>
+          <w:lang w:val="es-MX"/>
+        </w:rPr>
+      </w:pPr>
+      <w:r>
+        <w:rPr>
+          <w:b/>
+          <w:lang w:val="es-MX"/>
+        </w:rPr>
+        <w:t xml:space="preserve">- </w:t>
+      </w:r>
+      <w:proofErr w:type="spellStart"/>
+      <w:r>
+        <w:rPr>
+          <w:b/>
+          <w:lang w:val="es-MX"/>
+        </w:rPr>
+        <w:t>Pages</w:t>
+      </w:r>
+      <w:proofErr w:type="spellEnd"/>
+      <w:r>
+        <w:rPr>
+          <w:b/>
+          <w:lang w:val="es-MX"/>
+        </w:rPr>
+        <w:t xml:space="preserve"> </w:t>
+      </w:r>
+      <w:r>
+        <w:rPr>
+          <w:b/>
+          <w:lang w:val="es-MX"/>
+        </w:rPr>
+        <w:t xml:space="preserve">share </w:t>
+      </w:r>
+      <w:proofErr w:type="spellStart"/>
+      <w:r>
+        <w:rPr>
+          <w:b/>
+          <w:lang w:val="es-MX"/>
+        </w:rPr>
+        <w:t>the</w:t>
+      </w:r>
+      <w:proofErr w:type="spellEnd"/>
+      <w:r>
+        <w:rPr>
+          <w:b/>
+          <w:lang w:val="es-MX"/>
+        </w:rPr>
+        <w:t xml:space="preserve"> </w:t>
+      </w:r>
+      <w:proofErr w:type="spellStart"/>
+      <w:r>
+        <w:rPr>
+          <w:b/>
+          <w:lang w:val="es-MX"/>
+        </w:rPr>
+        <w:t>same</w:t>
+      </w:r>
+      <w:proofErr w:type="spellEnd"/>
+      <w:r>
+        <w:rPr>
+          <w:b/>
+          <w:lang w:val="es-MX"/>
+        </w:rPr>
+        <w:t xml:space="preserve"> </w:t>
+      </w:r>
+      <w:proofErr w:type="spellStart"/>
+      <w:r>
+        <w:rPr>
+          <w:b/>
+          <w:lang w:val="es-MX"/>
+        </w:rPr>
+        <w:t>st.session_state</w:t>
+      </w:r>
+      <w:proofErr w:type="spellEnd"/>
+      <w:r>
+        <w:rPr>
+          <w:b/>
+          <w:lang w:val="es-MX"/>
+        </w:rPr>
+        <w:t xml:space="preserve">. So, </w:t>
+      </w:r>
+      <w:proofErr w:type="spellStart"/>
+      <w:r>
+        <w:rPr>
+          <w:b/>
+          <w:lang w:val="es-MX"/>
+        </w:rPr>
+        <w:t>with</w:t>
+      </w:r>
+      <w:proofErr w:type="spellEnd"/>
+      <w:r>
+        <w:rPr>
+          <w:b/>
+          <w:lang w:val="es-MX"/>
+        </w:rPr>
+        <w:t xml:space="preserve"> </w:t>
+      </w:r>
+      <w:proofErr w:type="spellStart"/>
+      <w:r>
+        <w:rPr>
+          <w:b/>
+          <w:lang w:val="es-MX"/>
+        </w:rPr>
+        <w:t>this</w:t>
+      </w:r>
+      <w:proofErr w:type="spellEnd"/>
+      <w:r>
+        <w:rPr>
+          <w:b/>
+          <w:lang w:val="es-MX"/>
+        </w:rPr>
+        <w:t xml:space="preserve"> </w:t>
+      </w:r>
+      <w:proofErr w:type="spellStart"/>
+      <w:r>
+        <w:rPr>
+          <w:b/>
+          <w:lang w:val="es-MX"/>
+        </w:rPr>
+        <w:t>way</w:t>
+      </w:r>
+      <w:proofErr w:type="spellEnd"/>
+      <w:r>
+        <w:rPr>
+          <w:b/>
+          <w:lang w:val="es-MX"/>
+        </w:rPr>
+        <w:t xml:space="preserve"> yo can share variable </w:t>
+      </w:r>
+      <w:proofErr w:type="spellStart"/>
+      <w:r>
+        <w:rPr>
+          <w:b/>
+          <w:lang w:val="es-MX"/>
+        </w:rPr>
+        <w:t>between</w:t>
+      </w:r>
+      <w:proofErr w:type="spellEnd"/>
+      <w:r>
+        <w:rPr>
+          <w:b/>
+          <w:lang w:val="es-MX"/>
+        </w:rPr>
+        <w:t xml:space="preserve"> </w:t>
+      </w:r>
+      <w:proofErr w:type="spellStart"/>
+      <w:r>
+        <w:rPr>
+          <w:b/>
+          <w:lang w:val="es-MX"/>
+        </w:rPr>
+        <w:t>diferents</w:t>
+      </w:r>
+      <w:proofErr w:type="spellEnd"/>
+      <w:r>
+        <w:rPr>
+          <w:b/>
+          <w:lang w:val="es-MX"/>
+        </w:rPr>
+        <w:t xml:space="preserve"> </w:t>
+      </w:r>
+      <w:proofErr w:type="spellStart"/>
+      <w:r>
+        <w:rPr>
+          <w:b/>
+          <w:lang w:val="es-MX"/>
+        </w:rPr>
+        <w:t>pages</w:t>
+      </w:r>
+      <w:proofErr w:type="spellEnd"/>
+    </w:p>
+    <w:p>
+      <w:pPr>
+        <w:rPr>
+          <w:b/>
+          <w:lang w:val="es-MX"/>
+        </w:rPr>
+      </w:pPr>
+      <w:r>
+        <w:rPr>
+          <w:b/>
+          <w:lang w:val="es-MX"/>
+        </w:rPr>
+        <w:t xml:space="preserve">- </w:t>
+      </w:r>
+      <w:proofErr w:type="spellStart"/>
+      <w:r>
+        <w:rPr>
+          <w:b/>
+          <w:lang w:val="es-MX"/>
+        </w:rPr>
+        <w:t>Session</w:t>
+      </w:r>
+      <w:proofErr w:type="spellEnd"/>
+      <w:r>
+        <w:rPr>
+          <w:b/>
+          <w:lang w:val="es-MX"/>
+        </w:rPr>
+        <w:t xml:space="preserve"> </w:t>
+      </w:r>
+      <w:proofErr w:type="spellStart"/>
+      <w:r>
+        <w:rPr>
+          <w:b/>
+          <w:lang w:val="es-MX"/>
+        </w:rPr>
+        <w:t>state</w:t>
+      </w:r>
+      <w:proofErr w:type="spellEnd"/>
+      <w:r>
+        <w:rPr>
+          <w:b/>
+          <w:lang w:val="es-MX"/>
+        </w:rPr>
+        <w:t xml:space="preserve">: </w:t>
+      </w:r>
+      <w:r>
+        <w:rPr>
+          <w:b/>
+          <w:lang w:val="es-MX"/>
+        </w:rPr>
+        <w:t>Para poder conservar variables entre páginas es necesario utili</w:t>
+      </w:r>
+      <w:r>
+        <w:rPr>
+          <w:b/>
+          <w:lang w:val="es-MX"/>
+        </w:rPr>
+        <w:t xml:space="preserve">zar sesión </w:t>
+      </w:r>
+      <w:proofErr w:type="spellStart"/>
+      <w:r>
+        <w:rPr>
+          <w:b/>
+          <w:lang w:val="es-MX"/>
+        </w:rPr>
+        <w:t>state</w:t>
+      </w:r>
+      <w:proofErr w:type="spellEnd"/>
+      <w:r>
+        <w:rPr>
+          <w:b/>
+          <w:lang w:val="es-MX"/>
+        </w:rPr>
+        <w:t xml:space="preserve"> </w:t>
+      </w:r>
+      <w:proofErr w:type="spellStart"/>
+      <w:r>
+        <w:rPr>
+          <w:b/>
+          <w:lang w:val="es-MX"/>
+        </w:rPr>
+        <w:t>obliatoriamente</w:t>
+      </w:r>
+      <w:proofErr w:type="spellEnd"/>
+      <w:r>
+        <w:rPr>
+          <w:b/>
+          <w:lang w:val="es-MX"/>
+        </w:rPr>
+        <w:t>.</w:t>
+      </w:r>
+    </w:p>
+    <w:p>
+      <w:pPr>
+        <w:rPr>
+          <w:lang w:val="es-MX"/>
+        </w:rPr>
+      </w:pPr>
+      <w:r>
+        <w:rPr>
+          <w:b/>
+          <w:lang w:val="es-MX"/>
+        </w:rPr>
+        <w:tab/>
+        <w:t xml:space="preserve">- </w:t>
+      </w:r>
+      <w:r>
+        <w:rPr>
+          <w:lang w:val="es-MX"/>
+        </w:rPr>
+        <w:t>Importante siempre hay que</w:t>
+      </w:r>
+      <w:r>
+        <w:rPr>
+          <w:u w:val="single"/>
+          <w:lang w:val="es-MX"/>
+        </w:rPr>
+        <w:t xml:space="preserve"> inicializar los </w:t>
+      </w:r>
+      <w:proofErr w:type="spellStart"/>
+      <w:r>
+        <w:rPr>
+          <w:u w:val="single"/>
+          <w:lang w:val="es-MX"/>
+        </w:rPr>
+        <w:t>sesio</w:t>
+      </w:r>
+      <w:r>
+        <w:rPr>
+          <w:u w:val="single"/>
+          <w:lang w:val="es-MX"/>
+        </w:rPr>
+        <w:t>n</w:t>
+      </w:r>
+      <w:proofErr w:type="spellEnd"/>
+      <w:r>
+        <w:rPr>
+          <w:u w:val="single"/>
+          <w:lang w:val="es-MX"/>
+        </w:rPr>
+        <w:t xml:space="preserve"> </w:t>
+      </w:r>
+      <w:proofErr w:type="spellStart"/>
+      <w:r>
+        <w:rPr>
+          <w:u w:val="single"/>
+          <w:lang w:val="es-MX"/>
+        </w:rPr>
+        <w:t>state</w:t>
+      </w:r>
+      <w:proofErr w:type="spellEnd"/>
+      <w:r>
+        <w:rPr>
+          <w:u w:val="single"/>
+          <w:lang w:val="es-MX"/>
+        </w:rPr>
+        <w:t>.</w:t>
+      </w:r>
+      <w:r>
+        <w:rPr>
+          <w:u w:val="single"/>
+          <w:lang w:val="es-MX"/>
+        </w:rPr>
+        <w:t xml:space="preserve"> SI NO SE INICIALIZA RETORNA UN ERROR</w:t>
+      </w:r>
+    </w:p>
+    <w:p>
+      <w:pPr>
+        <w:rPr>
+          <w:lang w:val="es-MX"/>
+        </w:rPr>
+      </w:pPr>
+      <w:r>
+        <w:rPr>
+          <w:lang w:val="es-MX"/>
+        </w:rPr>
+        <w:tab/>
+        <w:t xml:space="preserve">- Funcionan con la misma sintaxis que un diccionario de </w:t>
+      </w:r>
+      <w:proofErr w:type="spellStart"/>
+      <w:r>
+        <w:rPr>
+          <w:lang w:val="es-MX"/>
+        </w:rPr>
+        <w:t>python</w:t>
+      </w:r>
+      <w:proofErr w:type="spellEnd"/>
+    </w:p>
+    <w:p>
+      <w:pPr>
+        <w:rPr>
+          <w:lang w:val="es-MX"/>
+        </w:rPr>
+      </w:pPr>
+    </w:p>
+    <w:p>
+      <w:pPr>
+        <w:rPr>
+          <w:lang w:val="es-MX"/>
+        </w:rPr>
+      </w:pPr>
+      <w:r>
+        <w:rPr>
+          <w:lang w:val="es-MX"/>
+        </w:rPr>
+        <w:t>- EL PRINCIPAL PROBLEMAS DE LAS MULTI PÁGINAS ES QUE:</w:t>
+      </w:r>
+    </w:p>
+    <w:p>
+      <w:pPr>
+        <w:rPr>
+          <w:lang w:val="es-MX"/>
+        </w:rPr>
+      </w:pPr>
+      <w:r>
+        <w:rPr>
+          <w:lang w:val="es-MX"/>
+        </w:rPr>
+        <w:tab/>
+        <w:t>- PUEDO GUARDAR VARIABLE DE ESTADO PARA LUEGO SER MOSTRADAS EN OTRA PÁGINA. TODO OK. PERO LUEGO, SI EN ESTA OTRA PÁGINA EL USUARIO REALIZA ACCIONES, LOS VALORES DE LAS VARIABLES DE ESTADO SE PIERDEN</w:t>
+      </w:r>
+    </w:p>
+    <w:p>
+      <w:pPr>
+        <w:rPr>
+          <w:lang w:val="es-MX"/>
+        </w:rPr>
+      </w:pPr>
+      <w:r>
+        <w:rPr>
+          <w:lang w:val="es-MX"/>
+        </w:rPr>
+        <w:tab/>
+        <w:t xml:space="preserve">Ej. Página </w:t>
+      </w:r>
+      <w:proofErr w:type="spellStart"/>
+      <w:r>
+        <w:rPr>
+          <w:lang w:val="es-MX"/>
+        </w:rPr>
+        <w:t>main</w:t>
+      </w:r>
+      <w:proofErr w:type="spellEnd"/>
+      <w:r>
+        <w:rPr>
+          <w:lang w:val="es-MX"/>
+        </w:rPr>
+        <w:t xml:space="preserve"> guardo 2 </w:t>
+      </w:r>
+      <w:proofErr w:type="spellStart"/>
+      <w:r>
+        <w:rPr>
+          <w:lang w:val="es-MX"/>
+        </w:rPr>
+        <w:t>sesion</w:t>
+      </w:r>
+      <w:proofErr w:type="spellEnd"/>
+      <w:r>
+        <w:rPr>
+          <w:lang w:val="es-MX"/>
+        </w:rPr>
+        <w:t xml:space="preserve"> </w:t>
+      </w:r>
+      <w:proofErr w:type="spellStart"/>
+      <w:r>
+        <w:rPr>
+          <w:lang w:val="es-MX"/>
+        </w:rPr>
+        <w:t>state</w:t>
+      </w:r>
+      <w:proofErr w:type="spellEnd"/>
+      <w:r>
+        <w:rPr>
+          <w:lang w:val="es-MX"/>
+        </w:rPr>
+        <w:t xml:space="preserve"> y paso a la página auxiliar, en esta página se ven los 2 </w:t>
+      </w:r>
+      <w:proofErr w:type="spellStart"/>
+      <w:r>
+        <w:rPr>
+          <w:lang w:val="es-MX"/>
+        </w:rPr>
+        <w:t>sesion</w:t>
+      </w:r>
+      <w:proofErr w:type="spellEnd"/>
+      <w:r>
+        <w:rPr>
+          <w:lang w:val="es-MX"/>
+        </w:rPr>
+        <w:t xml:space="preserve"> </w:t>
+      </w:r>
+      <w:proofErr w:type="spellStart"/>
+      <w:r>
+        <w:rPr>
+          <w:lang w:val="es-MX"/>
+        </w:rPr>
+        <w:t>state</w:t>
+      </w:r>
+      <w:proofErr w:type="spellEnd"/>
+      <w:r>
+        <w:rPr>
+          <w:lang w:val="es-MX"/>
+        </w:rPr>
+        <w:t xml:space="preserve"> guardado en la página </w:t>
+      </w:r>
+      <w:proofErr w:type="spellStart"/>
+      <w:r>
+        <w:rPr>
+          <w:lang w:val="es-MX"/>
+        </w:rPr>
+        <w:t>main</w:t>
+      </w:r>
+      <w:proofErr w:type="spellEnd"/>
+      <w:r>
+        <w:rPr>
+          <w:lang w:val="es-MX"/>
+        </w:rPr>
+        <w:t>. Pero luego, si quiero inter</w:t>
+      </w:r>
+      <w:r>
+        <w:rPr>
+          <w:lang w:val="es-MX"/>
+        </w:rPr>
+        <w:t>actuar con la pantalla auxiliar y guardar variables solo para dicha página</w:t>
+      </w:r>
+      <w:r>
+        <w:rPr>
+          <w:lang w:val="es-MX"/>
+        </w:rPr>
+        <w:t xml:space="preserve">, los valores de </w:t>
+      </w:r>
+      <w:proofErr w:type="gramStart"/>
+      <w:r>
+        <w:rPr>
+          <w:lang w:val="es-MX"/>
+        </w:rPr>
+        <w:t>los sesión</w:t>
+      </w:r>
+      <w:proofErr w:type="gramEnd"/>
+      <w:r>
+        <w:rPr>
+          <w:lang w:val="es-MX"/>
+        </w:rPr>
+        <w:t xml:space="preserve"> </w:t>
+      </w:r>
+      <w:proofErr w:type="spellStart"/>
+      <w:r>
+        <w:rPr>
+          <w:lang w:val="es-MX"/>
+        </w:rPr>
+        <w:t>state</w:t>
+      </w:r>
+      <w:proofErr w:type="spellEnd"/>
+      <w:r>
+        <w:rPr>
+          <w:lang w:val="es-MX"/>
+        </w:rPr>
+        <w:t xml:space="preserve"> de la página </w:t>
+      </w:r>
+      <w:proofErr w:type="spellStart"/>
+      <w:r>
+        <w:rPr>
+          <w:lang w:val="es-MX"/>
+        </w:rPr>
+        <w:t>main</w:t>
+      </w:r>
+      <w:proofErr w:type="spellEnd"/>
+      <w:r>
+        <w:rPr>
+          <w:lang w:val="es-MX"/>
+        </w:rPr>
+        <w:t xml:space="preserve"> se pierden</w:t>
+      </w:r>
+    </w:p>
+    <w:p>
+      <w:pPr>
+        <w:rPr>
+          <w:lang w:val="es-MX"/>
+        </w:rPr>
+      </w:pPr>
+    </w:p>
+    <w:p>
+      <w:pPr>
+        <w:rPr>
+          <w:lang w:val="es-MX"/>
+        </w:rPr>
+      </w:pPr>
+      <w:r>
+        <w:rPr>
+          <w:lang w:val="es-MX"/>
+        </w:rPr>
+        <w:t xml:space="preserve">- SOLUCIÓN: </w:t>
+      </w:r>
+      <w:hyperlink r:id="rId17" w:history="1">
+        <w:r>
+          <w:rPr>
+            <w:rStyle w:val="Hipervnculo"/>
+            <w:lang w:val="es-MX"/>
+          </w:rPr>
+          <w:t>https://stackoverflow.com/questions/74968179/session-state-is-reset-in-streamlit-multipage-app</w:t>
+        </w:r>
+      </w:hyperlink>
+    </w:p>
+    <w:p>
+      <w:pPr>
+        <w:rPr>
+          <w:lang w:val="es-MX"/>
+        </w:rPr>
+      </w:pPr>
+      <w:r>
+        <w:rPr>
+          <w:lang w:val="es-MX"/>
+        </w:rPr>
+        <w:t xml:space="preserve">- EJEMPLO DE LA SOLUCIÓN: </w:t>
+      </w:r>
+      <w:hyperlink r:id="rId18" w:history="1">
+        <w:r>
+          <w:rPr>
+            <w:rStyle w:val="Hipervnculo"/>
+            <w:lang w:val="es-MX"/>
+          </w:rPr>
+          <w:t>https://github.com/marcopeix/MachineLearningModelDeploymentwithStreamlit/blob/master/30_multipage_capstone/home.py</w:t>
+        </w:r>
+      </w:hyperlink>
+    </w:p>
+    <w:p>
+      <w:pPr>
+        <w:rPr>
+          <w:lang w:val="es-MX"/>
+        </w:rPr>
+      </w:pPr>
+      <w:r>
+        <w:rPr>
+          <w:lang w:val="es-MX"/>
+        </w:rPr>
+        <w:t xml:space="preserve">Por mi parte prefiero la solución sencilla. Esta es. En la página </w:t>
+      </w:r>
+      <w:proofErr w:type="spellStart"/>
+      <w:r>
+        <w:rPr>
+          <w:lang w:val="es-MX"/>
+        </w:rPr>
+        <w:t>main</w:t>
+      </w:r>
+      <w:proofErr w:type="spellEnd"/>
+      <w:r>
+        <w:rPr>
+          <w:lang w:val="es-MX"/>
+        </w:rPr>
+        <w:t xml:space="preserve"> utilizar TODAS LAS SESSION STATE, incluso si se utilizan en otra </w:t>
+      </w:r>
+      <w:r>
+        <w:rPr>
+          <w:lang w:val="es-MX"/>
+        </w:rPr>
+        <w:t>página.</w:t>
+      </w:r>
+    </w:p>
+    <w:p>
+      <w:pPr>
+        <w:rPr>
+          <w:lang w:val="es-MX"/>
+        </w:rPr>
+      </w:pPr>
+      <w:r>
+        <w:rPr>
+          <w:lang w:val="es-MX"/>
+        </w:rPr>
+        <w:t xml:space="preserve">Además, lo recomendable es que si se utiliza </w:t>
+      </w:r>
+      <w:proofErr w:type="spellStart"/>
+      <w:r>
+        <w:rPr>
+          <w:lang w:val="es-MX"/>
+        </w:rPr>
+        <w:t>multiple</w:t>
+      </w:r>
+      <w:proofErr w:type="spellEnd"/>
+      <w:r>
+        <w:rPr>
+          <w:lang w:val="es-MX"/>
+        </w:rPr>
+        <w:t xml:space="preserve"> páginas, idealmente desde la </w:t>
+      </w:r>
+      <w:proofErr w:type="spellStart"/>
+      <w:r>
+        <w:rPr>
+          <w:lang w:val="es-MX"/>
+        </w:rPr>
+        <w:t>main</w:t>
+      </w:r>
+      <w:proofErr w:type="spellEnd"/>
+      <w:r>
+        <w:rPr>
+          <w:lang w:val="es-MX"/>
+        </w:rPr>
+        <w:t xml:space="preserve"> se definen todas las </w:t>
+      </w:r>
+      <w:proofErr w:type="spellStart"/>
+      <w:r>
+        <w:rPr>
+          <w:lang w:val="es-MX"/>
+        </w:rPr>
+        <w:t>session</w:t>
+      </w:r>
+      <w:proofErr w:type="spellEnd"/>
+      <w:r>
+        <w:rPr>
+          <w:lang w:val="es-MX"/>
+        </w:rPr>
+        <w:t xml:space="preserve"> </w:t>
+      </w:r>
+      <w:proofErr w:type="spellStart"/>
+      <w:r>
+        <w:rPr>
+          <w:lang w:val="es-MX"/>
+        </w:rPr>
+        <w:t>states</w:t>
+      </w:r>
+      <w:proofErr w:type="spellEnd"/>
+      <w:r>
+        <w:rPr>
+          <w:lang w:val="es-MX"/>
+        </w:rPr>
+        <w:t xml:space="preserve"> y desde el resto de páginas estas simplemente se consuma</w:t>
+      </w:r>
+    </w:p>
+    <w:p>
+      <w:pPr>
+        <w:rPr>
+          <w:lang w:val="es-MX"/>
+        </w:rPr>
+      </w:pPr>
       <w:bookmarkStart w:id="0" w:name="_GoBack"/>
       <w:bookmarkEnd w:id="0"/>
     </w:p>
@@ -2062,6 +3708,26 @@
           <w:lang w:val="es-MX"/>
         </w:rPr>
       </w:pPr>
+      <w:r>
+        <w:rPr>
+          <w:lang w:val="es-MX"/>
+        </w:rPr>
+        <w:t>DE TODAS FORMAS LO MEJOR ES NO COMPLICARSE LA VIDA UTILIZANDO MULTIPLE PÁGINAS SI NO ES NECESARIO</w:t>
+      </w:r>
+    </w:p>
+    <w:p>
+      <w:pPr>
+        <w:rPr>
+          <w:lang w:val="es-MX"/>
+        </w:rPr>
+      </w:pPr>
+    </w:p>
+    <w:p>
+      <w:pPr>
+        <w:rPr>
+          <w:lang w:val="es-MX"/>
+        </w:rPr>
+      </w:pPr>
     </w:p>
     <w:p>
       <w:pPr>
@@ -2248,430 +3914,464 @@
         <w:rPr>
           <w:lang w:val="es-MX"/>
         </w:rPr>
+        <w:t xml:space="preserve">3_hello_world_gcp: contiene códigos para conectarse con servicios de GCP utilizados para el desarrollo de app de data </w:t>
+      </w:r>
+      <w:proofErr w:type="spellStart"/>
+      <w:r>
+        <w:rPr>
+          <w:lang w:val="es-MX"/>
+        </w:rPr>
+        <w:t>science</w:t>
+      </w:r>
+      <w:proofErr w:type="spellEnd"/>
+      <w:r>
+        <w:rPr>
+          <w:lang w:val="es-MX"/>
+        </w:rPr>
+        <w:t xml:space="preserve">, principalmente </w:t>
+      </w:r>
+      <w:proofErr w:type="spellStart"/>
+      <w:r>
+        <w:rPr>
+          <w:lang w:val="es-MX"/>
+        </w:rPr>
+        <w:t>bigquery</w:t>
+      </w:r>
+      <w:proofErr w:type="spellEnd"/>
+      <w:r>
+        <w:rPr>
+          <w:lang w:val="es-MX"/>
+        </w:rPr>
+        <w:t xml:space="preserve">, </w:t>
+      </w:r>
+      <w:proofErr w:type="spellStart"/>
+      <w:r>
+        <w:rPr>
+          <w:lang w:val="es-MX"/>
+        </w:rPr>
+        <w:t>storage</w:t>
+      </w:r>
+      <w:proofErr w:type="spellEnd"/>
+      <w:r>
+        <w:rPr>
+          <w:lang w:val="es-MX"/>
+        </w:rPr>
+        <w:t xml:space="preserve"> y </w:t>
+      </w:r>
+      <w:proofErr w:type="spellStart"/>
+      <w:r>
+        <w:rPr>
+          <w:lang w:val="es-MX"/>
+        </w:rPr>
+        <w:t>vertex</w:t>
+      </w:r>
+      <w:proofErr w:type="spellEnd"/>
+    </w:p>
+    <w:p>
+      <w:pPr>
+        <w:rPr>
+          <w:lang w:val="es-MX"/>
+        </w:rPr>
+      </w:pPr>
+      <w:r>
+        <w:rPr>
+          <w:lang w:val="es-MX"/>
+        </w:rPr>
+        <w:t xml:space="preserve">4_app_dashboard_ml_models: contiene códigos de una app que muestra los resultados de un modelo de machine </w:t>
+      </w:r>
+      <w:proofErr w:type="spellStart"/>
+      <w:r>
+        <w:rPr>
+          <w:lang w:val="es-MX"/>
+        </w:rPr>
+        <w:t>learning</w:t>
+      </w:r>
+      <w:proofErr w:type="spellEnd"/>
+      <w:r>
+        <w:rPr>
+          <w:lang w:val="es-MX"/>
+        </w:rPr>
+        <w:t xml:space="preserve">. La app se conecta con servicios </w:t>
+      </w:r>
+      <w:proofErr w:type="spellStart"/>
+      <w:r>
+        <w:rPr>
+          <w:lang w:val="es-MX"/>
+        </w:rPr>
+        <w:t>cloud</w:t>
+      </w:r>
+      <w:proofErr w:type="spellEnd"/>
+      <w:r>
+        <w:rPr>
+          <w:lang w:val="es-MX"/>
+        </w:rPr>
+        <w:t xml:space="preserve"> y se actualiza con x frecuencia mostrar nuevas inferencia del modelo</w:t>
+      </w:r>
+    </w:p>
+    <w:p>
+      <w:pPr>
+        <w:rPr>
+          <w:lang w:val="es-MX"/>
+        </w:rPr>
+      </w:pPr>
+      <w:r>
+        <w:rPr>
+          <w:lang w:val="es-MX"/>
+        </w:rPr>
+        <w:t xml:space="preserve">5_app_test_ml_models: contiene códigos de una app que permite al usuario ingresar los valores de entrada de un modelo de machine </w:t>
+      </w:r>
+      <w:proofErr w:type="spellStart"/>
+      <w:r>
+        <w:rPr>
+          <w:lang w:val="es-MX"/>
+        </w:rPr>
+        <w:t>learning</w:t>
+      </w:r>
+      <w:proofErr w:type="spellEnd"/>
+      <w:r>
+        <w:rPr>
+          <w:lang w:val="es-MX"/>
+        </w:rPr>
+        <w:t xml:space="preserve"> y muestra los resultados del modelo. Así permite testear con diferentes entradas la predicción que hace el modelo.</w:t>
+      </w:r>
+    </w:p>
+    <w:p>
+      <w:pPr>
+        <w:rPr>
+          <w:lang w:val="es-MX"/>
+        </w:rPr>
+      </w:pPr>
+      <w:r>
+        <w:rPr>
+          <w:lang w:val="es-MX"/>
+        </w:rPr>
+        <w:t xml:space="preserve">6_multipage_app: contiene código de cómo hacer una app de </w:t>
+      </w:r>
+      <w:proofErr w:type="spellStart"/>
+      <w:r>
+        <w:rPr>
+          <w:lang w:val="es-MX"/>
+        </w:rPr>
+        <w:t>multiples</w:t>
+      </w:r>
+      <w:proofErr w:type="spellEnd"/>
+      <w:r>
+        <w:rPr>
+          <w:lang w:val="es-MX"/>
+        </w:rPr>
+        <w:t xml:space="preserve"> páginas. Este es uno de los puntos débiles de </w:t>
+      </w:r>
+      <w:proofErr w:type="spellStart"/>
+      <w:r>
+        <w:rPr>
+          <w:lang w:val="es-MX"/>
+        </w:rPr>
+        <w:t>streamlit</w:t>
+      </w:r>
+      <w:proofErr w:type="spellEnd"/>
+      <w:r>
+        <w:rPr>
+          <w:lang w:val="es-MX"/>
+        </w:rPr>
+        <w:t xml:space="preserve"> ya que originalmente fue pensada como tener apps de solo una página. Han ido trabajando en agregar esta funcionalidad y mejorarla</w:t>
+      </w:r>
+    </w:p>
+    <w:p>
+      <w:pPr>
+        <w:rPr>
+          <w:lang w:val="es-MX"/>
+        </w:rPr>
+      </w:pPr>
+    </w:p>
+    <w:p>
+      <w:pPr>
+        <w:rPr>
+          <w:lang w:val="es-MX"/>
+        </w:rPr>
+      </w:pPr>
+    </w:p>
+    <w:p>
+      <w:pPr>
+        <w:rPr>
+          <w:b/>
+          <w:u w:val="single"/>
+          <w:lang w:val="es-MX"/>
+        </w:rPr>
+      </w:pPr>
+      <w:r>
+        <w:rPr>
+          <w:b/>
+          <w:u w:val="single"/>
+          <w:lang w:val="es-MX"/>
+        </w:rPr>
+        <w:t>IMPORTANTE:</w:t>
+      </w:r>
+    </w:p>
+    <w:p>
+      <w:pPr>
+        <w:rPr>
+          <w:lang w:val="es-MX"/>
+        </w:rPr>
+      </w:pPr>
+      <w:r>
+        <w:rPr>
+          <w:lang w:val="es-MX"/>
+        </w:rPr>
+        <w:t xml:space="preserve">- Para hacer el </w:t>
+      </w:r>
+      <w:proofErr w:type="spellStart"/>
+      <w:r>
+        <w:rPr>
+          <w:lang w:val="es-MX"/>
+        </w:rPr>
+        <w:t>deploy</w:t>
+      </w:r>
+      <w:proofErr w:type="spellEnd"/>
+      <w:r>
+        <w:rPr>
+          <w:lang w:val="es-MX"/>
+        </w:rPr>
+        <w:t xml:space="preserve"> en un </w:t>
+      </w:r>
+      <w:proofErr w:type="spellStart"/>
+      <w:r>
+        <w:rPr>
+          <w:lang w:val="es-MX"/>
+        </w:rPr>
+        <w:t>cloud</w:t>
+      </w:r>
+      <w:proofErr w:type="spellEnd"/>
+      <w:r>
+        <w:rPr>
+          <w:lang w:val="es-MX"/>
+        </w:rPr>
+        <w:t xml:space="preserve"> run basta con correr el notebook </w:t>
+      </w:r>
+      <w:proofErr w:type="spellStart"/>
+      <w:r>
+        <w:rPr>
+          <w:lang w:val="es-MX"/>
+        </w:rPr>
+        <w:t>deploy</w:t>
+      </w:r>
+      <w:proofErr w:type="spellEnd"/>
+      <w:r>
+        <w:rPr>
+          <w:lang w:val="es-MX"/>
+        </w:rPr>
+        <w:t xml:space="preserve"> y cambiar los parámetros y luego correr el código. Al correr el notebook se crea automáticamente un archivo </w:t>
+      </w:r>
+      <w:proofErr w:type="spellStart"/>
+      <w:r>
+        <w:rPr>
+          <w:lang w:val="es-MX"/>
+        </w:rPr>
+        <w:t>dockerfile</w:t>
+      </w:r>
+      <w:proofErr w:type="spellEnd"/>
+      <w:r>
+        <w:rPr>
+          <w:lang w:val="es-MX"/>
+        </w:rPr>
+        <w:t xml:space="preserve"> y </w:t>
+      </w:r>
+      <w:proofErr w:type="spellStart"/>
+      <w:r>
+        <w:rPr>
+          <w:lang w:val="es-MX"/>
+        </w:rPr>
+        <w:t>cloudbuild.yml</w:t>
+      </w:r>
+      <w:proofErr w:type="spellEnd"/>
+      <w:r>
+        <w:rPr>
+          <w:lang w:val="es-MX"/>
+        </w:rPr>
+        <w:t xml:space="preserve">. </w:t>
+      </w:r>
+    </w:p>
+    <w:p>
+      <w:pPr>
+        <w:rPr>
+          <w:lang w:val="es-MX"/>
+        </w:rPr>
+      </w:pPr>
+      <w:r>
+        <w:rPr>
+          <w:lang w:val="es-MX"/>
+        </w:rPr>
+        <w:t xml:space="preserve">- Por lo tanto al desarrollar solo se necesita tener el script de </w:t>
+      </w:r>
+      <w:proofErr w:type="spellStart"/>
+      <w:r>
+        <w:rPr>
+          <w:lang w:val="es-MX"/>
+        </w:rPr>
+        <w:t>python</w:t>
+      </w:r>
+      <w:proofErr w:type="spellEnd"/>
+      <w:r>
+        <w:rPr>
+          <w:lang w:val="es-MX"/>
+        </w:rPr>
+        <w:t xml:space="preserve"> app.py que funciona como </w:t>
+      </w:r>
+      <w:proofErr w:type="spellStart"/>
+      <w:r>
+        <w:rPr>
+          <w:lang w:val="es-MX"/>
+        </w:rPr>
+        <w:t>root</w:t>
+      </w:r>
+      <w:proofErr w:type="spellEnd"/>
+      <w:r>
+        <w:rPr>
+          <w:lang w:val="es-MX"/>
+        </w:rPr>
+        <w:t xml:space="preserve"> de la app</w:t>
+      </w:r>
+      <w:r>
+        <w:rPr>
+          <w:lang w:val="es-MX"/>
+        </w:rPr>
+        <w:t xml:space="preserve"> y el archivo requirements.txt con las versiones de los </w:t>
+      </w:r>
+      <w:proofErr w:type="spellStart"/>
+      <w:r>
+        <w:rPr>
+          <w:lang w:val="es-MX"/>
+        </w:rPr>
+        <w:t>packages</w:t>
+      </w:r>
+      <w:proofErr w:type="spellEnd"/>
+      <w:r>
+        <w:rPr>
+          <w:lang w:val="es-MX"/>
+        </w:rPr>
+        <w:t xml:space="preserve"> que necesita la app</w:t>
+      </w:r>
+    </w:p>
+    <w:p>
+      <w:pPr>
+        <w:rPr>
+          <w:lang w:val="es-MX"/>
+        </w:rPr>
+      </w:pPr>
+    </w:p>
+    <w:p>
+      <w:pPr>
+        <w:rPr>
+          <w:b/>
+          <w:u w:val="single"/>
+          <w:lang w:val="es-MX"/>
+        </w:rPr>
+      </w:pPr>
+      <w:r>
+        <w:rPr>
+          <w:b/>
+          <w:u w:val="single"/>
+          <w:lang w:val="es-MX"/>
+        </w:rPr>
+        <w:t>FALTA VER:</w:t>
+      </w:r>
+    </w:p>
+    <w:p>
+      <w:pPr>
+        <w:rPr>
+          <w:lang w:val="es-MX"/>
+        </w:rPr>
+      </w:pPr>
+      <w:r>
+        <w:rPr>
+          <w:lang w:val="es-MX"/>
+        </w:rPr>
+        <w:t>- CONEXIÓN A CLOUD</w:t>
+      </w:r>
+    </w:p>
+    <w:p>
+      <w:pPr>
+        <w:rPr>
+          <w:lang w:val="es-MX"/>
+        </w:rPr>
+      </w:pPr>
+      <w:r>
+        <w:rPr>
+          <w:lang w:val="es-MX"/>
+        </w:rPr>
+        <w:t>- REFRESH AUTOMÁTICO DE LA PANTALLA</w:t>
+      </w:r>
+    </w:p>
+    <w:p>
+      <w:pPr>
+        <w:rPr>
+          <w:lang w:val="es-MX"/>
+        </w:rPr>
+      </w:pPr>
+      <w:r>
+        <w:rPr>
+          <w:lang w:val="es-MX"/>
+        </w:rPr>
+        <w:t>- REFRESH AUTOMÁTICO DE LA PANTALLA CON UN OBSERVER DESDE BIGQUERY</w:t>
+      </w:r>
+    </w:p>
+    <w:p>
+      <w:pPr>
+        <w:rPr>
+          <w:lang w:val="es-MX"/>
+        </w:rPr>
+      </w:pPr>
+      <w:r>
+        <w:rPr>
+          <w:lang w:val="es-MX"/>
+        </w:rPr>
+        <w:t xml:space="preserve">- </w:t>
+      </w:r>
+      <w:r>
+        <w:rPr>
+          <w:lang w:val="es-MX"/>
+        </w:rPr>
+        <w:t>CUANTO DURA LA APP SIN CAERSE DESDE</w:t>
+      </w:r>
+      <w:r>
+        <w:rPr>
+          <w:lang w:val="es-MX"/>
+        </w:rPr>
+        <w:t>:</w:t>
+      </w:r>
+    </w:p>
+    <w:p>
+      <w:pPr>
+        <w:ind w:firstLine="708"/>
+        <w:rPr>
+          <w:lang w:val="es-MX"/>
+        </w:rPr>
+      </w:pPr>
+      <w:r>
+        <w:rPr>
+          <w:lang w:val="es-MX"/>
+        </w:rPr>
         <w:lastRenderedPageBreak/>
-        <w:t xml:space="preserve">3_hello_world_gcp: contiene códigos para conectarse con servicios de GCP utilizados para el desarrollo de app de data </w:t>
-      </w:r>
-      <w:proofErr w:type="spellStart"/>
-      <w:r>
-        <w:rPr>
-          <w:lang w:val="es-MX"/>
-        </w:rPr>
-        <w:t>science</w:t>
-      </w:r>
-      <w:proofErr w:type="spellEnd"/>
-      <w:r>
-        <w:rPr>
-          <w:lang w:val="es-MX"/>
-        </w:rPr>
-        <w:t xml:space="preserve">, principalmente </w:t>
-      </w:r>
-      <w:proofErr w:type="spellStart"/>
-      <w:r>
-        <w:rPr>
-          <w:lang w:val="es-MX"/>
-        </w:rPr>
-        <w:t>bigquery</w:t>
-      </w:r>
-      <w:proofErr w:type="spellEnd"/>
-      <w:r>
-        <w:rPr>
-          <w:lang w:val="es-MX"/>
-        </w:rPr>
-        <w:t xml:space="preserve">, </w:t>
-      </w:r>
-      <w:proofErr w:type="spellStart"/>
-      <w:r>
-        <w:rPr>
-          <w:lang w:val="es-MX"/>
-        </w:rPr>
-        <w:t>storage</w:t>
-      </w:r>
-      <w:proofErr w:type="spellEnd"/>
-      <w:r>
-        <w:rPr>
-          <w:lang w:val="es-MX"/>
-        </w:rPr>
-        <w:t xml:space="preserve"> y </w:t>
-      </w:r>
-      <w:proofErr w:type="spellStart"/>
-      <w:r>
-        <w:rPr>
-          <w:lang w:val="es-MX"/>
-        </w:rPr>
-        <w:t>vertex</w:t>
-      </w:r>
-      <w:proofErr w:type="spellEnd"/>
-    </w:p>
-    <w:p>
-      <w:pPr>
-        <w:rPr>
-          <w:lang w:val="es-MX"/>
-        </w:rPr>
-      </w:pPr>
-      <w:r>
-        <w:rPr>
-          <w:lang w:val="es-MX"/>
-        </w:rPr>
-        <w:t xml:space="preserve">4_app_dashboard_ml_models: contiene códigos de una app que muestra los resultados de un modelo de machine </w:t>
-      </w:r>
-      <w:proofErr w:type="spellStart"/>
-      <w:r>
-        <w:rPr>
-          <w:lang w:val="es-MX"/>
-        </w:rPr>
-        <w:t>learning</w:t>
-      </w:r>
-      <w:proofErr w:type="spellEnd"/>
-      <w:r>
-        <w:rPr>
-          <w:lang w:val="es-MX"/>
-        </w:rPr>
-        <w:t xml:space="preserve">. La app se conecta con servicios </w:t>
-      </w:r>
-      <w:proofErr w:type="spellStart"/>
-      <w:r>
-        <w:rPr>
-          <w:lang w:val="es-MX"/>
-        </w:rPr>
-        <w:t>cloud</w:t>
-      </w:r>
-      <w:proofErr w:type="spellEnd"/>
-      <w:r>
-        <w:rPr>
-          <w:lang w:val="es-MX"/>
-        </w:rPr>
-        <w:t xml:space="preserve"> y se actualiza con x frecuencia mostrar nuevas inferencia del modelo</w:t>
-      </w:r>
-    </w:p>
-    <w:p>
-      <w:pPr>
-        <w:rPr>
-          <w:lang w:val="es-MX"/>
-        </w:rPr>
-      </w:pPr>
-      <w:r>
-        <w:rPr>
-          <w:lang w:val="es-MX"/>
-        </w:rPr>
-        <w:t xml:space="preserve">5_app_test_ml_models: contiene códigos de una app que permite al usuario ingresar los valores de entrada de un modelo de machine </w:t>
-      </w:r>
-      <w:proofErr w:type="spellStart"/>
-      <w:r>
-        <w:rPr>
-          <w:lang w:val="es-MX"/>
-        </w:rPr>
-        <w:t>learning</w:t>
-      </w:r>
-      <w:proofErr w:type="spellEnd"/>
-      <w:r>
-        <w:rPr>
-          <w:lang w:val="es-MX"/>
-        </w:rPr>
-        <w:t xml:space="preserve"> y muestra los resultados del modelo. Así permite testear con diferentes entradas la predicción que hace el modelo.</w:t>
-      </w:r>
-    </w:p>
-    <w:p>
-      <w:pPr>
-        <w:rPr>
-          <w:lang w:val="es-MX"/>
-        </w:rPr>
-      </w:pPr>
-      <w:r>
-        <w:rPr>
-          <w:lang w:val="es-MX"/>
-        </w:rPr>
-        <w:t xml:space="preserve">6_multipage_app: contiene código de cómo hacer una app de </w:t>
-      </w:r>
-      <w:proofErr w:type="spellStart"/>
-      <w:r>
-        <w:rPr>
-          <w:lang w:val="es-MX"/>
-        </w:rPr>
-        <w:t>multiples</w:t>
-      </w:r>
-      <w:proofErr w:type="spellEnd"/>
-      <w:r>
-        <w:rPr>
-          <w:lang w:val="es-MX"/>
-        </w:rPr>
-        <w:t xml:space="preserve"> páginas. Este es uno de los puntos débiles de </w:t>
-      </w:r>
-      <w:proofErr w:type="spellStart"/>
-      <w:r>
-        <w:rPr>
-          <w:lang w:val="es-MX"/>
-        </w:rPr>
-        <w:t>streamlit</w:t>
-      </w:r>
-      <w:proofErr w:type="spellEnd"/>
-      <w:r>
-        <w:rPr>
-          <w:lang w:val="es-MX"/>
-        </w:rPr>
-        <w:t xml:space="preserve"> ya que originalmente fue pensada como tener apps de solo una página. Han ido trabajando en agregar esta funcionalidad y mejorarla</w:t>
-      </w:r>
-    </w:p>
-    <w:p>
-      <w:pPr>
-        <w:rPr>
-          <w:lang w:val="es-MX"/>
-        </w:rPr>
-      </w:pPr>
-    </w:p>
-    <w:p>
-      <w:pPr>
-        <w:rPr>
-          <w:lang w:val="es-MX"/>
-        </w:rPr>
-      </w:pPr>
-    </w:p>
-    <w:p>
-      <w:pPr>
-        <w:rPr>
-          <w:b/>
-          <w:u w:val="single"/>
-          <w:lang w:val="es-MX"/>
-        </w:rPr>
-      </w:pPr>
-      <w:r>
-        <w:rPr>
-          <w:b/>
-          <w:u w:val="single"/>
-          <w:lang w:val="es-MX"/>
-        </w:rPr>
-        <w:t>IMPORTANTE:</w:t>
-      </w:r>
-    </w:p>
-    <w:p>
-      <w:pPr>
-        <w:rPr>
-          <w:lang w:val="es-MX"/>
-        </w:rPr>
-      </w:pPr>
-      <w:r>
-        <w:rPr>
-          <w:lang w:val="es-MX"/>
-        </w:rPr>
-        <w:t xml:space="preserve">- Para hacer el </w:t>
-      </w:r>
-      <w:proofErr w:type="spellStart"/>
-      <w:r>
-        <w:rPr>
-          <w:lang w:val="es-MX"/>
-        </w:rPr>
-        <w:t>deploy</w:t>
-      </w:r>
-      <w:proofErr w:type="spellEnd"/>
-      <w:r>
-        <w:rPr>
-          <w:lang w:val="es-MX"/>
-        </w:rPr>
-        <w:t xml:space="preserve"> en un </w:t>
-      </w:r>
-      <w:proofErr w:type="spellStart"/>
-      <w:r>
-        <w:rPr>
-          <w:lang w:val="es-MX"/>
-        </w:rPr>
-        <w:t>cloud</w:t>
-      </w:r>
-      <w:proofErr w:type="spellEnd"/>
-      <w:r>
-        <w:rPr>
-          <w:lang w:val="es-MX"/>
-        </w:rPr>
-        <w:t xml:space="preserve"> run basta con correr el notebook </w:t>
-      </w:r>
-      <w:proofErr w:type="spellStart"/>
-      <w:r>
-        <w:rPr>
-          <w:lang w:val="es-MX"/>
-        </w:rPr>
-        <w:t>deploy</w:t>
-      </w:r>
-      <w:proofErr w:type="spellEnd"/>
-      <w:r>
-        <w:rPr>
-          <w:lang w:val="es-MX"/>
-        </w:rPr>
-        <w:t xml:space="preserve"> y cambiar los parámetros y luego correr el código. Al correr el notebook se crea automáticamente un archivo </w:t>
-      </w:r>
-      <w:proofErr w:type="spellStart"/>
-      <w:r>
-        <w:rPr>
-          <w:lang w:val="es-MX"/>
-        </w:rPr>
-        <w:t>dockerfile</w:t>
-      </w:r>
-      <w:proofErr w:type="spellEnd"/>
-      <w:r>
-        <w:rPr>
-          <w:lang w:val="es-MX"/>
-        </w:rPr>
-        <w:t xml:space="preserve"> y </w:t>
-      </w:r>
-      <w:proofErr w:type="spellStart"/>
-      <w:r>
-        <w:rPr>
-          <w:lang w:val="es-MX"/>
-        </w:rPr>
-        <w:t>cloudbuild.yml</w:t>
-      </w:r>
-      <w:proofErr w:type="spellEnd"/>
-      <w:r>
-        <w:rPr>
-          <w:lang w:val="es-MX"/>
-        </w:rPr>
-        <w:t xml:space="preserve">. </w:t>
-      </w:r>
-    </w:p>
-    <w:p>
-      <w:pPr>
-        <w:rPr>
-          <w:lang w:val="es-MX"/>
-        </w:rPr>
-      </w:pPr>
-      <w:r>
-        <w:rPr>
-          <w:lang w:val="es-MX"/>
-        </w:rPr>
-        <w:t xml:space="preserve">- Por lo tanto al desarrollar solo se necesita tener el script de </w:t>
-      </w:r>
-      <w:proofErr w:type="spellStart"/>
-      <w:r>
-        <w:rPr>
-          <w:lang w:val="es-MX"/>
-        </w:rPr>
-        <w:t>python</w:t>
-      </w:r>
-      <w:proofErr w:type="spellEnd"/>
-      <w:r>
-        <w:rPr>
-          <w:lang w:val="es-MX"/>
-        </w:rPr>
-        <w:t xml:space="preserve"> app.py que funciona como </w:t>
-      </w:r>
-      <w:proofErr w:type="spellStart"/>
-      <w:r>
-        <w:rPr>
-          <w:lang w:val="es-MX"/>
-        </w:rPr>
-        <w:t>root</w:t>
-      </w:r>
-      <w:proofErr w:type="spellEnd"/>
-      <w:r>
-        <w:rPr>
-          <w:lang w:val="es-MX"/>
-        </w:rPr>
-        <w:t xml:space="preserve"> de la app</w:t>
-      </w:r>
-      <w:r>
-        <w:rPr>
-          <w:lang w:val="es-MX"/>
-        </w:rPr>
-        <w:t xml:space="preserve"> y el archivo requirements.txt con las versiones de los </w:t>
-      </w:r>
-      <w:proofErr w:type="spellStart"/>
-      <w:r>
-        <w:rPr>
-          <w:lang w:val="es-MX"/>
-        </w:rPr>
-        <w:t>packages</w:t>
-      </w:r>
-      <w:proofErr w:type="spellEnd"/>
-      <w:r>
-        <w:rPr>
-          <w:lang w:val="es-MX"/>
-        </w:rPr>
-        <w:t xml:space="preserve"> que necesita la app</w:t>
-      </w:r>
-    </w:p>
-    <w:p>
-      <w:pPr>
-        <w:rPr>
-          <w:lang w:val="es-MX"/>
-        </w:rPr>
-      </w:pPr>
-    </w:p>
-    <w:p>
-      <w:pPr>
-        <w:rPr>
-          <w:b/>
-          <w:u w:val="single"/>
-          <w:lang w:val="es-MX"/>
-        </w:rPr>
-      </w:pPr>
-      <w:r>
-        <w:rPr>
-          <w:b/>
-          <w:u w:val="single"/>
-          <w:lang w:val="es-MX"/>
-        </w:rPr>
-        <w:t>FALTA VER:</w:t>
-      </w:r>
-    </w:p>
-    <w:p>
-      <w:pPr>
-        <w:rPr>
-          <w:lang w:val="es-MX"/>
-        </w:rPr>
-      </w:pPr>
-      <w:r>
-        <w:rPr>
-          <w:lang w:val="es-MX"/>
-        </w:rPr>
-        <w:t>- CONEXIÓN A CLOUD</w:t>
-      </w:r>
-    </w:p>
-    <w:p>
-      <w:pPr>
-        <w:rPr>
-          <w:lang w:val="es-MX"/>
-        </w:rPr>
-      </w:pPr>
-      <w:r>
-        <w:rPr>
-          <w:lang w:val="es-MX"/>
-        </w:rPr>
-        <w:t>- REFRESH AUTOMÁTICO DE LA PANTALLA</w:t>
-      </w:r>
-    </w:p>
-    <w:p>
-      <w:pPr>
-        <w:rPr>
-          <w:lang w:val="es-MX"/>
-        </w:rPr>
-      </w:pPr>
-      <w:r>
-        <w:rPr>
-          <w:lang w:val="es-MX"/>
-        </w:rPr>
-        <w:t>- REFRESH AUTOMÁTICO DE LA PANTALLA CON UN OBSERVER DESDE BIGQUERY</w:t>
-      </w:r>
-    </w:p>
-    <w:p>
-      <w:pPr>
-        <w:rPr>
-          <w:lang w:val="es-MX"/>
-        </w:rPr>
-      </w:pPr>
-      <w:r>
-        <w:rPr>
-          <w:lang w:val="es-MX"/>
-        </w:rPr>
-        <w:t xml:space="preserve">- </w:t>
-      </w:r>
-      <w:r>
-        <w:rPr>
-          <w:lang w:val="es-MX"/>
-        </w:rPr>
-        <w:t>CUANTO DURA LA APP SIN CAERSE DESDE</w:t>
-      </w:r>
-      <w:r>
-        <w:rPr>
-          <w:lang w:val="es-MX"/>
-        </w:rPr>
-        <w:t>:</w:t>
+        <w:t>-</w:t>
+      </w:r>
+      <w:r>
+        <w:rPr>
+          <w:lang w:val="es-MX"/>
+        </w:rPr>
+        <w:t xml:space="preserve"> CLOUD RUN (ME IMAGINO QUE </w:t>
+      </w:r>
+      <w:proofErr w:type="gramStart"/>
+      <w:r>
+        <w:rPr>
+          <w:lang w:val="es-MX"/>
+        </w:rPr>
+        <w:t>POCO :/</w:t>
+      </w:r>
+      <w:proofErr w:type="gramEnd"/>
+      <w:r>
+        <w:rPr>
+          <w:lang w:val="es-MX"/>
+        </w:rPr>
+        <w:t xml:space="preserve"> )</w:t>
       </w:r>
     </w:p>
     <w:p>
@@ -2685,74 +4385,40 @@
         <w:rPr>
           <w:lang w:val="es-MX"/>
         </w:rPr>
-        <w:t>-</w:t>
-      </w:r>
-      <w:r>
-        <w:rPr>
-          <w:lang w:val="es-MX"/>
-        </w:rPr>
-        <w:t xml:space="preserve"> CLOUD RUN (ME IMAGINO QUE </w:t>
+        <w:t>- CORRIENDO EN EL LOCAL</w:t>
+      </w:r>
+      <w:r>
+        <w:rPr>
+          <w:lang w:val="es-MX"/>
+        </w:rPr>
+        <w:t>HOST</w:t>
+      </w:r>
+    </w:p>
+    <w:p>
+      <w:pPr>
+        <w:ind w:firstLine="708"/>
+        <w:rPr>
+          <w:lang w:val="es-MX"/>
+        </w:rPr>
+      </w:pPr>
+      <w:r>
+        <w:rPr>
+          <w:lang w:val="es-MX"/>
+        </w:rPr>
+        <w:t xml:space="preserve">- CORRIENDO EN EL LOCAL EN ALGUNA MAQUINA VIRTUAL O </w:t>
       </w:r>
       <w:proofErr w:type="gramStart"/>
       <w:r>
         <w:rPr>
           <w:lang w:val="es-MX"/>
         </w:rPr>
-        <w:t>POCO :/</w:t>
+        <w:t>ALGO .</w:t>
       </w:r>
       <w:proofErr w:type="gramEnd"/>
       <w:r>
         <w:rPr>
           <w:lang w:val="es-MX"/>
         </w:rPr>
-        <w:t xml:space="preserve"> )</w:t>
-      </w:r>
-    </w:p>
-    <w:p>
-      <w:pPr>
-        <w:ind w:firstLine="708"/>
-        <w:rPr>
-          <w:lang w:val="es-MX"/>
-        </w:rPr>
-      </w:pPr>
-      <w:r>
-        <w:rPr>
-          <w:lang w:val="es-MX"/>
-        </w:rPr>
-        <w:t>- CORRIENDO EN EL LOCAL</w:t>
-      </w:r>
-      <w:r>
-        <w:rPr>
-          <w:lang w:val="es-MX"/>
-        </w:rPr>
-        <w:t>HOST</w:t>
-      </w:r>
-    </w:p>
-    <w:p>
-      <w:pPr>
-        <w:ind w:firstLine="708"/>
-        <w:rPr>
-          <w:lang w:val="es-MX"/>
-        </w:rPr>
-      </w:pPr>
-      <w:r>
-        <w:rPr>
-          <w:lang w:val="es-MX"/>
-        </w:rPr>
-        <w:t xml:space="preserve">- CORRIENDO EN EL LOCAL EN ALGUNA MAQUINA VIRTUAL O </w:t>
-      </w:r>
-      <w:proofErr w:type="gramStart"/>
-      <w:r>
-        <w:rPr>
-          <w:lang w:val="es-MX"/>
-        </w:rPr>
-        <w:t>ALGO .</w:t>
-      </w:r>
-      <w:proofErr w:type="gramEnd"/>
-      <w:r>
-        <w:rPr>
-          <w:lang w:val="es-MX"/>
-        </w:rPr>
         <w:t xml:space="preserve"> APACHE/HAMACHI/O ALGO QUE SE UTILIZÓ EN EL RAMO DE TI</w:t>
       </w:r>
     </w:p>
@@ -2793,7 +4459,6 @@
         <w:rPr>
           <w:lang w:val="es-MX"/>
         </w:rPr>
-        <w:lastRenderedPageBreak/>
         <w:t>- SESSION STATE</w:t>
       </w:r>
     </w:p>
@@ -3003,7 +4668,7 @@
         </w:rPr>
         <w:t xml:space="preserve">: </w:t>
       </w:r>
-      <w:hyperlink r:id="rId17" w:history="1">
+      <w:hyperlink r:id="rId19" w:history="1">
         <w:r>
           <w:rPr>
             <w:rStyle w:val="Hipervnculo"/>
@@ -3074,7 +4739,7 @@
         </w:rPr>
         <w:t xml:space="preserve">: </w:t>
       </w:r>
-      <w:hyperlink r:id="rId18" w:history="1">
+      <w:hyperlink r:id="rId20" w:history="1">
         <w:r>
           <w:rPr>
             <w:rStyle w:val="Hipervnculo"/>
@@ -3115,16 +4780,22 @@
         <w:rPr>
           <w:lang w:val="es-MX"/>
         </w:rPr>
-        <w:t>multiple</w:t>
-      </w:r>
-      <w:proofErr w:type="spellEnd"/>
+        <w:t>multi</w:t>
+      </w:r>
+      <w:proofErr w:type="spellEnd"/>
+      <w:r>
+        <w:rPr>
+          <w:lang w:val="es-MX"/>
+        </w:rPr>
+        <w:t xml:space="preserve"> page</w:t>
+      </w:r>
       <w:r>
         <w:rPr>
           <w:lang w:val="es-MX"/>
         </w:rPr>
         <w:t xml:space="preserve">: </w:t>
       </w:r>
-      <w:hyperlink r:id="rId19" w:history="1">
+      <w:hyperlink r:id="rId21" w:history="1">
         <w:r>
           <w:rPr>
             <w:rStyle w:val="Hipervnculo"/>
@@ -3188,7 +4859,7 @@
         </w:rPr>
         <w:t xml:space="preserve"> ideas: </w:t>
       </w:r>
-      <w:hyperlink r:id="rId20" w:history="1">
+      <w:hyperlink r:id="rId22" w:history="1">
         <w:r>
           <w:rPr>
             <w:rStyle w:val="Hipervnculo"/>
@@ -3208,6 +4879,7 @@
         <w:rPr>
           <w:lang w:val="es-MX"/>
         </w:rPr>
+        <w:lastRenderedPageBreak/>
         <w:t xml:space="preserve">- </w:t>
       </w:r>
       <w:proofErr w:type="spellStart"/>
@@ -3262,183 +4934,6 @@
             <wp:extent cx="5612130" cy="1873250"/>
             <wp:effectExtent l="0" t="0" r="7620" b="0"/>
             <wp:docPr id="7" name="Imagen 7"/>
-            <wp:cNvGraphicFramePr>
-              <a:graphicFrameLocks xmlns:a="http://schemas.openxmlformats.org/drawingml/2006/main" noChangeAspect="1"/>
-            </wp:cNvGraphicFramePr>
-            <a:graphic xmlns:a="http://schemas.openxmlformats.org/drawingml/2006/main">
-              <a:graphicData uri="http://schemas.openxmlformats.org/drawingml/2006/picture">
-                <pic:pic xmlns:pic="http://schemas.openxmlformats.org/drawingml/2006/picture">
-                  <pic:nvPicPr>
-                    <pic:cNvPr id="1" name=""/>
-                    <pic:cNvPicPr/>
-                  </pic:nvPicPr>
-                  <pic:blipFill>
-                    <a:blip r:embed="rId21"/>
-                    <a:stretch>
-                      <a:fillRect/>
-                    </a:stretch>
-                  </pic:blipFill>
-                  <pic:spPr>
-                    <a:xfrm>
-                      <a:off x="0" y="0"/>
-                      <a:ext cx="5612130" cy="1873250"/>
-                    </a:xfrm>
-                    <a:prstGeom prst="rect">
-                      <a:avLst/>
-                    </a:prstGeom>
-                  </pic:spPr>
-                </pic:pic>
-              </a:graphicData>
-            </a:graphic>
-          </wp:inline>
-        </w:drawing>
-      </w:r>
-    </w:p>
-    <w:p>
-      <w:pPr>
-        <w:rPr>
-          <w:u w:val="single"/>
-          <w:lang w:val="es-MX"/>
-        </w:rPr>
-      </w:pPr>
-      <w:r>
-        <w:rPr>
-          <w:noProof/>
-          <w:lang w:eastAsia="es-CL"/>
-        </w:rPr>
-        <w:lastRenderedPageBreak/>
-        <w:drawing>
-          <wp:inline distT="0" distB="0" distL="0" distR="0" wp14:anchorId="53FD3DC6" wp14:editId="6FAF9185">
-            <wp:extent cx="5612130" cy="6675755"/>
-            <wp:effectExtent l="0" t="0" r="7620" b="0"/>
-            <wp:docPr id="8" name="Imagen 8"/>
-            <wp:cNvGraphicFramePr>
-              <a:graphicFrameLocks xmlns:a="http://schemas.openxmlformats.org/drawingml/2006/main" noChangeAspect="1"/>
-            </wp:cNvGraphicFramePr>
-            <a:graphic xmlns:a="http://schemas.openxmlformats.org/drawingml/2006/main">
-              <a:graphicData uri="http://schemas.openxmlformats.org/drawingml/2006/picture">
-                <pic:pic xmlns:pic="http://schemas.openxmlformats.org/drawingml/2006/picture">
-                  <pic:nvPicPr>
-                    <pic:cNvPr id="1" name=""/>
-                    <pic:cNvPicPr/>
-                  </pic:nvPicPr>
-                  <pic:blipFill>
-                    <a:blip r:embed="rId22"/>
-                    <a:stretch>
-                      <a:fillRect/>
-                    </a:stretch>
-                  </pic:blipFill>
-                  <pic:spPr>
-                    <a:xfrm>
-                      <a:off x="0" y="0"/>
-                      <a:ext cx="5612130" cy="6675755"/>
-                    </a:xfrm>
-                    <a:prstGeom prst="rect">
-                      <a:avLst/>
-                    </a:prstGeom>
-                  </pic:spPr>
-                </pic:pic>
-              </a:graphicData>
-            </a:graphic>
-          </wp:inline>
-        </w:drawing>
-      </w:r>
-    </w:p>
-    <w:p>
-      <w:pPr>
-        <w:rPr>
-          <w:lang w:val="es-MX"/>
-        </w:rPr>
-      </w:pPr>
-    </w:p>
-    <w:p>
-      <w:pPr>
-        <w:rPr>
-          <w:lang w:val="es-MX"/>
-        </w:rPr>
-      </w:pPr>
-    </w:p>
-    <w:p>
-      <w:pPr>
-        <w:rPr>
-          <w:lang w:val="es-MX"/>
-        </w:rPr>
-      </w:pPr>
-    </w:p>
-    <w:p>
-      <w:pPr>
-        <w:rPr>
-          <w:lang w:val="es-MX"/>
-        </w:rPr>
-      </w:pPr>
-      <w:proofErr w:type="spellStart"/>
-      <w:r>
-        <w:rPr>
-          <w:lang w:val="es-MX"/>
-        </w:rPr>
-        <w:t>Example</w:t>
-      </w:r>
-      <w:proofErr w:type="spellEnd"/>
-      <w:r>
-        <w:rPr>
-          <w:lang w:val="es-MX"/>
-        </w:rPr>
-        <w:t xml:space="preserve"> </w:t>
-      </w:r>
-      <w:proofErr w:type="spellStart"/>
-      <w:r>
-        <w:rPr>
-          <w:lang w:val="es-MX"/>
-        </w:rPr>
-        <w:t>multipage</w:t>
-      </w:r>
-      <w:proofErr w:type="spellEnd"/>
-      <w:r>
-        <w:rPr>
-          <w:lang w:val="es-MX"/>
-        </w:rPr>
-        <w:t xml:space="preserve"> </w:t>
-      </w:r>
-      <w:proofErr w:type="spellStart"/>
-      <w:r>
-        <w:rPr>
-          <w:lang w:val="es-MX"/>
-        </w:rPr>
-        <w:t>feature</w:t>
-      </w:r>
-      <w:proofErr w:type="spellEnd"/>
-      <w:r>
-        <w:rPr>
-          <w:lang w:val="es-MX"/>
-        </w:rPr>
-        <w:t xml:space="preserve"> </w:t>
-      </w:r>
-      <w:proofErr w:type="spellStart"/>
-      <w:r>
-        <w:rPr>
-          <w:lang w:val="es-MX"/>
-        </w:rPr>
-        <w:t>improve</w:t>
-      </w:r>
-      <w:proofErr w:type="spellEnd"/>
-    </w:p>
-    <w:p>
-      <w:pPr>
-        <w:rPr>
-          <w:lang w:val="es-MX"/>
-        </w:rPr>
-      </w:pPr>
-      <w:r>
-        <w:rPr>
-          <w:noProof/>
-          <w:lang w:eastAsia="es-CL"/>
-        </w:rPr>
-        <w:lastRenderedPageBreak/>
-        <w:drawing>
-          <wp:inline distT="0" distB="0" distL="0" distR="0" wp14:anchorId="592C8335" wp14:editId="27368CF7">
-            <wp:extent cx="5612130" cy="1088390"/>
-            <wp:effectExtent l="0" t="0" r="7620" b="0"/>
-            <wp:docPr id="6" name="Imagen 6"/>
             <wp:cNvGraphicFramePr>
               <a:graphicFrameLocks xmlns:a="http://schemas.openxmlformats.org/drawingml/2006/main" noChangeAspect="1"/>
             </wp:cNvGraphicFramePr>
@@ -3458,6 +4953,183 @@
                   <pic:spPr>
                     <a:xfrm>
                       <a:off x="0" y="0"/>
+                      <a:ext cx="5612130" cy="1873250"/>
+                    </a:xfrm>
+                    <a:prstGeom prst="rect">
+                      <a:avLst/>
+                    </a:prstGeom>
+                  </pic:spPr>
+                </pic:pic>
+              </a:graphicData>
+            </a:graphic>
+          </wp:inline>
+        </w:drawing>
+      </w:r>
+    </w:p>
+    <w:p>
+      <w:pPr>
+        <w:rPr>
+          <w:u w:val="single"/>
+          <w:lang w:val="es-MX"/>
+        </w:rPr>
+      </w:pPr>
+      <w:r>
+        <w:rPr>
+          <w:noProof/>
+          <w:lang w:eastAsia="es-CL"/>
+        </w:rPr>
+        <w:lastRenderedPageBreak/>
+        <w:drawing>
+          <wp:inline distT="0" distB="0" distL="0" distR="0" wp14:anchorId="53FD3DC6" wp14:editId="6FAF9185">
+            <wp:extent cx="5612130" cy="6675755"/>
+            <wp:effectExtent l="0" t="0" r="7620" b="0"/>
+            <wp:docPr id="8" name="Imagen 8"/>
+            <wp:cNvGraphicFramePr>
+              <a:graphicFrameLocks xmlns:a="http://schemas.openxmlformats.org/drawingml/2006/main" noChangeAspect="1"/>
+            </wp:cNvGraphicFramePr>
+            <a:graphic xmlns:a="http://schemas.openxmlformats.org/drawingml/2006/main">
+              <a:graphicData uri="http://schemas.openxmlformats.org/drawingml/2006/picture">
+                <pic:pic xmlns:pic="http://schemas.openxmlformats.org/drawingml/2006/picture">
+                  <pic:nvPicPr>
+                    <pic:cNvPr id="1" name=""/>
+                    <pic:cNvPicPr/>
+                  </pic:nvPicPr>
+                  <pic:blipFill>
+                    <a:blip r:embed="rId24"/>
+                    <a:stretch>
+                      <a:fillRect/>
+                    </a:stretch>
+                  </pic:blipFill>
+                  <pic:spPr>
+                    <a:xfrm>
+                      <a:off x="0" y="0"/>
+                      <a:ext cx="5612130" cy="6675755"/>
+                    </a:xfrm>
+                    <a:prstGeom prst="rect">
+                      <a:avLst/>
+                    </a:prstGeom>
+                  </pic:spPr>
+                </pic:pic>
+              </a:graphicData>
+            </a:graphic>
+          </wp:inline>
+        </w:drawing>
+      </w:r>
+    </w:p>
+    <w:p>
+      <w:pPr>
+        <w:rPr>
+          <w:lang w:val="es-MX"/>
+        </w:rPr>
+      </w:pPr>
+    </w:p>
+    <w:p>
+      <w:pPr>
+        <w:rPr>
+          <w:lang w:val="es-MX"/>
+        </w:rPr>
+      </w:pPr>
+    </w:p>
+    <w:p>
+      <w:pPr>
+        <w:rPr>
+          <w:lang w:val="es-MX"/>
+        </w:rPr>
+      </w:pPr>
+    </w:p>
+    <w:p>
+      <w:pPr>
+        <w:rPr>
+          <w:lang w:val="es-MX"/>
+        </w:rPr>
+      </w:pPr>
+      <w:proofErr w:type="spellStart"/>
+      <w:r>
+        <w:rPr>
+          <w:lang w:val="es-MX"/>
+        </w:rPr>
+        <w:t>Example</w:t>
+      </w:r>
+      <w:proofErr w:type="spellEnd"/>
+      <w:r>
+        <w:rPr>
+          <w:lang w:val="es-MX"/>
+        </w:rPr>
+        <w:t xml:space="preserve"> </w:t>
+      </w:r>
+      <w:proofErr w:type="spellStart"/>
+      <w:r>
+        <w:rPr>
+          <w:lang w:val="es-MX"/>
+        </w:rPr>
+        <w:t>multipage</w:t>
+      </w:r>
+      <w:proofErr w:type="spellEnd"/>
+      <w:r>
+        <w:rPr>
+          <w:lang w:val="es-MX"/>
+        </w:rPr>
+        <w:t xml:space="preserve"> </w:t>
+      </w:r>
+      <w:proofErr w:type="spellStart"/>
+      <w:r>
+        <w:rPr>
+          <w:lang w:val="es-MX"/>
+        </w:rPr>
+        <w:t>feature</w:t>
+      </w:r>
+      <w:proofErr w:type="spellEnd"/>
+      <w:r>
+        <w:rPr>
+          <w:lang w:val="es-MX"/>
+        </w:rPr>
+        <w:t xml:space="preserve"> </w:t>
+      </w:r>
+      <w:proofErr w:type="spellStart"/>
+      <w:r>
+        <w:rPr>
+          <w:lang w:val="es-MX"/>
+        </w:rPr>
+        <w:t>improve</w:t>
+      </w:r>
+      <w:proofErr w:type="spellEnd"/>
+    </w:p>
+    <w:p>
+      <w:pPr>
+        <w:rPr>
+          <w:lang w:val="es-MX"/>
+        </w:rPr>
+      </w:pPr>
+      <w:r>
+        <w:rPr>
+          <w:noProof/>
+          <w:lang w:eastAsia="es-CL"/>
+        </w:rPr>
+        <w:lastRenderedPageBreak/>
+        <w:drawing>
+          <wp:inline distT="0" distB="0" distL="0" distR="0" wp14:anchorId="592C8335" wp14:editId="27368CF7">
+            <wp:extent cx="5612130" cy="1088390"/>
+            <wp:effectExtent l="0" t="0" r="7620" b="0"/>
+            <wp:docPr id="6" name="Imagen 6"/>
+            <wp:cNvGraphicFramePr>
+              <a:graphicFrameLocks xmlns:a="http://schemas.openxmlformats.org/drawingml/2006/main" noChangeAspect="1"/>
+            </wp:cNvGraphicFramePr>
+            <a:graphic xmlns:a="http://schemas.openxmlformats.org/drawingml/2006/main">
+              <a:graphicData uri="http://schemas.openxmlformats.org/drawingml/2006/picture">
+                <pic:pic xmlns:pic="http://schemas.openxmlformats.org/drawingml/2006/picture">
+                  <pic:nvPicPr>
+                    <pic:cNvPr id="1" name=""/>
+                    <pic:cNvPicPr/>
+                  </pic:nvPicPr>
+                  <pic:blipFill>
+                    <a:blip r:embed="rId25"/>
+                    <a:stretch>
+                      <a:fillRect/>
+                    </a:stretch>
+                  </pic:blipFill>
+                  <pic:spPr>
+                    <a:xfrm>
+                      <a:off x="0" y="0"/>
                       <a:ext cx="5612130" cy="1088390"/>
                     </a:xfrm>
                     <a:prstGeom prst="rect">
@@ -3470,6 +5142,92 @@
           </wp:inline>
         </w:drawing>
       </w:r>
+    </w:p>
+    <w:p>
+      <w:pPr>
+        <w:rPr>
+          <w:lang w:val="es-MX"/>
+        </w:rPr>
+      </w:pPr>
+    </w:p>
+    <w:p>
+      <w:pPr>
+        <w:rPr>
+          <w:lang w:val="es-MX"/>
+        </w:rPr>
+      </w:pPr>
+      <w:r>
+        <w:rPr>
+          <w:lang w:val="es-MX"/>
+        </w:rPr>
+        <w:t>- Otro ejemplo de app. GAN</w:t>
+      </w:r>
+    </w:p>
+    <w:p>
+      <w:pPr>
+        <w:rPr>
+          <w:lang w:val="es-MX"/>
+        </w:rPr>
+      </w:pPr>
+      <w:hyperlink r:id="rId26" w:history="1">
+        <w:r>
+          <w:rPr>
+            <w:rStyle w:val="Hipervnculo"/>
+            <w:lang w:val="es-MX"/>
+          </w:rPr>
+          <w:t>https://github.com/streamlit/demo-face-gan?tab=readme-ov-file</w:t>
+        </w:r>
+      </w:hyperlink>
+    </w:p>
+    <w:p>
+      <w:pPr>
+        <w:rPr>
+          <w:lang w:val="es-MX"/>
+        </w:rPr>
+      </w:pPr>
+    </w:p>
+    <w:p>
+      <w:pPr>
+        <w:rPr>
+          <w:lang w:val="es-MX"/>
+        </w:rPr>
+      </w:pPr>
+      <w:r>
+        <w:rPr>
+          <w:lang w:val="es-MX"/>
+        </w:rPr>
+        <w:t>- otro ejemplo de app. Visualizar información</w:t>
+      </w:r>
+    </w:p>
+    <w:p>
+      <w:pPr>
+        <w:rPr>
+          <w:lang w:val="es-MX"/>
+        </w:rPr>
+      </w:pPr>
+      <w:hyperlink r:id="rId27" w:history="1">
+        <w:r>
+          <w:rPr>
+            <w:rStyle w:val="Hipervnculo"/>
+            <w:lang w:val="es-MX"/>
+          </w:rPr>
+          <w:t>https://tdenzl-bulian-bulian-ifeiih.streamlit.app/#match-finder</w:t>
+        </w:r>
+      </w:hyperlink>
+    </w:p>
+    <w:p>
+      <w:pPr>
+        <w:rPr>
+          <w:lang w:val="es-MX"/>
+        </w:rPr>
+      </w:pPr>
+    </w:p>
+    <w:p>
+      <w:pPr>
+        <w:rPr>
+          <w:lang w:val="es-MX"/>
+        </w:rPr>
+      </w:pPr>
     </w:p>
     <w:sectPr>
       <w:pgSz w:w="12240" w:h="15840"/>

</xml_diff>

<commit_message>
ji/finish codes templates streamlit
</commit_message>
<xml_diff>
--- a/streamlit/Readme.docx
+++ b/streamlit/Readme.docx
@@ -3699,6 +3699,1627 @@
           <w:lang w:val="es-MX"/>
         </w:rPr>
       </w:pPr>
+    </w:p>
+    <w:p>
+      <w:pPr>
+        <w:rPr>
+          <w:lang w:val="es-MX"/>
+        </w:rPr>
+      </w:pPr>
+      <w:r>
+        <w:rPr>
+          <w:lang w:val="es-MX"/>
+        </w:rPr>
+        <w:t>DE TODAS FORMAS LO MEJOR ES NO COMPLICARSE LA VIDA UTILIZANDO MULTIPLE PÁGINAS SI NO ES NECESARIO</w:t>
+      </w:r>
+    </w:p>
+    <w:p>
+      <w:pPr>
+        <w:rPr>
+          <w:lang w:val="es-MX"/>
+        </w:rPr>
+      </w:pPr>
+    </w:p>
+    <w:p>
+      <w:pPr>
+        <w:rPr>
+          <w:lang w:val="es-MX"/>
+        </w:rPr>
+      </w:pPr>
+      <w:r>
+        <w:rPr>
+          <w:lang w:val="es-MX"/>
+        </w:rPr>
+        <w:lastRenderedPageBreak/>
+        <w:t>SUGERENCIA ORDENAR CÓDIGOS</w:t>
+      </w:r>
+    </w:p>
+    <w:p>
+      <w:pPr>
+        <w:rPr>
+          <w:lang w:val="es-MX"/>
+        </w:rPr>
+      </w:pPr>
+      <w:r>
+        <w:rPr>
+          <w:lang w:val="es-MX"/>
+        </w:rPr>
+        <w:t xml:space="preserve">La idea es tener todo en funciones donde si yo quiero mostrar un gráfico, </w:t>
+      </w:r>
+      <w:proofErr w:type="spellStart"/>
+      <w:r>
+        <w:rPr>
+          <w:lang w:val="es-MX"/>
+        </w:rPr>
+        <w:t>kpi</w:t>
+      </w:r>
+      <w:proofErr w:type="spellEnd"/>
+      <w:r>
+        <w:rPr>
+          <w:lang w:val="es-MX"/>
+        </w:rPr>
+        <w:t xml:space="preserve">, </w:t>
+      </w:r>
+      <w:proofErr w:type="spellStart"/>
+      <w:r>
+        <w:rPr>
+          <w:lang w:val="es-MX"/>
+        </w:rPr>
+        <w:t>etc</w:t>
+      </w:r>
+      <w:proofErr w:type="spellEnd"/>
+      <w:r>
+        <w:rPr>
+          <w:lang w:val="es-MX"/>
+        </w:rPr>
+        <w:t xml:space="preserve"> pueda llamar una función que lo genera y tener el objeto a mostrar en una variable de </w:t>
+      </w:r>
+      <w:proofErr w:type="spellStart"/>
+      <w:r>
+        <w:rPr>
+          <w:lang w:val="es-MX"/>
+        </w:rPr>
+        <w:t>python</w:t>
+      </w:r>
+      <w:proofErr w:type="spellEnd"/>
+      <w:r>
+        <w:rPr>
+          <w:lang w:val="es-MX"/>
+        </w:rPr>
+        <w:t xml:space="preserve">. Luego cuando se quiere ordenar la interfaz agregando </w:t>
+      </w:r>
+      <w:proofErr w:type="spellStart"/>
+      <w:r>
+        <w:rPr>
+          <w:lang w:val="es-MX"/>
+        </w:rPr>
+        <w:t>tab</w:t>
+      </w:r>
+      <w:proofErr w:type="spellEnd"/>
+      <w:r>
+        <w:rPr>
+          <w:lang w:val="es-MX"/>
+        </w:rPr>
+        <w:t xml:space="preserve">, </w:t>
+      </w:r>
+      <w:proofErr w:type="spellStart"/>
+      <w:r>
+        <w:rPr>
+          <w:lang w:val="es-MX"/>
+        </w:rPr>
+        <w:t>columns</w:t>
+      </w:r>
+      <w:proofErr w:type="spellEnd"/>
+      <w:r>
+        <w:rPr>
+          <w:lang w:val="es-MX"/>
+        </w:rPr>
+        <w:t xml:space="preserve">, </w:t>
+      </w:r>
+      <w:proofErr w:type="spellStart"/>
+      <w:r>
+        <w:rPr>
+          <w:lang w:val="es-MX"/>
+        </w:rPr>
+        <w:t>headers</w:t>
+      </w:r>
+      <w:proofErr w:type="spellEnd"/>
+      <w:r>
+        <w:rPr>
+          <w:lang w:val="es-MX"/>
+        </w:rPr>
+        <w:t xml:space="preserve">, </w:t>
+      </w:r>
+      <w:proofErr w:type="spellStart"/>
+      <w:r>
+        <w:rPr>
+          <w:lang w:val="es-MX"/>
+        </w:rPr>
+        <w:t>etc</w:t>
+      </w:r>
+      <w:proofErr w:type="spellEnd"/>
+      <w:r>
+        <w:rPr>
+          <w:lang w:val="es-MX"/>
+        </w:rPr>
+        <w:t xml:space="preserve"> uno se puede concentrar en modificar la UI y solo llama la variable que tiene el objeto a </w:t>
+      </w:r>
+      <w:proofErr w:type="spellStart"/>
+      <w:r>
+        <w:rPr>
+          <w:lang w:val="es-MX"/>
+        </w:rPr>
+        <w:t>motrar</w:t>
+      </w:r>
+      <w:proofErr w:type="spellEnd"/>
+      <w:r>
+        <w:rPr>
+          <w:lang w:val="es-MX"/>
+        </w:rPr>
+        <w:t>.</w:t>
+      </w:r>
+    </w:p>
+    <w:p>
+      <w:pPr>
+        <w:rPr>
+          <w:lang w:val="es-MX"/>
+        </w:rPr>
+      </w:pPr>
+      <w:r>
+        <w:rPr>
+          <w:lang w:val="es-MX"/>
+        </w:rPr>
+        <w:t>Por ejemplo, para probar que todo funciona se llaman los elementos a mostrar</w:t>
+      </w:r>
+    </w:p>
+    <w:p>
+      <w:pPr>
+        <w:shd w:val="clear" w:color="auto" w:fill="FFFFFF"/>
+        <w:spacing w:after="0" w:line="285" w:lineRule="atLeast"/>
+        <w:rPr>
+          <w:rFonts w:ascii="Consolas" w:eastAsia="Times New Roman" w:hAnsi="Consolas" w:cs="Times New Roman"/>
+          <w:color w:val="000000"/>
+          <w:sz w:val="21"/>
+          <w:szCs w:val="21"/>
+          <w:lang w:eastAsia="es-CL"/>
+        </w:rPr>
+      </w:pPr>
+      <w:r>
+        <w:rPr>
+          <w:rFonts w:ascii="Consolas" w:eastAsia="Times New Roman" w:hAnsi="Consolas" w:cs="Times New Roman"/>
+          <w:color w:val="000000"/>
+          <w:sz w:val="21"/>
+          <w:szCs w:val="21"/>
+          <w:lang w:eastAsia="es-CL"/>
+        </w:rPr>
+        <w:t xml:space="preserve">    </w:t>
+      </w:r>
+      <w:r>
+        <w:rPr>
+          <w:rFonts w:ascii="Consolas" w:eastAsia="Times New Roman" w:hAnsi="Consolas" w:cs="Times New Roman"/>
+          <w:color w:val="008000"/>
+          <w:sz w:val="21"/>
+          <w:szCs w:val="21"/>
+          <w:lang w:eastAsia="es-CL"/>
+        </w:rPr>
+        <w:t>########### SHOW VALUES, PLOTS IN UI STREAMLIT ###########</w:t>
+      </w:r>
+    </w:p>
+    <w:p>
+      <w:pPr>
+        <w:shd w:val="clear" w:color="auto" w:fill="FFFFFF"/>
+        <w:spacing w:after="0" w:line="285" w:lineRule="atLeast"/>
+        <w:rPr>
+          <w:rFonts w:ascii="Consolas" w:eastAsia="Times New Roman" w:hAnsi="Consolas" w:cs="Times New Roman"/>
+          <w:color w:val="000000"/>
+          <w:sz w:val="21"/>
+          <w:szCs w:val="21"/>
+          <w:lang w:eastAsia="es-CL"/>
+        </w:rPr>
+      </w:pPr>
+    </w:p>
+    <w:p>
+      <w:pPr>
+        <w:shd w:val="clear" w:color="auto" w:fill="FFFFFF"/>
+        <w:spacing w:after="0" w:line="285" w:lineRule="atLeast"/>
+        <w:rPr>
+          <w:rFonts w:ascii="Consolas" w:eastAsia="Times New Roman" w:hAnsi="Consolas" w:cs="Times New Roman"/>
+          <w:color w:val="000000"/>
+          <w:sz w:val="21"/>
+          <w:szCs w:val="21"/>
+          <w:lang w:eastAsia="es-CL"/>
+        </w:rPr>
+      </w:pPr>
+      <w:r>
+        <w:rPr>
+          <w:rFonts w:ascii="Consolas" w:eastAsia="Times New Roman" w:hAnsi="Consolas" w:cs="Times New Roman"/>
+          <w:color w:val="000000"/>
+          <w:sz w:val="21"/>
+          <w:szCs w:val="21"/>
+          <w:lang w:eastAsia="es-CL"/>
+        </w:rPr>
+        <w:t xml:space="preserve">    </w:t>
+      </w:r>
+      <w:r>
+        <w:rPr>
+          <w:rFonts w:ascii="Consolas" w:eastAsia="Times New Roman" w:hAnsi="Consolas" w:cs="Times New Roman"/>
+          <w:color w:val="008000"/>
+          <w:sz w:val="21"/>
+          <w:szCs w:val="21"/>
+          <w:lang w:eastAsia="es-CL"/>
+        </w:rPr>
+        <w:t># "</w:t>
+      </w:r>
+      <w:proofErr w:type="spellStart"/>
+      <w:r>
+        <w:rPr>
+          <w:rFonts w:ascii="Consolas" w:eastAsia="Times New Roman" w:hAnsi="Consolas" w:cs="Times New Roman"/>
+          <w:color w:val="008000"/>
+          <w:sz w:val="21"/>
+          <w:szCs w:val="21"/>
+          <w:lang w:eastAsia="es-CL"/>
+        </w:rPr>
+        <w:t>metrics</w:t>
+      </w:r>
+      <w:proofErr w:type="spellEnd"/>
+      <w:r>
+        <w:rPr>
+          <w:rFonts w:ascii="Consolas" w:eastAsia="Times New Roman" w:hAnsi="Consolas" w:cs="Times New Roman"/>
+          <w:color w:val="008000"/>
+          <w:sz w:val="21"/>
+          <w:szCs w:val="21"/>
+          <w:lang w:eastAsia="es-CL"/>
+        </w:rPr>
+        <w:t xml:space="preserve">" - "show </w:t>
+      </w:r>
+      <w:proofErr w:type="spellStart"/>
+      <w:r>
+        <w:rPr>
+          <w:rFonts w:ascii="Consolas" w:eastAsia="Times New Roman" w:hAnsi="Consolas" w:cs="Times New Roman"/>
+          <w:color w:val="008000"/>
+          <w:sz w:val="21"/>
+          <w:szCs w:val="21"/>
+          <w:lang w:eastAsia="es-CL"/>
+        </w:rPr>
+        <w:t>values</w:t>
+      </w:r>
+      <w:proofErr w:type="spellEnd"/>
+      <w:r>
+        <w:rPr>
+          <w:rFonts w:ascii="Consolas" w:eastAsia="Times New Roman" w:hAnsi="Consolas" w:cs="Times New Roman"/>
+          <w:color w:val="008000"/>
+          <w:sz w:val="21"/>
+          <w:szCs w:val="21"/>
+          <w:lang w:eastAsia="es-CL"/>
+        </w:rPr>
+        <w:t xml:space="preserve"> of </w:t>
+      </w:r>
+      <w:proofErr w:type="spellStart"/>
+      <w:r>
+        <w:rPr>
+          <w:rFonts w:ascii="Consolas" w:eastAsia="Times New Roman" w:hAnsi="Consolas" w:cs="Times New Roman"/>
+          <w:color w:val="008000"/>
+          <w:sz w:val="21"/>
+          <w:szCs w:val="21"/>
+          <w:lang w:eastAsia="es-CL"/>
+        </w:rPr>
+        <w:t>the</w:t>
+      </w:r>
+      <w:proofErr w:type="spellEnd"/>
+      <w:r>
+        <w:rPr>
+          <w:rFonts w:ascii="Consolas" w:eastAsia="Times New Roman" w:hAnsi="Consolas" w:cs="Times New Roman"/>
+          <w:color w:val="008000"/>
+          <w:sz w:val="21"/>
+          <w:szCs w:val="21"/>
+          <w:lang w:eastAsia="es-CL"/>
+        </w:rPr>
+        <w:t xml:space="preserve"> </w:t>
+      </w:r>
+      <w:proofErr w:type="spellStart"/>
+      <w:r>
+        <w:rPr>
+          <w:rFonts w:ascii="Consolas" w:eastAsia="Times New Roman" w:hAnsi="Consolas" w:cs="Times New Roman"/>
+          <w:color w:val="008000"/>
+          <w:sz w:val="21"/>
+          <w:szCs w:val="21"/>
+          <w:lang w:eastAsia="es-CL"/>
+        </w:rPr>
+        <w:t>prediction</w:t>
+      </w:r>
+      <w:proofErr w:type="spellEnd"/>
+      <w:r>
+        <w:rPr>
+          <w:rFonts w:ascii="Consolas" w:eastAsia="Times New Roman" w:hAnsi="Consolas" w:cs="Times New Roman"/>
+          <w:color w:val="008000"/>
+          <w:sz w:val="21"/>
+          <w:szCs w:val="21"/>
+          <w:lang w:eastAsia="es-CL"/>
+        </w:rPr>
+        <w:t>"</w:t>
+      </w:r>
+    </w:p>
+    <w:p>
+      <w:pPr>
+        <w:shd w:val="clear" w:color="auto" w:fill="FFFFFF"/>
+        <w:spacing w:after="0" w:line="285" w:lineRule="atLeast"/>
+        <w:rPr>
+          <w:rFonts w:ascii="Consolas" w:eastAsia="Times New Roman" w:hAnsi="Consolas" w:cs="Times New Roman"/>
+          <w:color w:val="000000"/>
+          <w:sz w:val="21"/>
+          <w:szCs w:val="21"/>
+          <w:lang w:eastAsia="es-CL"/>
+        </w:rPr>
+      </w:pPr>
+      <w:r>
+        <w:rPr>
+          <w:rFonts w:ascii="Consolas" w:eastAsia="Times New Roman" w:hAnsi="Consolas" w:cs="Times New Roman"/>
+          <w:color w:val="000000"/>
+          <w:sz w:val="21"/>
+          <w:szCs w:val="21"/>
+          <w:lang w:eastAsia="es-CL"/>
+        </w:rPr>
+        <w:t xml:space="preserve">    </w:t>
+      </w:r>
+      <w:proofErr w:type="spellStart"/>
+      <w:proofErr w:type="gramStart"/>
+      <w:r>
+        <w:rPr>
+          <w:rFonts w:ascii="Consolas" w:eastAsia="Times New Roman" w:hAnsi="Consolas" w:cs="Times New Roman"/>
+          <w:color w:val="000000"/>
+          <w:sz w:val="21"/>
+          <w:szCs w:val="21"/>
+          <w:lang w:eastAsia="es-CL"/>
+        </w:rPr>
+        <w:t>st.metric</w:t>
+      </w:r>
+      <w:proofErr w:type="spellEnd"/>
+      <w:r>
+        <w:rPr>
+          <w:rFonts w:ascii="Consolas" w:eastAsia="Times New Roman" w:hAnsi="Consolas" w:cs="Times New Roman"/>
+          <w:color w:val="000000"/>
+          <w:sz w:val="21"/>
+          <w:szCs w:val="21"/>
+          <w:lang w:eastAsia="es-CL"/>
+        </w:rPr>
+        <w:t>(</w:t>
+      </w:r>
+      <w:proofErr w:type="spellStart"/>
+      <w:proofErr w:type="gramEnd"/>
+      <w:r>
+        <w:rPr>
+          <w:rFonts w:ascii="Consolas" w:eastAsia="Times New Roman" w:hAnsi="Consolas" w:cs="Times New Roman"/>
+          <w:color w:val="000000"/>
+          <w:sz w:val="21"/>
+          <w:szCs w:val="21"/>
+          <w:lang w:eastAsia="es-CL"/>
+        </w:rPr>
+        <w:t>label</w:t>
+      </w:r>
+      <w:proofErr w:type="spellEnd"/>
+      <w:r>
+        <w:rPr>
+          <w:rFonts w:ascii="Consolas" w:eastAsia="Times New Roman" w:hAnsi="Consolas" w:cs="Times New Roman"/>
+          <w:color w:val="000000"/>
+          <w:sz w:val="21"/>
+          <w:szCs w:val="21"/>
+          <w:lang w:eastAsia="es-CL"/>
+        </w:rPr>
+        <w:t xml:space="preserve"> = </w:t>
+      </w:r>
+      <w:r>
+        <w:rPr>
+          <w:rFonts w:ascii="Consolas" w:eastAsia="Times New Roman" w:hAnsi="Consolas" w:cs="Times New Roman"/>
+          <w:color w:val="A31515"/>
+          <w:sz w:val="21"/>
+          <w:szCs w:val="21"/>
+          <w:lang w:eastAsia="es-CL"/>
+        </w:rPr>
+        <w:t>"</w:t>
+      </w:r>
+      <w:proofErr w:type="spellStart"/>
+      <w:r>
+        <w:rPr>
+          <w:rFonts w:ascii="Consolas" w:eastAsia="Times New Roman" w:hAnsi="Consolas" w:cs="Times New Roman"/>
+          <w:color w:val="A31515"/>
+          <w:sz w:val="21"/>
+          <w:szCs w:val="21"/>
+          <w:lang w:eastAsia="es-CL"/>
+        </w:rPr>
+        <w:t>Datetime</w:t>
+      </w:r>
+      <w:proofErr w:type="spellEnd"/>
+      <w:r>
+        <w:rPr>
+          <w:rFonts w:ascii="Consolas" w:eastAsia="Times New Roman" w:hAnsi="Consolas" w:cs="Times New Roman"/>
+          <w:color w:val="A31515"/>
+          <w:sz w:val="21"/>
+          <w:szCs w:val="21"/>
+          <w:lang w:eastAsia="es-CL"/>
+        </w:rPr>
+        <w:t xml:space="preserve"> </w:t>
+      </w:r>
+      <w:proofErr w:type="spellStart"/>
+      <w:r>
+        <w:rPr>
+          <w:rFonts w:ascii="Consolas" w:eastAsia="Times New Roman" w:hAnsi="Consolas" w:cs="Times New Roman"/>
+          <w:color w:val="A31515"/>
+          <w:sz w:val="21"/>
+          <w:szCs w:val="21"/>
+          <w:lang w:eastAsia="es-CL"/>
+        </w:rPr>
+        <w:t>last</w:t>
+      </w:r>
+      <w:proofErr w:type="spellEnd"/>
+      <w:r>
+        <w:rPr>
+          <w:rFonts w:ascii="Consolas" w:eastAsia="Times New Roman" w:hAnsi="Consolas" w:cs="Times New Roman"/>
+          <w:color w:val="A31515"/>
+          <w:sz w:val="21"/>
+          <w:szCs w:val="21"/>
+          <w:lang w:eastAsia="es-CL"/>
+        </w:rPr>
+        <w:t xml:space="preserve"> </w:t>
+      </w:r>
+      <w:proofErr w:type="spellStart"/>
+      <w:r>
+        <w:rPr>
+          <w:rFonts w:ascii="Consolas" w:eastAsia="Times New Roman" w:hAnsi="Consolas" w:cs="Times New Roman"/>
+          <w:color w:val="A31515"/>
+          <w:sz w:val="21"/>
+          <w:szCs w:val="21"/>
+          <w:lang w:eastAsia="es-CL"/>
+        </w:rPr>
+        <w:t>update</w:t>
+      </w:r>
+      <w:proofErr w:type="spellEnd"/>
+      <w:r>
+        <w:rPr>
+          <w:rFonts w:ascii="Consolas" w:eastAsia="Times New Roman" w:hAnsi="Consolas" w:cs="Times New Roman"/>
+          <w:color w:val="A31515"/>
+          <w:sz w:val="21"/>
+          <w:szCs w:val="21"/>
+          <w:lang w:eastAsia="es-CL"/>
+        </w:rPr>
+        <w:t xml:space="preserve"> </w:t>
+      </w:r>
+      <w:proofErr w:type="spellStart"/>
+      <w:r>
+        <w:rPr>
+          <w:rFonts w:ascii="Consolas" w:eastAsia="Times New Roman" w:hAnsi="Consolas" w:cs="Times New Roman"/>
+          <w:color w:val="A31515"/>
+          <w:sz w:val="21"/>
+          <w:szCs w:val="21"/>
+          <w:lang w:eastAsia="es-CL"/>
+        </w:rPr>
+        <w:t>webpage</w:t>
+      </w:r>
+      <w:proofErr w:type="spellEnd"/>
+      <w:r>
+        <w:rPr>
+          <w:rFonts w:ascii="Consolas" w:eastAsia="Times New Roman" w:hAnsi="Consolas" w:cs="Times New Roman"/>
+          <w:color w:val="A31515"/>
+          <w:sz w:val="21"/>
+          <w:szCs w:val="21"/>
+          <w:lang w:eastAsia="es-CL"/>
+        </w:rPr>
+        <w:t>"</w:t>
+      </w:r>
+      <w:r>
+        <w:rPr>
+          <w:rFonts w:ascii="Consolas" w:eastAsia="Times New Roman" w:hAnsi="Consolas" w:cs="Times New Roman"/>
+          <w:color w:val="000000"/>
+          <w:sz w:val="21"/>
+          <w:szCs w:val="21"/>
+          <w:lang w:eastAsia="es-CL"/>
+        </w:rPr>
+        <w:t xml:space="preserve">, </w:t>
+      </w:r>
+      <w:proofErr w:type="spellStart"/>
+      <w:r>
+        <w:rPr>
+          <w:rFonts w:ascii="Consolas" w:eastAsia="Times New Roman" w:hAnsi="Consolas" w:cs="Times New Roman"/>
+          <w:color w:val="000000"/>
+          <w:sz w:val="21"/>
+          <w:szCs w:val="21"/>
+          <w:lang w:eastAsia="es-CL"/>
+        </w:rPr>
+        <w:t>value</w:t>
+      </w:r>
+      <w:proofErr w:type="spellEnd"/>
+      <w:r>
+        <w:rPr>
+          <w:rFonts w:ascii="Consolas" w:eastAsia="Times New Roman" w:hAnsi="Consolas" w:cs="Times New Roman"/>
+          <w:color w:val="000000"/>
+          <w:sz w:val="21"/>
+          <w:szCs w:val="21"/>
+          <w:lang w:eastAsia="es-CL"/>
+        </w:rPr>
+        <w:t xml:space="preserve"> = FECHA_ULTIMA_ACTUALIZACION)</w:t>
+      </w:r>
+    </w:p>
+    <w:p>
+      <w:pPr>
+        <w:shd w:val="clear" w:color="auto" w:fill="FFFFFF"/>
+        <w:spacing w:after="0" w:line="285" w:lineRule="atLeast"/>
+        <w:rPr>
+          <w:rFonts w:ascii="Consolas" w:eastAsia="Times New Roman" w:hAnsi="Consolas" w:cs="Times New Roman"/>
+          <w:color w:val="000000"/>
+          <w:sz w:val="21"/>
+          <w:szCs w:val="21"/>
+          <w:lang w:eastAsia="es-CL"/>
+        </w:rPr>
+      </w:pPr>
+      <w:r>
+        <w:rPr>
+          <w:rFonts w:ascii="Consolas" w:eastAsia="Times New Roman" w:hAnsi="Consolas" w:cs="Times New Roman"/>
+          <w:color w:val="000000"/>
+          <w:sz w:val="21"/>
+          <w:szCs w:val="21"/>
+          <w:lang w:eastAsia="es-CL"/>
+        </w:rPr>
+        <w:t xml:space="preserve">    </w:t>
+      </w:r>
+      <w:proofErr w:type="spellStart"/>
+      <w:proofErr w:type="gramStart"/>
+      <w:r>
+        <w:rPr>
+          <w:rFonts w:ascii="Consolas" w:eastAsia="Times New Roman" w:hAnsi="Consolas" w:cs="Times New Roman"/>
+          <w:color w:val="000000"/>
+          <w:sz w:val="21"/>
+          <w:szCs w:val="21"/>
+          <w:lang w:eastAsia="es-CL"/>
+        </w:rPr>
+        <w:t>st.metric</w:t>
+      </w:r>
+      <w:proofErr w:type="spellEnd"/>
+      <w:r>
+        <w:rPr>
+          <w:rFonts w:ascii="Consolas" w:eastAsia="Times New Roman" w:hAnsi="Consolas" w:cs="Times New Roman"/>
+          <w:color w:val="000000"/>
+          <w:sz w:val="21"/>
+          <w:szCs w:val="21"/>
+          <w:lang w:eastAsia="es-CL"/>
+        </w:rPr>
+        <w:t>(</w:t>
+      </w:r>
+      <w:proofErr w:type="spellStart"/>
+      <w:proofErr w:type="gramEnd"/>
+      <w:r>
+        <w:rPr>
+          <w:rFonts w:ascii="Consolas" w:eastAsia="Times New Roman" w:hAnsi="Consolas" w:cs="Times New Roman"/>
+          <w:color w:val="000000"/>
+          <w:sz w:val="21"/>
+          <w:szCs w:val="21"/>
+          <w:lang w:eastAsia="es-CL"/>
+        </w:rPr>
+        <w:t>label</w:t>
+      </w:r>
+      <w:proofErr w:type="spellEnd"/>
+      <w:r>
+        <w:rPr>
+          <w:rFonts w:ascii="Consolas" w:eastAsia="Times New Roman" w:hAnsi="Consolas" w:cs="Times New Roman"/>
+          <w:color w:val="000000"/>
+          <w:sz w:val="21"/>
+          <w:szCs w:val="21"/>
+          <w:lang w:eastAsia="es-CL"/>
+        </w:rPr>
+        <w:t xml:space="preserve"> = </w:t>
+      </w:r>
+      <w:r>
+        <w:rPr>
+          <w:rFonts w:ascii="Consolas" w:eastAsia="Times New Roman" w:hAnsi="Consolas" w:cs="Times New Roman"/>
+          <w:color w:val="A31515"/>
+          <w:sz w:val="21"/>
+          <w:szCs w:val="21"/>
+          <w:lang w:eastAsia="es-CL"/>
+        </w:rPr>
+        <w:t>"</w:t>
+      </w:r>
+      <w:proofErr w:type="spellStart"/>
+      <w:r>
+        <w:rPr>
+          <w:rFonts w:ascii="Consolas" w:eastAsia="Times New Roman" w:hAnsi="Consolas" w:cs="Times New Roman"/>
+          <w:color w:val="A31515"/>
+          <w:sz w:val="21"/>
+          <w:szCs w:val="21"/>
+          <w:lang w:eastAsia="es-CL"/>
+        </w:rPr>
+        <w:t>Datetime</w:t>
+      </w:r>
+      <w:proofErr w:type="spellEnd"/>
+      <w:r>
+        <w:rPr>
+          <w:rFonts w:ascii="Consolas" w:eastAsia="Times New Roman" w:hAnsi="Consolas" w:cs="Times New Roman"/>
+          <w:color w:val="A31515"/>
+          <w:sz w:val="21"/>
+          <w:szCs w:val="21"/>
+          <w:lang w:eastAsia="es-CL"/>
+        </w:rPr>
+        <w:t xml:space="preserve"> </w:t>
+      </w:r>
+      <w:proofErr w:type="spellStart"/>
+      <w:r>
+        <w:rPr>
+          <w:rFonts w:ascii="Consolas" w:eastAsia="Times New Roman" w:hAnsi="Consolas" w:cs="Times New Roman"/>
+          <w:color w:val="A31515"/>
+          <w:sz w:val="21"/>
+          <w:szCs w:val="21"/>
+          <w:lang w:eastAsia="es-CL"/>
+        </w:rPr>
+        <w:t>Prediction</w:t>
+      </w:r>
+      <w:proofErr w:type="spellEnd"/>
+      <w:r>
+        <w:rPr>
+          <w:rFonts w:ascii="Consolas" w:eastAsia="Times New Roman" w:hAnsi="Consolas" w:cs="Times New Roman"/>
+          <w:color w:val="A31515"/>
+          <w:sz w:val="21"/>
+          <w:szCs w:val="21"/>
+          <w:lang w:eastAsia="es-CL"/>
+        </w:rPr>
+        <w:t xml:space="preserve"> </w:t>
+      </w:r>
+      <w:proofErr w:type="spellStart"/>
+      <w:r>
+        <w:rPr>
+          <w:rFonts w:ascii="Consolas" w:eastAsia="Times New Roman" w:hAnsi="Consolas" w:cs="Times New Roman"/>
+          <w:color w:val="A31515"/>
+          <w:sz w:val="21"/>
+          <w:szCs w:val="21"/>
+          <w:lang w:eastAsia="es-CL"/>
+        </w:rPr>
+        <w:t>Model</w:t>
+      </w:r>
+      <w:proofErr w:type="spellEnd"/>
+      <w:r>
+        <w:rPr>
+          <w:rFonts w:ascii="Consolas" w:eastAsia="Times New Roman" w:hAnsi="Consolas" w:cs="Times New Roman"/>
+          <w:color w:val="A31515"/>
+          <w:sz w:val="21"/>
+          <w:szCs w:val="21"/>
+          <w:lang w:eastAsia="es-CL"/>
+        </w:rPr>
+        <w:t>"</w:t>
+      </w:r>
+      <w:r>
+        <w:rPr>
+          <w:rFonts w:ascii="Consolas" w:eastAsia="Times New Roman" w:hAnsi="Consolas" w:cs="Times New Roman"/>
+          <w:color w:val="000000"/>
+          <w:sz w:val="21"/>
+          <w:szCs w:val="21"/>
+          <w:lang w:eastAsia="es-CL"/>
+        </w:rPr>
+        <w:t xml:space="preserve">, </w:t>
+      </w:r>
+      <w:proofErr w:type="spellStart"/>
+      <w:r>
+        <w:rPr>
+          <w:rFonts w:ascii="Consolas" w:eastAsia="Times New Roman" w:hAnsi="Consolas" w:cs="Times New Roman"/>
+          <w:color w:val="000000"/>
+          <w:sz w:val="21"/>
+          <w:szCs w:val="21"/>
+          <w:lang w:eastAsia="es-CL"/>
+        </w:rPr>
+        <w:t>value</w:t>
+      </w:r>
+      <w:proofErr w:type="spellEnd"/>
+      <w:r>
+        <w:rPr>
+          <w:rFonts w:ascii="Consolas" w:eastAsia="Times New Roman" w:hAnsi="Consolas" w:cs="Times New Roman"/>
+          <w:color w:val="000000"/>
+          <w:sz w:val="21"/>
+          <w:szCs w:val="21"/>
+          <w:lang w:eastAsia="es-CL"/>
+        </w:rPr>
+        <w:t xml:space="preserve"> = FECHA_PREDICCION)</w:t>
+      </w:r>
+    </w:p>
+    <w:p>
+      <w:pPr>
+        <w:shd w:val="clear" w:color="auto" w:fill="FFFFFF"/>
+        <w:spacing w:after="0" w:line="285" w:lineRule="atLeast"/>
+        <w:rPr>
+          <w:rFonts w:ascii="Consolas" w:eastAsia="Times New Roman" w:hAnsi="Consolas" w:cs="Times New Roman"/>
+          <w:color w:val="000000"/>
+          <w:sz w:val="21"/>
+          <w:szCs w:val="21"/>
+          <w:lang w:eastAsia="es-CL"/>
+        </w:rPr>
+      </w:pPr>
+      <w:r>
+        <w:rPr>
+          <w:rFonts w:ascii="Consolas" w:eastAsia="Times New Roman" w:hAnsi="Consolas" w:cs="Times New Roman"/>
+          <w:color w:val="000000"/>
+          <w:sz w:val="21"/>
+          <w:szCs w:val="21"/>
+          <w:lang w:eastAsia="es-CL"/>
+        </w:rPr>
+        <w:t xml:space="preserve">    </w:t>
+      </w:r>
+      <w:proofErr w:type="spellStart"/>
+      <w:proofErr w:type="gramStart"/>
+      <w:r>
+        <w:rPr>
+          <w:rFonts w:ascii="Consolas" w:eastAsia="Times New Roman" w:hAnsi="Consolas" w:cs="Times New Roman"/>
+          <w:color w:val="000000"/>
+          <w:sz w:val="21"/>
+          <w:szCs w:val="21"/>
+          <w:lang w:eastAsia="es-CL"/>
+        </w:rPr>
+        <w:t>st.metric</w:t>
+      </w:r>
+      <w:proofErr w:type="spellEnd"/>
+      <w:r>
+        <w:rPr>
+          <w:rFonts w:ascii="Consolas" w:eastAsia="Times New Roman" w:hAnsi="Consolas" w:cs="Times New Roman"/>
+          <w:color w:val="000000"/>
+          <w:sz w:val="21"/>
+          <w:szCs w:val="21"/>
+          <w:lang w:eastAsia="es-CL"/>
+        </w:rPr>
+        <w:t>(</w:t>
+      </w:r>
+      <w:proofErr w:type="spellStart"/>
+      <w:proofErr w:type="gramEnd"/>
+      <w:r>
+        <w:rPr>
+          <w:rFonts w:ascii="Consolas" w:eastAsia="Times New Roman" w:hAnsi="Consolas" w:cs="Times New Roman"/>
+          <w:color w:val="000000"/>
+          <w:sz w:val="21"/>
+          <w:szCs w:val="21"/>
+          <w:lang w:eastAsia="es-CL"/>
+        </w:rPr>
+        <w:t>label</w:t>
+      </w:r>
+      <w:proofErr w:type="spellEnd"/>
+      <w:r>
+        <w:rPr>
+          <w:rFonts w:ascii="Consolas" w:eastAsia="Times New Roman" w:hAnsi="Consolas" w:cs="Times New Roman"/>
+          <w:color w:val="000000"/>
+          <w:sz w:val="21"/>
+          <w:szCs w:val="21"/>
+          <w:lang w:eastAsia="es-CL"/>
+        </w:rPr>
+        <w:t xml:space="preserve"> = </w:t>
+      </w:r>
+      <w:r>
+        <w:rPr>
+          <w:rFonts w:ascii="Consolas" w:eastAsia="Times New Roman" w:hAnsi="Consolas" w:cs="Times New Roman"/>
+          <w:color w:val="A31515"/>
+          <w:sz w:val="21"/>
+          <w:szCs w:val="21"/>
+          <w:lang w:eastAsia="es-CL"/>
+        </w:rPr>
+        <w:t>"</w:t>
+      </w:r>
+      <w:proofErr w:type="spellStart"/>
+      <w:r>
+        <w:rPr>
+          <w:rFonts w:ascii="Consolas" w:eastAsia="Times New Roman" w:hAnsi="Consolas" w:cs="Times New Roman"/>
+          <w:color w:val="A31515"/>
+          <w:sz w:val="21"/>
+          <w:szCs w:val="21"/>
+          <w:lang w:eastAsia="es-CL"/>
+        </w:rPr>
+        <w:t>Value</w:t>
+      </w:r>
+      <w:proofErr w:type="spellEnd"/>
+      <w:r>
+        <w:rPr>
+          <w:rFonts w:ascii="Consolas" w:eastAsia="Times New Roman" w:hAnsi="Consolas" w:cs="Times New Roman"/>
+          <w:color w:val="A31515"/>
+          <w:sz w:val="21"/>
+          <w:szCs w:val="21"/>
+          <w:lang w:eastAsia="es-CL"/>
+        </w:rPr>
+        <w:t xml:space="preserve"> </w:t>
+      </w:r>
+      <w:proofErr w:type="spellStart"/>
+      <w:r>
+        <w:rPr>
+          <w:rFonts w:ascii="Consolas" w:eastAsia="Times New Roman" w:hAnsi="Consolas" w:cs="Times New Roman"/>
+          <w:color w:val="A31515"/>
+          <w:sz w:val="21"/>
+          <w:szCs w:val="21"/>
+          <w:lang w:eastAsia="es-CL"/>
+        </w:rPr>
+        <w:t>Predicted</w:t>
+      </w:r>
+      <w:proofErr w:type="spellEnd"/>
+      <w:r>
+        <w:rPr>
+          <w:rFonts w:ascii="Consolas" w:eastAsia="Times New Roman" w:hAnsi="Consolas" w:cs="Times New Roman"/>
+          <w:color w:val="A31515"/>
+          <w:sz w:val="21"/>
+          <w:szCs w:val="21"/>
+          <w:lang w:eastAsia="es-CL"/>
+        </w:rPr>
+        <w:t>"</w:t>
+      </w:r>
+      <w:r>
+        <w:rPr>
+          <w:rFonts w:ascii="Consolas" w:eastAsia="Times New Roman" w:hAnsi="Consolas" w:cs="Times New Roman"/>
+          <w:color w:val="000000"/>
+          <w:sz w:val="21"/>
+          <w:szCs w:val="21"/>
+          <w:lang w:eastAsia="es-CL"/>
+        </w:rPr>
+        <w:t xml:space="preserve">, </w:t>
+      </w:r>
+      <w:proofErr w:type="spellStart"/>
+      <w:r>
+        <w:rPr>
+          <w:rFonts w:ascii="Consolas" w:eastAsia="Times New Roman" w:hAnsi="Consolas" w:cs="Times New Roman"/>
+          <w:color w:val="000000"/>
+          <w:sz w:val="21"/>
+          <w:szCs w:val="21"/>
+          <w:lang w:eastAsia="es-CL"/>
+        </w:rPr>
+        <w:t>value</w:t>
+      </w:r>
+      <w:proofErr w:type="spellEnd"/>
+      <w:r>
+        <w:rPr>
+          <w:rFonts w:ascii="Consolas" w:eastAsia="Times New Roman" w:hAnsi="Consolas" w:cs="Times New Roman"/>
+          <w:color w:val="000000"/>
+          <w:sz w:val="21"/>
+          <w:szCs w:val="21"/>
+          <w:lang w:eastAsia="es-CL"/>
+        </w:rPr>
+        <w:t xml:space="preserve"> = VALOR_PREDICCION)</w:t>
+      </w:r>
+    </w:p>
+    <w:p>
+      <w:pPr>
+        <w:shd w:val="clear" w:color="auto" w:fill="FFFFFF"/>
+        <w:spacing w:after="0" w:line="285" w:lineRule="atLeast"/>
+        <w:rPr>
+          <w:rFonts w:ascii="Consolas" w:eastAsia="Times New Roman" w:hAnsi="Consolas" w:cs="Times New Roman"/>
+          <w:color w:val="000000"/>
+          <w:sz w:val="21"/>
+          <w:szCs w:val="21"/>
+          <w:lang w:eastAsia="es-CL"/>
+        </w:rPr>
+      </w:pPr>
+      <w:r>
+        <w:rPr>
+          <w:rFonts w:ascii="Consolas" w:eastAsia="Times New Roman" w:hAnsi="Consolas" w:cs="Times New Roman"/>
+          <w:color w:val="000000"/>
+          <w:sz w:val="21"/>
+          <w:szCs w:val="21"/>
+          <w:lang w:eastAsia="es-CL"/>
+        </w:rPr>
+        <w:t xml:space="preserve">    </w:t>
+      </w:r>
+      <w:proofErr w:type="spellStart"/>
+      <w:proofErr w:type="gramStart"/>
+      <w:r>
+        <w:rPr>
+          <w:rFonts w:ascii="Consolas" w:eastAsia="Times New Roman" w:hAnsi="Consolas" w:cs="Times New Roman"/>
+          <w:color w:val="000000"/>
+          <w:sz w:val="21"/>
+          <w:szCs w:val="21"/>
+          <w:lang w:eastAsia="es-CL"/>
+        </w:rPr>
+        <w:t>st.metric</w:t>
+      </w:r>
+      <w:proofErr w:type="spellEnd"/>
+      <w:r>
+        <w:rPr>
+          <w:rFonts w:ascii="Consolas" w:eastAsia="Times New Roman" w:hAnsi="Consolas" w:cs="Times New Roman"/>
+          <w:color w:val="000000"/>
+          <w:sz w:val="21"/>
+          <w:szCs w:val="21"/>
+          <w:lang w:eastAsia="es-CL"/>
+        </w:rPr>
+        <w:t>(</w:t>
+      </w:r>
+      <w:proofErr w:type="spellStart"/>
+      <w:proofErr w:type="gramEnd"/>
+      <w:r>
+        <w:rPr>
+          <w:rFonts w:ascii="Consolas" w:eastAsia="Times New Roman" w:hAnsi="Consolas" w:cs="Times New Roman"/>
+          <w:color w:val="000000"/>
+          <w:sz w:val="21"/>
+          <w:szCs w:val="21"/>
+          <w:lang w:eastAsia="es-CL"/>
+        </w:rPr>
+        <w:t>label</w:t>
+      </w:r>
+      <w:proofErr w:type="spellEnd"/>
+      <w:r>
+        <w:rPr>
+          <w:rFonts w:ascii="Consolas" w:eastAsia="Times New Roman" w:hAnsi="Consolas" w:cs="Times New Roman"/>
+          <w:color w:val="000000"/>
+          <w:sz w:val="21"/>
+          <w:szCs w:val="21"/>
+          <w:lang w:eastAsia="es-CL"/>
+        </w:rPr>
+        <w:t xml:space="preserve"> = </w:t>
+      </w:r>
+      <w:r>
+        <w:rPr>
+          <w:rFonts w:ascii="Consolas" w:eastAsia="Times New Roman" w:hAnsi="Consolas" w:cs="Times New Roman"/>
+          <w:color w:val="A31515"/>
+          <w:sz w:val="21"/>
+          <w:szCs w:val="21"/>
+          <w:lang w:eastAsia="es-CL"/>
+        </w:rPr>
+        <w:t>"</w:t>
+      </w:r>
+      <w:proofErr w:type="spellStart"/>
+      <w:r>
+        <w:rPr>
+          <w:rFonts w:ascii="Consolas" w:eastAsia="Times New Roman" w:hAnsi="Consolas" w:cs="Times New Roman"/>
+          <w:color w:val="A31515"/>
+          <w:sz w:val="21"/>
+          <w:szCs w:val="21"/>
+          <w:lang w:eastAsia="es-CL"/>
+        </w:rPr>
+        <w:t>Alert</w:t>
+      </w:r>
+      <w:proofErr w:type="spellEnd"/>
+      <w:r>
+        <w:rPr>
+          <w:rFonts w:ascii="Consolas" w:eastAsia="Times New Roman" w:hAnsi="Consolas" w:cs="Times New Roman"/>
+          <w:color w:val="A31515"/>
+          <w:sz w:val="21"/>
+          <w:szCs w:val="21"/>
+          <w:lang w:eastAsia="es-CL"/>
+        </w:rPr>
+        <w:t xml:space="preserve"> </w:t>
+      </w:r>
+      <w:proofErr w:type="spellStart"/>
+      <w:r>
+        <w:rPr>
+          <w:rFonts w:ascii="Consolas" w:eastAsia="Times New Roman" w:hAnsi="Consolas" w:cs="Times New Roman"/>
+          <w:color w:val="A31515"/>
+          <w:sz w:val="21"/>
+          <w:szCs w:val="21"/>
+          <w:lang w:eastAsia="es-CL"/>
+        </w:rPr>
+        <w:t>Level</w:t>
+      </w:r>
+      <w:proofErr w:type="spellEnd"/>
+      <w:r>
+        <w:rPr>
+          <w:rFonts w:ascii="Consolas" w:eastAsia="Times New Roman" w:hAnsi="Consolas" w:cs="Times New Roman"/>
+          <w:color w:val="A31515"/>
+          <w:sz w:val="21"/>
+          <w:szCs w:val="21"/>
+          <w:lang w:eastAsia="es-CL"/>
+        </w:rPr>
+        <w:t xml:space="preserve"> </w:t>
+      </w:r>
+      <w:proofErr w:type="spellStart"/>
+      <w:r>
+        <w:rPr>
+          <w:rFonts w:ascii="Consolas" w:eastAsia="Times New Roman" w:hAnsi="Consolas" w:cs="Times New Roman"/>
+          <w:color w:val="A31515"/>
+          <w:sz w:val="21"/>
+          <w:szCs w:val="21"/>
+          <w:lang w:eastAsia="es-CL"/>
+        </w:rPr>
+        <w:t>Prediction</w:t>
+      </w:r>
+      <w:proofErr w:type="spellEnd"/>
+      <w:r>
+        <w:rPr>
+          <w:rFonts w:ascii="Consolas" w:eastAsia="Times New Roman" w:hAnsi="Consolas" w:cs="Times New Roman"/>
+          <w:color w:val="A31515"/>
+          <w:sz w:val="21"/>
+          <w:szCs w:val="21"/>
+          <w:lang w:eastAsia="es-CL"/>
+        </w:rPr>
+        <w:t>"</w:t>
+      </w:r>
+      <w:r>
+        <w:rPr>
+          <w:rFonts w:ascii="Consolas" w:eastAsia="Times New Roman" w:hAnsi="Consolas" w:cs="Times New Roman"/>
+          <w:color w:val="000000"/>
+          <w:sz w:val="21"/>
+          <w:szCs w:val="21"/>
+          <w:lang w:eastAsia="es-CL"/>
+        </w:rPr>
+        <w:t xml:space="preserve">, </w:t>
+      </w:r>
+      <w:proofErr w:type="spellStart"/>
+      <w:r>
+        <w:rPr>
+          <w:rFonts w:ascii="Consolas" w:eastAsia="Times New Roman" w:hAnsi="Consolas" w:cs="Times New Roman"/>
+          <w:color w:val="000000"/>
+          <w:sz w:val="21"/>
+          <w:szCs w:val="21"/>
+          <w:lang w:eastAsia="es-CL"/>
+        </w:rPr>
+        <w:t>value</w:t>
+      </w:r>
+      <w:proofErr w:type="spellEnd"/>
+      <w:r>
+        <w:rPr>
+          <w:rFonts w:ascii="Consolas" w:eastAsia="Times New Roman" w:hAnsi="Consolas" w:cs="Times New Roman"/>
+          <w:color w:val="000000"/>
+          <w:sz w:val="21"/>
+          <w:szCs w:val="21"/>
+          <w:lang w:eastAsia="es-CL"/>
+        </w:rPr>
+        <w:t xml:space="preserve"> = ALERTA_PREDICCION)</w:t>
+      </w:r>
+    </w:p>
+    <w:p>
+      <w:pPr>
+        <w:shd w:val="clear" w:color="auto" w:fill="FFFFFF"/>
+        <w:spacing w:after="240" w:line="285" w:lineRule="atLeast"/>
+        <w:rPr>
+          <w:rFonts w:ascii="Consolas" w:eastAsia="Times New Roman" w:hAnsi="Consolas" w:cs="Times New Roman"/>
+          <w:color w:val="000000"/>
+          <w:sz w:val="21"/>
+          <w:szCs w:val="21"/>
+          <w:lang w:eastAsia="es-CL"/>
+        </w:rPr>
+      </w:pPr>
+    </w:p>
+    <w:p>
+      <w:pPr>
+        <w:shd w:val="clear" w:color="auto" w:fill="FFFFFF"/>
+        <w:spacing w:after="0" w:line="285" w:lineRule="atLeast"/>
+        <w:rPr>
+          <w:rFonts w:ascii="Consolas" w:eastAsia="Times New Roman" w:hAnsi="Consolas" w:cs="Times New Roman"/>
+          <w:color w:val="000000"/>
+          <w:sz w:val="21"/>
+          <w:szCs w:val="21"/>
+          <w:lang w:eastAsia="es-CL"/>
+        </w:rPr>
+      </w:pPr>
+      <w:r>
+        <w:rPr>
+          <w:rFonts w:ascii="Consolas" w:eastAsia="Times New Roman" w:hAnsi="Consolas" w:cs="Times New Roman"/>
+          <w:color w:val="000000"/>
+          <w:sz w:val="21"/>
+          <w:szCs w:val="21"/>
+          <w:lang w:eastAsia="es-CL"/>
+        </w:rPr>
+        <w:t xml:space="preserve">    </w:t>
+      </w:r>
+      <w:r>
+        <w:rPr>
+          <w:rFonts w:ascii="Consolas" w:eastAsia="Times New Roman" w:hAnsi="Consolas" w:cs="Times New Roman"/>
+          <w:color w:val="008000"/>
+          <w:sz w:val="21"/>
+          <w:szCs w:val="21"/>
+          <w:lang w:eastAsia="es-CL"/>
+        </w:rPr>
+        <w:t xml:space="preserve"># figure </w:t>
+      </w:r>
+      <w:proofErr w:type="spellStart"/>
+      <w:r>
+        <w:rPr>
+          <w:rFonts w:ascii="Consolas" w:eastAsia="Times New Roman" w:hAnsi="Consolas" w:cs="Times New Roman"/>
+          <w:color w:val="008000"/>
+          <w:sz w:val="21"/>
+          <w:szCs w:val="21"/>
+          <w:lang w:eastAsia="es-CL"/>
+        </w:rPr>
+        <w:t>plotly</w:t>
+      </w:r>
+      <w:proofErr w:type="spellEnd"/>
+      <w:r>
+        <w:rPr>
+          <w:rFonts w:ascii="Consolas" w:eastAsia="Times New Roman" w:hAnsi="Consolas" w:cs="Times New Roman"/>
+          <w:color w:val="008000"/>
+          <w:sz w:val="21"/>
+          <w:szCs w:val="21"/>
+          <w:lang w:eastAsia="es-CL"/>
+        </w:rPr>
+        <w:t xml:space="preserve"> </w:t>
+      </w:r>
+      <w:proofErr w:type="spellStart"/>
+      <w:r>
+        <w:rPr>
+          <w:rFonts w:ascii="Consolas" w:eastAsia="Times New Roman" w:hAnsi="Consolas" w:cs="Times New Roman"/>
+          <w:color w:val="008000"/>
+          <w:sz w:val="21"/>
+          <w:szCs w:val="21"/>
+          <w:lang w:eastAsia="es-CL"/>
+        </w:rPr>
+        <w:t>traffic</w:t>
+      </w:r>
+      <w:proofErr w:type="spellEnd"/>
+      <w:r>
+        <w:rPr>
+          <w:rFonts w:ascii="Consolas" w:eastAsia="Times New Roman" w:hAnsi="Consolas" w:cs="Times New Roman"/>
+          <w:color w:val="008000"/>
+          <w:sz w:val="21"/>
+          <w:szCs w:val="21"/>
+          <w:lang w:eastAsia="es-CL"/>
+        </w:rPr>
+        <w:t xml:space="preserve"> light </w:t>
+      </w:r>
+      <w:proofErr w:type="spellStart"/>
+      <w:r>
+        <w:rPr>
+          <w:rFonts w:ascii="Consolas" w:eastAsia="Times New Roman" w:hAnsi="Consolas" w:cs="Times New Roman"/>
+          <w:color w:val="008000"/>
+          <w:sz w:val="21"/>
+          <w:szCs w:val="21"/>
+          <w:lang w:eastAsia="es-CL"/>
+        </w:rPr>
+        <w:t>alert</w:t>
+      </w:r>
+      <w:proofErr w:type="spellEnd"/>
+    </w:p>
+    <w:p>
+      <w:pPr>
+        <w:shd w:val="clear" w:color="auto" w:fill="FFFFFF"/>
+        <w:spacing w:after="0" w:line="285" w:lineRule="atLeast"/>
+        <w:rPr>
+          <w:rFonts w:ascii="Consolas" w:eastAsia="Times New Roman" w:hAnsi="Consolas" w:cs="Times New Roman"/>
+          <w:color w:val="000000"/>
+          <w:sz w:val="21"/>
+          <w:szCs w:val="21"/>
+          <w:lang w:eastAsia="es-CL"/>
+        </w:rPr>
+      </w:pPr>
+      <w:r>
+        <w:rPr>
+          <w:rFonts w:ascii="Consolas" w:eastAsia="Times New Roman" w:hAnsi="Consolas" w:cs="Times New Roman"/>
+          <w:color w:val="000000"/>
+          <w:sz w:val="21"/>
+          <w:szCs w:val="21"/>
+          <w:lang w:eastAsia="es-CL"/>
+        </w:rPr>
+        <w:t xml:space="preserve">    </w:t>
+      </w:r>
+      <w:proofErr w:type="spellStart"/>
+      <w:r>
+        <w:rPr>
+          <w:rFonts w:ascii="Consolas" w:eastAsia="Times New Roman" w:hAnsi="Consolas" w:cs="Times New Roman"/>
+          <w:color w:val="000000"/>
+          <w:sz w:val="21"/>
+          <w:szCs w:val="21"/>
+          <w:lang w:eastAsia="es-CL"/>
+        </w:rPr>
+        <w:t>st.plotly_</w:t>
+      </w:r>
+      <w:proofErr w:type="gramStart"/>
+      <w:r>
+        <w:rPr>
+          <w:rFonts w:ascii="Consolas" w:eastAsia="Times New Roman" w:hAnsi="Consolas" w:cs="Times New Roman"/>
+          <w:color w:val="000000"/>
+          <w:sz w:val="21"/>
+          <w:szCs w:val="21"/>
+          <w:lang w:eastAsia="es-CL"/>
+        </w:rPr>
+        <w:t>chart</w:t>
+      </w:r>
+      <w:proofErr w:type="spellEnd"/>
+      <w:r>
+        <w:rPr>
+          <w:rFonts w:ascii="Consolas" w:eastAsia="Times New Roman" w:hAnsi="Consolas" w:cs="Times New Roman"/>
+          <w:color w:val="000000"/>
+          <w:sz w:val="21"/>
+          <w:szCs w:val="21"/>
+          <w:lang w:eastAsia="es-CL"/>
+        </w:rPr>
+        <w:t>(</w:t>
+      </w:r>
+      <w:proofErr w:type="gramEnd"/>
+      <w:r>
+        <w:rPr>
+          <w:rFonts w:ascii="Consolas" w:eastAsia="Times New Roman" w:hAnsi="Consolas" w:cs="Times New Roman"/>
+          <w:color w:val="000000"/>
+          <w:sz w:val="21"/>
+          <w:szCs w:val="21"/>
+          <w:lang w:eastAsia="es-CL"/>
+        </w:rPr>
+        <w:t>FIG_TRAFFIC_LIGHT)</w:t>
+      </w:r>
+    </w:p>
+    <w:p>
+      <w:pPr>
+        <w:shd w:val="clear" w:color="auto" w:fill="FFFFFF"/>
+        <w:spacing w:after="240" w:line="285" w:lineRule="atLeast"/>
+        <w:rPr>
+          <w:rFonts w:ascii="Consolas" w:eastAsia="Times New Roman" w:hAnsi="Consolas" w:cs="Times New Roman"/>
+          <w:color w:val="000000"/>
+          <w:sz w:val="21"/>
+          <w:szCs w:val="21"/>
+          <w:lang w:eastAsia="es-CL"/>
+        </w:rPr>
+      </w:pPr>
+    </w:p>
+    <w:p>
+      <w:pPr>
+        <w:shd w:val="clear" w:color="auto" w:fill="FFFFFF"/>
+        <w:spacing w:after="0" w:line="285" w:lineRule="atLeast"/>
+        <w:rPr>
+          <w:rFonts w:ascii="Consolas" w:eastAsia="Times New Roman" w:hAnsi="Consolas" w:cs="Times New Roman"/>
+          <w:color w:val="000000"/>
+          <w:sz w:val="21"/>
+          <w:szCs w:val="21"/>
+          <w:lang w:eastAsia="es-CL"/>
+        </w:rPr>
+      </w:pPr>
+      <w:r>
+        <w:rPr>
+          <w:rFonts w:ascii="Consolas" w:eastAsia="Times New Roman" w:hAnsi="Consolas" w:cs="Times New Roman"/>
+          <w:color w:val="000000"/>
+          <w:sz w:val="21"/>
+          <w:szCs w:val="21"/>
+          <w:lang w:eastAsia="es-CL"/>
+        </w:rPr>
+        <w:t xml:space="preserve">    </w:t>
+      </w:r>
+      <w:r>
+        <w:rPr>
+          <w:rFonts w:ascii="Consolas" w:eastAsia="Times New Roman" w:hAnsi="Consolas" w:cs="Times New Roman"/>
+          <w:color w:val="008000"/>
+          <w:sz w:val="21"/>
+          <w:szCs w:val="21"/>
+          <w:lang w:eastAsia="es-CL"/>
+        </w:rPr>
+        <w:t xml:space="preserve"># figure </w:t>
+      </w:r>
+      <w:proofErr w:type="spellStart"/>
+      <w:r>
+        <w:rPr>
+          <w:rFonts w:ascii="Consolas" w:eastAsia="Times New Roman" w:hAnsi="Consolas" w:cs="Times New Roman"/>
+          <w:color w:val="008000"/>
+          <w:sz w:val="21"/>
+          <w:szCs w:val="21"/>
+          <w:lang w:eastAsia="es-CL"/>
+        </w:rPr>
+        <w:t>trend</w:t>
+      </w:r>
+      <w:proofErr w:type="spellEnd"/>
+      <w:r>
+        <w:rPr>
+          <w:rFonts w:ascii="Consolas" w:eastAsia="Times New Roman" w:hAnsi="Consolas" w:cs="Times New Roman"/>
+          <w:color w:val="008000"/>
+          <w:sz w:val="21"/>
+          <w:szCs w:val="21"/>
+          <w:lang w:eastAsia="es-CL"/>
+        </w:rPr>
+        <w:t xml:space="preserve"> true vs </w:t>
+      </w:r>
+      <w:proofErr w:type="spellStart"/>
+      <w:r>
+        <w:rPr>
+          <w:rFonts w:ascii="Consolas" w:eastAsia="Times New Roman" w:hAnsi="Consolas" w:cs="Times New Roman"/>
+          <w:color w:val="008000"/>
+          <w:sz w:val="21"/>
+          <w:szCs w:val="21"/>
+          <w:lang w:eastAsia="es-CL"/>
+        </w:rPr>
+        <w:t>pred</w:t>
+      </w:r>
+      <w:proofErr w:type="spellEnd"/>
+    </w:p>
+    <w:p>
+      <w:pPr>
+        <w:shd w:val="clear" w:color="auto" w:fill="FFFFFF"/>
+        <w:spacing w:after="0" w:line="285" w:lineRule="atLeast"/>
+        <w:rPr>
+          <w:rFonts w:ascii="Consolas" w:eastAsia="Times New Roman" w:hAnsi="Consolas" w:cs="Times New Roman"/>
+          <w:color w:val="000000"/>
+          <w:sz w:val="21"/>
+          <w:szCs w:val="21"/>
+          <w:lang w:eastAsia="es-CL"/>
+        </w:rPr>
+      </w:pPr>
+      <w:r>
+        <w:rPr>
+          <w:rFonts w:ascii="Consolas" w:eastAsia="Times New Roman" w:hAnsi="Consolas" w:cs="Times New Roman"/>
+          <w:color w:val="000000"/>
+          <w:sz w:val="21"/>
+          <w:szCs w:val="21"/>
+          <w:lang w:eastAsia="es-CL"/>
+        </w:rPr>
+        <w:t xml:space="preserve">    </w:t>
+      </w:r>
+      <w:proofErr w:type="spellStart"/>
+      <w:r>
+        <w:rPr>
+          <w:rFonts w:ascii="Consolas" w:eastAsia="Times New Roman" w:hAnsi="Consolas" w:cs="Times New Roman"/>
+          <w:color w:val="000000"/>
+          <w:sz w:val="21"/>
+          <w:szCs w:val="21"/>
+          <w:lang w:eastAsia="es-CL"/>
+        </w:rPr>
+        <w:t>st.plotly_</w:t>
+      </w:r>
+      <w:proofErr w:type="gramStart"/>
+      <w:r>
+        <w:rPr>
+          <w:rFonts w:ascii="Consolas" w:eastAsia="Times New Roman" w:hAnsi="Consolas" w:cs="Times New Roman"/>
+          <w:color w:val="000000"/>
+          <w:sz w:val="21"/>
+          <w:szCs w:val="21"/>
+          <w:lang w:eastAsia="es-CL"/>
+        </w:rPr>
+        <w:t>chart</w:t>
+      </w:r>
+      <w:proofErr w:type="spellEnd"/>
+      <w:r>
+        <w:rPr>
+          <w:rFonts w:ascii="Consolas" w:eastAsia="Times New Roman" w:hAnsi="Consolas" w:cs="Times New Roman"/>
+          <w:color w:val="000000"/>
+          <w:sz w:val="21"/>
+          <w:szCs w:val="21"/>
+          <w:lang w:eastAsia="es-CL"/>
+        </w:rPr>
+        <w:t>(</w:t>
+      </w:r>
+      <w:proofErr w:type="gramEnd"/>
+      <w:r>
+        <w:rPr>
+          <w:rFonts w:ascii="Consolas" w:eastAsia="Times New Roman" w:hAnsi="Consolas" w:cs="Times New Roman"/>
+          <w:color w:val="000000"/>
+          <w:sz w:val="21"/>
+          <w:szCs w:val="21"/>
+          <w:lang w:eastAsia="es-CL"/>
+        </w:rPr>
+        <w:t>FIG_TREND_TRUE_VS_PRED)</w:t>
+      </w:r>
+    </w:p>
+    <w:p>
+      <w:pPr>
+        <w:shd w:val="clear" w:color="auto" w:fill="FFFFFF"/>
+        <w:spacing w:after="240" w:line="285" w:lineRule="atLeast"/>
+        <w:rPr>
+          <w:rFonts w:ascii="Consolas" w:eastAsia="Times New Roman" w:hAnsi="Consolas" w:cs="Times New Roman"/>
+          <w:color w:val="000000"/>
+          <w:sz w:val="21"/>
+          <w:szCs w:val="21"/>
+          <w:lang w:eastAsia="es-CL"/>
+        </w:rPr>
+      </w:pPr>
+    </w:p>
+    <w:p>
+      <w:pPr>
+        <w:shd w:val="clear" w:color="auto" w:fill="FFFFFF"/>
+        <w:spacing w:after="0" w:line="285" w:lineRule="atLeast"/>
+        <w:rPr>
+          <w:rFonts w:ascii="Consolas" w:eastAsia="Times New Roman" w:hAnsi="Consolas" w:cs="Times New Roman"/>
+          <w:color w:val="000000"/>
+          <w:sz w:val="21"/>
+          <w:szCs w:val="21"/>
+          <w:lang w:eastAsia="es-CL"/>
+        </w:rPr>
+      </w:pPr>
+      <w:r>
+        <w:rPr>
+          <w:rFonts w:ascii="Consolas" w:eastAsia="Times New Roman" w:hAnsi="Consolas" w:cs="Times New Roman"/>
+          <w:color w:val="000000"/>
+          <w:sz w:val="21"/>
+          <w:szCs w:val="21"/>
+          <w:lang w:eastAsia="es-CL"/>
+        </w:rPr>
+        <w:t xml:space="preserve">    </w:t>
+      </w:r>
+      <w:r>
+        <w:rPr>
+          <w:rFonts w:ascii="Consolas" w:eastAsia="Times New Roman" w:hAnsi="Consolas" w:cs="Times New Roman"/>
+          <w:color w:val="008000"/>
+          <w:sz w:val="21"/>
+          <w:szCs w:val="21"/>
+          <w:lang w:eastAsia="es-CL"/>
+        </w:rPr>
+        <w:t xml:space="preserve"># figure </w:t>
+      </w:r>
+      <w:proofErr w:type="spellStart"/>
+      <w:r>
+        <w:rPr>
+          <w:rFonts w:ascii="Consolas" w:eastAsia="Times New Roman" w:hAnsi="Consolas" w:cs="Times New Roman"/>
+          <w:color w:val="008000"/>
+          <w:sz w:val="21"/>
+          <w:szCs w:val="21"/>
+          <w:lang w:eastAsia="es-CL"/>
+        </w:rPr>
+        <w:t>trend</w:t>
+      </w:r>
+      <w:proofErr w:type="spellEnd"/>
+      <w:r>
+        <w:rPr>
+          <w:rFonts w:ascii="Consolas" w:eastAsia="Times New Roman" w:hAnsi="Consolas" w:cs="Times New Roman"/>
+          <w:color w:val="008000"/>
+          <w:sz w:val="21"/>
+          <w:szCs w:val="21"/>
+          <w:lang w:eastAsia="es-CL"/>
+        </w:rPr>
+        <w:t xml:space="preserve"> </w:t>
+      </w:r>
+      <w:proofErr w:type="spellStart"/>
+      <w:r>
+        <w:rPr>
+          <w:rFonts w:ascii="Consolas" w:eastAsia="Times New Roman" w:hAnsi="Consolas" w:cs="Times New Roman"/>
+          <w:color w:val="008000"/>
+          <w:sz w:val="21"/>
+          <w:szCs w:val="21"/>
+          <w:lang w:eastAsia="es-CL"/>
+        </w:rPr>
+        <w:t>barplot</w:t>
+      </w:r>
+      <w:proofErr w:type="spellEnd"/>
+      <w:r>
+        <w:rPr>
+          <w:rFonts w:ascii="Consolas" w:eastAsia="Times New Roman" w:hAnsi="Consolas" w:cs="Times New Roman"/>
+          <w:color w:val="008000"/>
+          <w:sz w:val="21"/>
+          <w:szCs w:val="21"/>
+          <w:lang w:eastAsia="es-CL"/>
+        </w:rPr>
+        <w:t xml:space="preserve"> </w:t>
+      </w:r>
+      <w:proofErr w:type="spellStart"/>
+      <w:r>
+        <w:rPr>
+          <w:rFonts w:ascii="Consolas" w:eastAsia="Times New Roman" w:hAnsi="Consolas" w:cs="Times New Roman"/>
+          <w:color w:val="008000"/>
+          <w:sz w:val="21"/>
+          <w:szCs w:val="21"/>
+          <w:lang w:eastAsia="es-CL"/>
+        </w:rPr>
+        <w:t>alerts</w:t>
+      </w:r>
+      <w:proofErr w:type="spellEnd"/>
+    </w:p>
+    <w:p>
+      <w:pPr>
+        <w:shd w:val="clear" w:color="auto" w:fill="FFFFFF"/>
+        <w:spacing w:after="0" w:line="285" w:lineRule="atLeast"/>
+        <w:rPr>
+          <w:rFonts w:ascii="Consolas" w:eastAsia="Times New Roman" w:hAnsi="Consolas" w:cs="Times New Roman"/>
+          <w:color w:val="000000"/>
+          <w:sz w:val="21"/>
+          <w:szCs w:val="21"/>
+          <w:lang w:eastAsia="es-CL"/>
+        </w:rPr>
+      </w:pPr>
+      <w:r>
+        <w:rPr>
+          <w:rFonts w:ascii="Consolas" w:eastAsia="Times New Roman" w:hAnsi="Consolas" w:cs="Times New Roman"/>
+          <w:color w:val="000000"/>
+          <w:sz w:val="21"/>
+          <w:szCs w:val="21"/>
+          <w:lang w:eastAsia="es-CL"/>
+        </w:rPr>
+        <w:t xml:space="preserve">    </w:t>
+      </w:r>
+      <w:proofErr w:type="spellStart"/>
+      <w:r>
+        <w:rPr>
+          <w:rFonts w:ascii="Consolas" w:eastAsia="Times New Roman" w:hAnsi="Consolas" w:cs="Times New Roman"/>
+          <w:color w:val="000000"/>
+          <w:sz w:val="21"/>
+          <w:szCs w:val="21"/>
+          <w:lang w:eastAsia="es-CL"/>
+        </w:rPr>
+        <w:t>st.plotly_</w:t>
+      </w:r>
+      <w:proofErr w:type="gramStart"/>
+      <w:r>
+        <w:rPr>
+          <w:rFonts w:ascii="Consolas" w:eastAsia="Times New Roman" w:hAnsi="Consolas" w:cs="Times New Roman"/>
+          <w:color w:val="000000"/>
+          <w:sz w:val="21"/>
+          <w:szCs w:val="21"/>
+          <w:lang w:eastAsia="es-CL"/>
+        </w:rPr>
+        <w:t>chart</w:t>
+      </w:r>
+      <w:proofErr w:type="spellEnd"/>
+      <w:r>
+        <w:rPr>
+          <w:rFonts w:ascii="Consolas" w:eastAsia="Times New Roman" w:hAnsi="Consolas" w:cs="Times New Roman"/>
+          <w:color w:val="000000"/>
+          <w:sz w:val="21"/>
+          <w:szCs w:val="21"/>
+          <w:lang w:eastAsia="es-CL"/>
+        </w:rPr>
+        <w:t>(</w:t>
+      </w:r>
+      <w:proofErr w:type="gramEnd"/>
+      <w:r>
+        <w:rPr>
+          <w:rFonts w:ascii="Consolas" w:eastAsia="Times New Roman" w:hAnsi="Consolas" w:cs="Times New Roman"/>
+          <w:color w:val="000000"/>
+          <w:sz w:val="21"/>
+          <w:szCs w:val="21"/>
+          <w:lang w:eastAsia="es-CL"/>
+        </w:rPr>
+        <w:t>FIG_TREND_BARPLOT_ALERTS)</w:t>
+      </w:r>
+    </w:p>
+    <w:p>
+      <w:pPr>
+        <w:rPr>
+          <w:lang w:val="es-MX"/>
+        </w:rPr>
+      </w:pPr>
+    </w:p>
+    <w:p>
+      <w:pPr>
+        <w:rPr>
+          <w:lang w:val="es-MX"/>
+        </w:rPr>
+      </w:pPr>
+    </w:p>
+    <w:p>
+      <w:pPr>
+        <w:rPr>
+          <w:lang w:val="es-MX"/>
+        </w:rPr>
+      </w:pPr>
+      <w:r>
+        <w:rPr>
+          <w:noProof/>
+          <w:lang w:eastAsia="es-CL"/>
+        </w:rPr>
+        <w:lastRenderedPageBreak/>
+        <w:drawing>
+          <wp:inline distT="0" distB="0" distL="0" distR="0" wp14:anchorId="1D82A1AC" wp14:editId="02BA4A8E">
+            <wp:extent cx="5612130" cy="2806065"/>
+            <wp:effectExtent l="0" t="0" r="7620" b="0"/>
+            <wp:docPr id="9" name="Imagen 9"/>
+            <wp:cNvGraphicFramePr>
+              <a:graphicFrameLocks xmlns:a="http://schemas.openxmlformats.org/drawingml/2006/main" noChangeAspect="1"/>
+            </wp:cNvGraphicFramePr>
+            <a:graphic xmlns:a="http://schemas.openxmlformats.org/drawingml/2006/main">
+              <a:graphicData uri="http://schemas.openxmlformats.org/drawingml/2006/picture">
+                <pic:pic xmlns:pic="http://schemas.openxmlformats.org/drawingml/2006/picture">
+                  <pic:nvPicPr>
+                    <pic:cNvPr id="1" name=""/>
+                    <pic:cNvPicPr/>
+                  </pic:nvPicPr>
+                  <pic:blipFill>
+                    <a:blip r:embed="rId19"/>
+                    <a:stretch>
+                      <a:fillRect/>
+                    </a:stretch>
+                  </pic:blipFill>
+                  <pic:spPr>
+                    <a:xfrm>
+                      <a:off x="0" y="0"/>
+                      <a:ext cx="5612130" cy="2806065"/>
+                    </a:xfrm>
+                    <a:prstGeom prst="rect">
+                      <a:avLst/>
+                    </a:prstGeom>
+                  </pic:spPr>
+                </pic:pic>
+              </a:graphicData>
+            </a:graphic>
+          </wp:inline>
+        </w:drawing>
+      </w:r>
+    </w:p>
+    <w:p>
+      <w:pPr>
+        <w:rPr>
+          <w:lang w:val="es-MX"/>
+        </w:rPr>
+      </w:pPr>
+    </w:p>
+    <w:p>
+      <w:pPr>
+        <w:rPr>
+          <w:lang w:val="es-MX"/>
+        </w:rPr>
+      </w:pPr>
+      <w:r>
+        <w:rPr>
+          <w:lang w:val="es-MX"/>
+        </w:rPr>
+        <w:t>Luego, se ordenan</w:t>
+      </w:r>
+      <w:r>
+        <w:rPr>
+          <w:lang w:val="es-MX"/>
+        </w:rPr>
+        <w:t>, por ejemplo en columnas</w:t>
+      </w:r>
       <w:bookmarkStart w:id="0" w:name="_GoBack"/>
       <w:bookmarkEnd w:id="0"/>
     </w:p>
@@ -3708,33 +5329,6 @@
           <w:lang w:val="es-MX"/>
         </w:rPr>
       </w:pPr>
-      <w:r>
-        <w:rPr>
-          <w:lang w:val="es-MX"/>
-        </w:rPr>
-        <w:t>DE TODAS FORMAS LO MEJOR ES NO COMPLICARSE LA VIDA UTILIZANDO MULTIPLE PÁGINAS SI NO ES NECESARIO</w:t>
-      </w:r>
-    </w:p>
-    <w:p>
-      <w:pPr>
-        <w:rPr>
-          <w:lang w:val="es-MX"/>
-        </w:rPr>
-      </w:pPr>
-    </w:p>
-    <w:p>
-      <w:pPr>
-        <w:rPr>
-          <w:lang w:val="es-MX"/>
-        </w:rPr>
-      </w:pPr>
-    </w:p>
-    <w:p>
-      <w:pPr>
-        <w:rPr>
-          <w:lang w:val="es-MX"/>
-        </w:rPr>
-      </w:pPr>
     </w:p>
     <w:p>
       <w:pPr>
@@ -4104,6 +5698,7 @@
           <w:u w:val="single"/>
           <w:lang w:val="es-MX"/>
         </w:rPr>
+        <w:lastRenderedPageBreak/>
         <w:t>IMPORTANTE:</w:t>
       </w:r>
     </w:p>
@@ -4350,7 +5945,6 @@
         <w:rPr>
           <w:lang w:val="es-MX"/>
         </w:rPr>
-        <w:lastRenderedPageBreak/>
         <w:t>-</w:t>
       </w:r>
       <w:r>
@@ -4668,7 +6262,7 @@
         </w:rPr>
         <w:t xml:space="preserve">: </w:t>
       </w:r>
-      <w:hyperlink r:id="rId19" w:history="1">
+      <w:hyperlink r:id="rId20" w:history="1">
         <w:r>
           <w:rPr>
             <w:rStyle w:val="Hipervnculo"/>
@@ -4739,7 +6333,7 @@
         </w:rPr>
         <w:t xml:space="preserve">: </w:t>
       </w:r>
-      <w:hyperlink r:id="rId20" w:history="1">
+      <w:hyperlink r:id="rId21" w:history="1">
         <w:r>
           <w:rPr>
             <w:rStyle w:val="Hipervnculo"/>
@@ -4795,7 +6389,7 @@
         </w:rPr>
         <w:t xml:space="preserve">: </w:t>
       </w:r>
-      <w:hyperlink r:id="rId21" w:history="1">
+      <w:hyperlink r:id="rId22" w:history="1">
         <w:r>
           <w:rPr>
             <w:rStyle w:val="Hipervnculo"/>
@@ -4859,7 +6453,7 @@
         </w:rPr>
         <w:t xml:space="preserve"> ideas: </w:t>
       </w:r>
-      <w:hyperlink r:id="rId22" w:history="1">
+      <w:hyperlink r:id="rId23" w:history="1">
         <w:r>
           <w:rPr>
             <w:rStyle w:val="Hipervnculo"/>
@@ -4879,7 +6473,6 @@
         <w:rPr>
           <w:lang w:val="es-MX"/>
         </w:rPr>
-        <w:lastRenderedPageBreak/>
         <w:t xml:space="preserve">- </w:t>
       </w:r>
       <w:proofErr w:type="spellStart"/>
@@ -4934,56 +6527,6 @@
             <wp:extent cx="5612130" cy="1873250"/>
             <wp:effectExtent l="0" t="0" r="7620" b="0"/>
             <wp:docPr id="7" name="Imagen 7"/>
-            <wp:cNvGraphicFramePr>
-              <a:graphicFrameLocks xmlns:a="http://schemas.openxmlformats.org/drawingml/2006/main" noChangeAspect="1"/>
-            </wp:cNvGraphicFramePr>
-            <a:graphic xmlns:a="http://schemas.openxmlformats.org/drawingml/2006/main">
-              <a:graphicData uri="http://schemas.openxmlformats.org/drawingml/2006/picture">
-                <pic:pic xmlns:pic="http://schemas.openxmlformats.org/drawingml/2006/picture">
-                  <pic:nvPicPr>
-                    <pic:cNvPr id="1" name=""/>
-                    <pic:cNvPicPr/>
-                  </pic:nvPicPr>
-                  <pic:blipFill>
-                    <a:blip r:embed="rId23"/>
-                    <a:stretch>
-                      <a:fillRect/>
-                    </a:stretch>
-                  </pic:blipFill>
-                  <pic:spPr>
-                    <a:xfrm>
-                      <a:off x="0" y="0"/>
-                      <a:ext cx="5612130" cy="1873250"/>
-                    </a:xfrm>
-                    <a:prstGeom prst="rect">
-                      <a:avLst/>
-                    </a:prstGeom>
-                  </pic:spPr>
-                </pic:pic>
-              </a:graphicData>
-            </a:graphic>
-          </wp:inline>
-        </w:drawing>
-      </w:r>
-    </w:p>
-    <w:p>
-      <w:pPr>
-        <w:rPr>
-          <w:u w:val="single"/>
-          <w:lang w:val="es-MX"/>
-        </w:rPr>
-      </w:pPr>
-      <w:r>
-        <w:rPr>
-          <w:noProof/>
-          <w:lang w:eastAsia="es-CL"/>
-        </w:rPr>
-        <w:lastRenderedPageBreak/>
-        <w:drawing>
-          <wp:inline distT="0" distB="0" distL="0" distR="0" wp14:anchorId="53FD3DC6" wp14:editId="6FAF9185">
-            <wp:extent cx="5612130" cy="6675755"/>
-            <wp:effectExtent l="0" t="0" r="7620" b="0"/>
-            <wp:docPr id="8" name="Imagen 8"/>
             <wp:cNvGraphicFramePr>
               <a:graphicFrameLocks xmlns:a="http://schemas.openxmlformats.org/drawingml/2006/main" noChangeAspect="1"/>
             </wp:cNvGraphicFramePr>
@@ -5003,7 +6546,7 @@
                   <pic:spPr>
                     <a:xfrm>
                       <a:off x="0" y="0"/>
-                      <a:ext cx="5612130" cy="6675755"/>
+                      <a:ext cx="5612130" cy="1873250"/>
                     </a:xfrm>
                     <a:prstGeom prst="rect">
                       <a:avLst/>
@@ -5019,84 +6562,7 @@
     <w:p>
       <w:pPr>
         <w:rPr>
-          <w:lang w:val="es-MX"/>
-        </w:rPr>
-      </w:pPr>
-    </w:p>
-    <w:p>
-      <w:pPr>
-        <w:rPr>
-          <w:lang w:val="es-MX"/>
-        </w:rPr>
-      </w:pPr>
-    </w:p>
-    <w:p>
-      <w:pPr>
-        <w:rPr>
-          <w:lang w:val="es-MX"/>
-        </w:rPr>
-      </w:pPr>
-    </w:p>
-    <w:p>
-      <w:pPr>
-        <w:rPr>
-          <w:lang w:val="es-MX"/>
-        </w:rPr>
-      </w:pPr>
-      <w:proofErr w:type="spellStart"/>
-      <w:r>
-        <w:rPr>
-          <w:lang w:val="es-MX"/>
-        </w:rPr>
-        <w:t>Example</w:t>
-      </w:r>
-      <w:proofErr w:type="spellEnd"/>
-      <w:r>
-        <w:rPr>
-          <w:lang w:val="es-MX"/>
-        </w:rPr>
-        <w:t xml:space="preserve"> </w:t>
-      </w:r>
-      <w:proofErr w:type="spellStart"/>
-      <w:r>
-        <w:rPr>
-          <w:lang w:val="es-MX"/>
-        </w:rPr>
-        <w:t>multipage</w:t>
-      </w:r>
-      <w:proofErr w:type="spellEnd"/>
-      <w:r>
-        <w:rPr>
-          <w:lang w:val="es-MX"/>
-        </w:rPr>
-        <w:t xml:space="preserve"> </w:t>
-      </w:r>
-      <w:proofErr w:type="spellStart"/>
-      <w:r>
-        <w:rPr>
-          <w:lang w:val="es-MX"/>
-        </w:rPr>
-        <w:t>feature</w:t>
-      </w:r>
-      <w:proofErr w:type="spellEnd"/>
-      <w:r>
-        <w:rPr>
-          <w:lang w:val="es-MX"/>
-        </w:rPr>
-        <w:t xml:space="preserve"> </w:t>
-      </w:r>
-      <w:proofErr w:type="spellStart"/>
-      <w:r>
-        <w:rPr>
-          <w:lang w:val="es-MX"/>
-        </w:rPr>
-        <w:t>improve</w:t>
-      </w:r>
-      <w:proofErr w:type="spellEnd"/>
-    </w:p>
-    <w:p>
-      <w:pPr>
-        <w:rPr>
+          <w:u w:val="single"/>
           <w:lang w:val="es-MX"/>
         </w:rPr>
       </w:pPr>
@@ -5107,10 +6573,10 @@
         </w:rPr>
         <w:lastRenderedPageBreak/>
         <w:drawing>
-          <wp:inline distT="0" distB="0" distL="0" distR="0" wp14:anchorId="592C8335" wp14:editId="27368CF7">
-            <wp:extent cx="5612130" cy="1088390"/>
+          <wp:inline distT="0" distB="0" distL="0" distR="0" wp14:anchorId="53FD3DC6" wp14:editId="6FAF9185">
+            <wp:extent cx="5612130" cy="6675755"/>
             <wp:effectExtent l="0" t="0" r="7620" b="0"/>
-            <wp:docPr id="6" name="Imagen 6"/>
+            <wp:docPr id="8" name="Imagen 8"/>
             <wp:cNvGraphicFramePr>
               <a:graphicFrameLocks xmlns:a="http://schemas.openxmlformats.org/drawingml/2006/main" noChangeAspect="1"/>
             </wp:cNvGraphicFramePr>
@@ -5130,6 +6596,133 @@
                   <pic:spPr>
                     <a:xfrm>
                       <a:off x="0" y="0"/>
+                      <a:ext cx="5612130" cy="6675755"/>
+                    </a:xfrm>
+                    <a:prstGeom prst="rect">
+                      <a:avLst/>
+                    </a:prstGeom>
+                  </pic:spPr>
+                </pic:pic>
+              </a:graphicData>
+            </a:graphic>
+          </wp:inline>
+        </w:drawing>
+      </w:r>
+    </w:p>
+    <w:p>
+      <w:pPr>
+        <w:rPr>
+          <w:lang w:val="es-MX"/>
+        </w:rPr>
+      </w:pPr>
+    </w:p>
+    <w:p>
+      <w:pPr>
+        <w:rPr>
+          <w:lang w:val="es-MX"/>
+        </w:rPr>
+      </w:pPr>
+    </w:p>
+    <w:p>
+      <w:pPr>
+        <w:rPr>
+          <w:lang w:val="es-MX"/>
+        </w:rPr>
+      </w:pPr>
+    </w:p>
+    <w:p>
+      <w:pPr>
+        <w:rPr>
+          <w:lang w:val="es-MX"/>
+        </w:rPr>
+      </w:pPr>
+      <w:proofErr w:type="spellStart"/>
+      <w:r>
+        <w:rPr>
+          <w:lang w:val="es-MX"/>
+        </w:rPr>
+        <w:t>Example</w:t>
+      </w:r>
+      <w:proofErr w:type="spellEnd"/>
+      <w:r>
+        <w:rPr>
+          <w:lang w:val="es-MX"/>
+        </w:rPr>
+        <w:t xml:space="preserve"> </w:t>
+      </w:r>
+      <w:proofErr w:type="spellStart"/>
+      <w:r>
+        <w:rPr>
+          <w:lang w:val="es-MX"/>
+        </w:rPr>
+        <w:t>multipage</w:t>
+      </w:r>
+      <w:proofErr w:type="spellEnd"/>
+      <w:r>
+        <w:rPr>
+          <w:lang w:val="es-MX"/>
+        </w:rPr>
+        <w:t xml:space="preserve"> </w:t>
+      </w:r>
+      <w:proofErr w:type="spellStart"/>
+      <w:r>
+        <w:rPr>
+          <w:lang w:val="es-MX"/>
+        </w:rPr>
+        <w:t>feature</w:t>
+      </w:r>
+      <w:proofErr w:type="spellEnd"/>
+      <w:r>
+        <w:rPr>
+          <w:lang w:val="es-MX"/>
+        </w:rPr>
+        <w:t xml:space="preserve"> </w:t>
+      </w:r>
+      <w:proofErr w:type="spellStart"/>
+      <w:r>
+        <w:rPr>
+          <w:lang w:val="es-MX"/>
+        </w:rPr>
+        <w:t>improve</w:t>
+      </w:r>
+      <w:proofErr w:type="spellEnd"/>
+    </w:p>
+    <w:p>
+      <w:pPr>
+        <w:rPr>
+          <w:lang w:val="es-MX"/>
+        </w:rPr>
+      </w:pPr>
+      <w:r>
+        <w:rPr>
+          <w:noProof/>
+          <w:lang w:eastAsia="es-CL"/>
+        </w:rPr>
+        <w:lastRenderedPageBreak/>
+        <w:drawing>
+          <wp:inline distT="0" distB="0" distL="0" distR="0" wp14:anchorId="592C8335" wp14:editId="27368CF7">
+            <wp:extent cx="5612130" cy="1088390"/>
+            <wp:effectExtent l="0" t="0" r="7620" b="0"/>
+            <wp:docPr id="6" name="Imagen 6"/>
+            <wp:cNvGraphicFramePr>
+              <a:graphicFrameLocks xmlns:a="http://schemas.openxmlformats.org/drawingml/2006/main" noChangeAspect="1"/>
+            </wp:cNvGraphicFramePr>
+            <a:graphic xmlns:a="http://schemas.openxmlformats.org/drawingml/2006/main">
+              <a:graphicData uri="http://schemas.openxmlformats.org/drawingml/2006/picture">
+                <pic:pic xmlns:pic="http://schemas.openxmlformats.org/drawingml/2006/picture">
+                  <pic:nvPicPr>
+                    <pic:cNvPr id="1" name=""/>
+                    <pic:cNvPicPr/>
+                  </pic:nvPicPr>
+                  <pic:blipFill>
+                    <a:blip r:embed="rId26"/>
+                    <a:stretch>
+                      <a:fillRect/>
+                    </a:stretch>
+                  </pic:blipFill>
+                  <pic:spPr>
+                    <a:xfrm>
+                      <a:off x="0" y="0"/>
                       <a:ext cx="5612130" cy="1088390"/>
                     </a:xfrm>
                     <a:prstGeom prst="rect">
@@ -5169,7 +6762,7 @@
           <w:lang w:val="es-MX"/>
         </w:rPr>
       </w:pPr>
-      <w:hyperlink r:id="rId26" w:history="1">
+      <w:hyperlink r:id="rId27" w:history="1">
         <w:r>
           <w:rPr>
             <w:rStyle w:val="Hipervnculo"/>
@@ -5205,7 +6798,7 @@
           <w:lang w:val="es-MX"/>
         </w:rPr>
       </w:pPr>
-      <w:hyperlink r:id="rId27" w:history="1">
+      <w:hyperlink r:id="rId28" w:history="1">
         <w:r>
           <w:rPr>
             <w:rStyle w:val="Hipervnculo"/>

</xml_diff>